<commit_message>
first draft of presentation outline and handouts
</commit_message>
<xml_diff>
--- a/presentation/notes.docx
+++ b/presentation/notes.docx
@@ -1,6 +1,6 @@
 
 <file path=word/document.xml><?xml version="1.0" encoding="utf-8"?>
-<w:document xmlns:wpc="http://schemas.microsoft.com/office/word/2010/wordprocessingCanvas" xmlns:mc="http://schemas.openxmlformats.org/markup-compatibility/2006" xmlns:o="urn:schemas-microsoft-com:office:office" xmlns:r="http://schemas.openxmlformats.org/officeDocument/2006/relationships" xmlns:m="http://schemas.openxmlformats.org/officeDocument/2006/math" xmlns:v="urn:schemas-microsoft-com:vml" xmlns:wp14="http://schemas.microsoft.com/office/word/2010/wordprocessingDrawing" xmlns:wp="http://schemas.openxmlformats.org/drawingml/2006/wordprocessingDrawing" xmlns:w10="urn:schemas-microsoft-com:office:word" xmlns:w="http://schemas.openxmlformats.org/wordprocessingml/2006/main" xmlns:w14="http://schemas.microsoft.com/office/word/2010/wordml" xmlns:w15="http://schemas.microsoft.com/office/word/2012/wordml" xmlns:wpg="http://schemas.microsoft.com/office/word/2010/wordprocessingGroup" xmlns:wpi="http://schemas.microsoft.com/office/word/2010/wordprocessingInk" xmlns:wne="http://schemas.microsoft.com/office/word/2006/wordml" xmlns:wps="http://schemas.microsoft.com/office/word/2010/wordprocessingShape" mc:Ignorable="w14 w15 wp14">
+<w:document xmlns:wpc="http://schemas.microsoft.com/office/word/2010/wordprocessingCanvas" xmlns:mo="http://schemas.microsoft.com/office/mac/office/2008/main" xmlns:mc="http://schemas.openxmlformats.org/markup-compatibility/2006" xmlns:mv="urn:schemas-microsoft-com:mac:vml" xmlns:o="urn:schemas-microsoft-com:office:office" xmlns:r="http://schemas.openxmlformats.org/officeDocument/2006/relationships" xmlns:m="http://schemas.openxmlformats.org/officeDocument/2006/math" xmlns:v="urn:schemas-microsoft-com:vml" xmlns:wp14="http://schemas.microsoft.com/office/word/2010/wordprocessingDrawing" xmlns:wp="http://schemas.openxmlformats.org/drawingml/2006/wordprocessingDrawing" xmlns:w10="urn:schemas-microsoft-com:office:word" xmlns:w="http://schemas.openxmlformats.org/wordprocessingml/2006/main" xmlns:w14="http://schemas.microsoft.com/office/word/2010/wordml" xmlns:wpg="http://schemas.microsoft.com/office/word/2010/wordprocessingGroup" xmlns:wpi="http://schemas.microsoft.com/office/word/2010/wordprocessingInk" xmlns:wne="http://schemas.microsoft.com/office/word/2006/wordml" xmlns:wps="http://schemas.microsoft.com/office/word/2010/wordprocessingShape" mc:Ignorable="w14 wp14">
   <w:body>
     <w:p>
       <w:r>
@@ -27,9 +27,11 @@
           <w:numId w:val="1"/>
         </w:numPr>
       </w:pPr>
+      <w:proofErr w:type="gramStart"/>
       <w:r>
         <w:t>personas</w:t>
       </w:r>
+      <w:proofErr w:type="gramEnd"/>
     </w:p>
     <w:p>
       <w:pPr>
@@ -39,9 +41,31 @@
           <w:numId w:val="1"/>
         </w:numPr>
       </w:pPr>
+      <w:proofErr w:type="gramStart"/>
+      <w:r>
+        <w:t>interview</w:t>
+      </w:r>
+      <w:proofErr w:type="gramEnd"/>
+      <w:r>
+        <w:t xml:space="preserve"> answers</w:t>
+      </w:r>
+    </w:p>
+    <w:p>
+      <w:pPr>
+        <w:pStyle w:val="ListParagraph"/>
+        <w:numPr>
+          <w:ilvl w:val="0"/>
+          <w:numId w:val="1"/>
+        </w:numPr>
+      </w:pPr>
       <w:r>
         <w:t>HDMI cable</w:t>
       </w:r>
+      <w:r>
+        <w:t>, laptop</w:t>
+      </w:r>
+      <w:bookmarkStart w:id="0" w:name="_GoBack"/>
+      <w:bookmarkEnd w:id="0"/>
     </w:p>
     <w:p/>
     <w:p>
@@ -260,201 +284,43 @@
     </w:p>
     <w:p>
       <w:r>
-        <w:t xml:space="preserve">In paper, showed the faculty page, but here’s another: </w:t>
-      </w:r>
-    </w:p>
-    <w:p>
-      <w:pPr>
-        <w:pStyle w:val="ListParagraph"/>
-        <w:numPr>
-          <w:ilvl w:val="0"/>
-          <w:numId w:val="5"/>
-        </w:numPr>
-      </w:pPr>
-      <w:r>
-        <w:t>Current library page is organized by departments</w:t>
-      </w:r>
-      <w:r>
-        <w:t>, “designed by committee”</w:t>
-      </w:r>
-    </w:p>
-    <w:p>
-      <w:pPr>
-        <w:pStyle w:val="ListParagraph"/>
-      </w:pPr>
-    </w:p>
-    <w:p>
-      <w:pPr>
-        <w:pStyle w:val="ListParagraph"/>
-        <w:numPr>
-          <w:ilvl w:val="0"/>
-          <w:numId w:val="5"/>
-        </w:numPr>
-      </w:pPr>
-      <w:r>
-        <w:t>N</w:t>
-      </w:r>
-      <w:r>
-        <w:t>ew structure is shown in the header</w:t>
-      </w:r>
-    </w:p>
-    <w:p>
-      <w:pPr>
-        <w:pStyle w:val="ListParagraph"/>
-      </w:pPr>
-    </w:p>
-    <w:p>
-      <w:pPr>
-        <w:pStyle w:val="ListParagraph"/>
-        <w:numPr>
-          <w:ilvl w:val="1"/>
-          <w:numId w:val="5"/>
-        </w:numPr>
-      </w:pPr>
-      <w:r>
-        <w:t xml:space="preserve">The header – approval from M&amp;C </w:t>
-      </w:r>
-      <w:proofErr w:type="spellStart"/>
-      <w:r>
-        <w:t>dept</w:t>
-      </w:r>
-      <w:proofErr w:type="spellEnd"/>
+        <w:rPr>
+          <w:rStyle w:val="ActionChar"/>
+        </w:rPr>
+        <w:t>Show faculty page</w:t>
+      </w:r>
+      <w:r>
+        <w:t xml:space="preserve"> – new faculty guide is the last item</w:t>
+      </w:r>
+      <w:r>
+        <w:t xml:space="preserve"> </w:t>
+      </w:r>
+    </w:p>
+    <w:p>
+      <w:r>
+        <w:rPr>
+          <w:rStyle w:val="ActionChar"/>
+        </w:rPr>
+        <w:t xml:space="preserve">Show </w:t>
+      </w:r>
+      <w:r>
+        <w:rPr>
+          <w:rStyle w:val="ActionChar"/>
+        </w:rPr>
+        <w:t>format on old and new sites</w:t>
+      </w:r>
+      <w:r>
+        <w:t xml:space="preserve">– difficult to </w:t>
+      </w:r>
+      <w:r>
+        <w:t>find</w:t>
+      </w:r>
     </w:p>
     <w:p>
       <w:pPr>
         <w:pStyle w:val="Action"/>
       </w:pPr>
-      <w:r>
-        <w:t>Show Research from web.iit.edu</w:t>
-      </w:r>
-    </w:p>
-    <w:p>
-      <w:pPr>
-        <w:pStyle w:val="ListParagraph"/>
-        <w:numPr>
-          <w:ilvl w:val="1"/>
-          <w:numId w:val="5"/>
-        </w:numPr>
-      </w:pPr>
-      <w:r>
-        <w:t>Most of the header has dummy links for now: Python script for easy updating</w:t>
-      </w:r>
-    </w:p>
-    <w:p>
-      <w:pPr>
-        <w:pStyle w:val="ListParagraph"/>
-        <w:numPr>
-          <w:ilvl w:val="1"/>
-          <w:numId w:val="5"/>
-        </w:numPr>
-      </w:pPr>
-      <w:r>
-        <w:rPr>
-          <w:b/>
-        </w:rPr>
-        <w:t>Not mentioned in the document</w:t>
-      </w:r>
-      <w:r>
-        <w:t>, but new custom breadcrumb trail that will mirror header</w:t>
-      </w:r>
-    </w:p>
-    <w:p>
-      <w:pPr>
-        <w:pStyle w:val="ListParagraph"/>
-        <w:ind w:left="0"/>
-      </w:pPr>
-    </w:p>
-    <w:p>
-      <w:pPr>
-        <w:pStyle w:val="ListParagraph"/>
-        <w:ind w:left="0"/>
-      </w:pPr>
-    </w:p>
-    <w:p>
-      <w:pPr>
-        <w:pStyle w:val="ListParagraph"/>
-        <w:ind w:left="0"/>
-      </w:pPr>
-      <w:r>
-        <w:rPr>
-          <w:b/>
-        </w:rPr>
-        <w:t>Not in the document,</w:t>
-      </w:r>
-      <w:r>
-        <w:t xml:space="preserve"> but here is current approach</w:t>
-      </w:r>
-      <w:r>
-        <w:t xml:space="preserve"> to implementing the header</w:t>
-      </w:r>
-    </w:p>
-    <w:p>
-      <w:pPr>
-        <w:pStyle w:val="ListParagraph"/>
-        <w:numPr>
-          <w:ilvl w:val="0"/>
-          <w:numId w:val="5"/>
-        </w:numPr>
-      </w:pPr>
-      <w:r>
-        <w:t xml:space="preserve">Started by </w:t>
-      </w:r>
-      <w:r>
-        <w:t>creating post-it notes for each page on the current site from the inventory (orange)</w:t>
-      </w:r>
-    </w:p>
-    <w:p>
-      <w:pPr>
-        <w:pStyle w:val="Action"/>
-      </w:pPr>
-      <w:r>
-        <w:t>Show photo</w:t>
-      </w:r>
-    </w:p>
-    <w:p>
-      <w:pPr>
-        <w:pStyle w:val="ListParagraph"/>
-        <w:numPr>
-          <w:ilvl w:val="0"/>
-          <w:numId w:val="5"/>
-        </w:numPr>
-      </w:pPr>
-      <w:r>
-        <w:t xml:space="preserve">Then started thinking about </w:t>
-      </w:r>
-      <w:proofErr w:type="spellStart"/>
-      <w:r>
-        <w:t>Libguides</w:t>
-      </w:r>
-      <w:proofErr w:type="spellEnd"/>
-      <w:r>
-        <w:t xml:space="preserve"> – have useful content that’s on a separate domain</w:t>
-      </w:r>
-      <w:r>
-        <w:t xml:space="preserve">: creating library accounts, finding articles, etc. </w:t>
-      </w:r>
-    </w:p>
-    <w:p>
-      <w:pPr>
-        <w:pStyle w:val="ListParagraph"/>
-        <w:numPr>
-          <w:ilvl w:val="0"/>
-          <w:numId w:val="5"/>
-        </w:numPr>
-      </w:pPr>
-      <w:r>
-        <w:t xml:space="preserve">“rearranging deck chairs” – need to think about what </w:t>
-      </w:r>
-    </w:p>
-    <w:p/>
-    <w:p>
-      <w:r>
-        <w:t>Databases by Format – this is attached to each database</w:t>
-      </w:r>
-      <w:r>
-        <w:t xml:space="preserve"> – Show current format of databases vs. database record, </w:t>
-      </w:r>
-      <w:hyperlink r:id="rId5" w:history="1">
+      <w:hyperlink r:id="rId6" w:history="1">
         <w:r>
           <w:rPr>
             <w:rStyle w:val="Hyperlink"/>
@@ -463,6 +329,234 @@
         </w:r>
       </w:hyperlink>
     </w:p>
+    <w:p/>
+    <w:p>
+      <w:pPr>
+        <w:pStyle w:val="ListParagraph"/>
+        <w:numPr>
+          <w:ilvl w:val="0"/>
+          <w:numId w:val="5"/>
+        </w:numPr>
+      </w:pPr>
+      <w:r>
+        <w:rPr>
+          <w:b/>
+        </w:rPr>
+        <w:t>Not in paper</w:t>
+      </w:r>
+      <w:r>
+        <w:t xml:space="preserve">: </w:t>
+      </w:r>
+      <w:r>
+        <w:t>Current library page is organized by departments</w:t>
+      </w:r>
+      <w:r>
+        <w:t>, “designed by committee,” makes sense to us, but not to students</w:t>
+      </w:r>
+    </w:p>
+    <w:p>
+      <w:pPr>
+        <w:pStyle w:val="ListParagraph"/>
+        <w:numPr>
+          <w:ilvl w:val="0"/>
+          <w:numId w:val="5"/>
+        </w:numPr>
+      </w:pPr>
+      <w:r>
+        <w:t>N</w:t>
+      </w:r>
+      <w:r>
+        <w:t>ew structure is shown in the header</w:t>
+      </w:r>
+    </w:p>
+    <w:p>
+      <w:pPr>
+        <w:pStyle w:val="ListParagraph"/>
+      </w:pPr>
+    </w:p>
+    <w:p>
+      <w:pPr>
+        <w:pStyle w:val="ListParagraph"/>
+        <w:numPr>
+          <w:ilvl w:val="1"/>
+          <w:numId w:val="5"/>
+        </w:numPr>
+      </w:pPr>
+      <w:r>
+        <w:t xml:space="preserve">The header – approval from M&amp;C </w:t>
+      </w:r>
+      <w:proofErr w:type="spellStart"/>
+      <w:r>
+        <w:t>dept</w:t>
+      </w:r>
+      <w:proofErr w:type="spellEnd"/>
+      <w:r>
+        <w:t xml:space="preserve"> to own. Used stats to show that their users are not my users</w:t>
+      </w:r>
+    </w:p>
+    <w:p>
+      <w:pPr>
+        <w:pStyle w:val="Action"/>
+      </w:pPr>
+      <w:r>
+        <w:t>Show Research from web.iit.edu</w:t>
+      </w:r>
+    </w:p>
+    <w:p>
+      <w:pPr>
+        <w:pStyle w:val="ListParagraph"/>
+        <w:numPr>
+          <w:ilvl w:val="1"/>
+          <w:numId w:val="5"/>
+        </w:numPr>
+      </w:pPr>
+      <w:r>
+        <w:t>The structure used has two types of focus: by item type and user type</w:t>
+      </w:r>
+    </w:p>
+    <w:p>
+      <w:pPr>
+        <w:pStyle w:val="ListParagraph"/>
+        <w:numPr>
+          <w:ilvl w:val="1"/>
+          <w:numId w:val="5"/>
+        </w:numPr>
+      </w:pPr>
+      <w:r>
+        <w:t>Many</w:t>
+      </w:r>
+      <w:r>
+        <w:t xml:space="preserve"> of the header </w:t>
+      </w:r>
+      <w:r>
+        <w:t>links go to a dummy page</w:t>
+      </w:r>
+      <w:r>
+        <w:t>: Python script for easy updating</w:t>
+      </w:r>
+    </w:p>
+    <w:p>
+      <w:pPr>
+        <w:pStyle w:val="ListParagraph"/>
+        <w:numPr>
+          <w:ilvl w:val="1"/>
+          <w:numId w:val="5"/>
+        </w:numPr>
+      </w:pPr>
+      <w:r>
+        <w:t xml:space="preserve">Simple header at first, then </w:t>
+      </w:r>
+    </w:p>
+    <w:p>
+      <w:pPr>
+        <w:pStyle w:val="ListParagraph"/>
+        <w:numPr>
+          <w:ilvl w:val="1"/>
+          <w:numId w:val="5"/>
+        </w:numPr>
+      </w:pPr>
+      <w:r>
+        <w:rPr>
+          <w:b/>
+        </w:rPr>
+        <w:t>Not mentioned in the document</w:t>
+      </w:r>
+      <w:r>
+        <w:t>, but new custom breadcrumb trail that will mirror header</w:t>
+      </w:r>
+      <w:r>
+        <w:t xml:space="preserve">. </w:t>
+      </w:r>
+    </w:p>
+    <w:p>
+      <w:pPr>
+        <w:pStyle w:val="ListParagraph"/>
+        <w:ind w:left="0"/>
+      </w:pPr>
+    </w:p>
+    <w:p>
+      <w:pPr>
+        <w:pStyle w:val="ListParagraph"/>
+        <w:ind w:left="0"/>
+      </w:pPr>
+    </w:p>
+    <w:p>
+      <w:pPr>
+        <w:pStyle w:val="ListParagraph"/>
+        <w:ind w:left="0"/>
+      </w:pPr>
+      <w:r>
+        <w:rPr>
+          <w:b/>
+        </w:rPr>
+        <w:t>Not in the document,</w:t>
+      </w:r>
+      <w:r>
+        <w:t xml:space="preserve"> but here is current approach</w:t>
+      </w:r>
+      <w:r>
+        <w:t xml:space="preserve"> to implementing the header</w:t>
+      </w:r>
+    </w:p>
+    <w:p>
+      <w:pPr>
+        <w:pStyle w:val="ListParagraph"/>
+        <w:numPr>
+          <w:ilvl w:val="0"/>
+          <w:numId w:val="5"/>
+        </w:numPr>
+      </w:pPr>
+      <w:r>
+        <w:t xml:space="preserve">Started by </w:t>
+      </w:r>
+      <w:r>
+        <w:t>creating post-it notes for each page on the current site from the inventory (orange)</w:t>
+      </w:r>
+    </w:p>
+    <w:p>
+      <w:pPr>
+        <w:pStyle w:val="Action"/>
+      </w:pPr>
+      <w:r>
+        <w:t>Show photo</w:t>
+      </w:r>
+    </w:p>
+    <w:p>
+      <w:pPr>
+        <w:pStyle w:val="ListParagraph"/>
+        <w:numPr>
+          <w:ilvl w:val="0"/>
+          <w:numId w:val="5"/>
+        </w:numPr>
+      </w:pPr>
+      <w:r>
+        <w:t xml:space="preserve">Then started thinking about </w:t>
+      </w:r>
+      <w:proofErr w:type="spellStart"/>
+      <w:r>
+        <w:t>Libguides</w:t>
+      </w:r>
+      <w:proofErr w:type="spellEnd"/>
+      <w:r>
+        <w:t xml:space="preserve"> – have useful content that’s on a separate domain</w:t>
+      </w:r>
+      <w:r>
+        <w:t xml:space="preserve">: creating library accounts, finding articles, etc. </w:t>
+      </w:r>
+    </w:p>
+    <w:p>
+      <w:pPr>
+        <w:pStyle w:val="ListParagraph"/>
+        <w:numPr>
+          <w:ilvl w:val="0"/>
+          <w:numId w:val="5"/>
+        </w:numPr>
+      </w:pPr>
+      <w:r>
+        <w:t xml:space="preserve">Don’t ignore content that has been </w:t>
+      </w:r>
+    </w:p>
+    <w:p/>
     <w:p>
       <w:r>
         <w:rPr>
@@ -570,10 +664,53 @@
         <w:pStyle w:val="Heading2"/>
       </w:pPr>
       <w:r>
+        <w:lastRenderedPageBreak/>
         <w:t>Micro interactions</w:t>
       </w:r>
-      <w:bookmarkStart w:id="0" w:name="_GoBack"/>
-      <w:bookmarkEnd w:id="0"/>
+    </w:p>
+    <w:p>
+      <w:r>
+        <w:t>“</w:t>
+      </w:r>
+      <w:proofErr w:type="gramStart"/>
+      <w:r>
+        <w:t>point</w:t>
+      </w:r>
+      <w:proofErr w:type="gramEnd"/>
+      <w:r>
+        <w:t xml:space="preserve"> of sale” feedback opportunities: like our Facebook page, email form. Keeps user from having to look up our contact information</w:t>
+      </w:r>
+    </w:p>
+    <w:p>
+      <w:pPr>
+        <w:pStyle w:val="Heading2"/>
+      </w:pPr>
+      <w:r>
+        <w:t>Increase Readability</w:t>
+      </w:r>
+    </w:p>
+    <w:p>
+      <w:r>
+        <w:t xml:space="preserve">Kaitlin, our practicum student, has been </w:t>
+      </w:r>
+    </w:p>
+    <w:p>
+      <w:r>
+        <w:t>Also header: wording of links for how students might think of library activities, not department-based.</w:t>
+      </w:r>
+    </w:p>
+    <w:p>
+      <w:pPr>
+        <w:pStyle w:val="Heading1"/>
+      </w:pPr>
+      <w:r>
+        <w:t>User-Centered Design</w:t>
+      </w:r>
+    </w:p>
+    <w:p>
+      <w:r>
+        <w:t>Talked about the heading before, that’s in the paper</w:t>
+      </w:r>
     </w:p>
     <w:p/>
     <w:p>
@@ -581,69 +718,199 @@
         <w:pStyle w:val="Heading2"/>
       </w:pPr>
       <w:r>
-        <w:t>Increase Readability</w:t>
+        <w:t>Custom database sort</w:t>
+      </w:r>
+    </w:p>
+    <w:p>
+      <w:r>
+        <w:t xml:space="preserve">Libs tend to think of our resources as a whole, but students concentrate on the thing right in front of them: one assignment, one class. </w:t>
+      </w:r>
+    </w:p>
+    <w:p>
+      <w:r>
+        <w:t>This is another feature for the new site that does not exist now: the ability to sort databases by relevance, by subject area</w:t>
+      </w:r>
+    </w:p>
+    <w:p>
+      <w:r>
+        <w:rPr>
+          <w:rStyle w:val="ActionChar"/>
+        </w:rPr>
+        <w:t xml:space="preserve">Show psychology </w:t>
+      </w:r>
+      <w:proofErr w:type="spellStart"/>
+      <w:r>
+        <w:rPr>
+          <w:rStyle w:val="ActionChar"/>
+        </w:rPr>
+        <w:t>vs</w:t>
+      </w:r>
+      <w:proofErr w:type="spellEnd"/>
+      <w:r>
+        <w:rPr>
+          <w:rStyle w:val="ActionChar"/>
+        </w:rPr>
+        <w:t xml:space="preserve"> business</w:t>
+      </w:r>
+      <w:r>
+        <w:t xml:space="preserve">. </w:t>
+      </w:r>
+      <w:proofErr w:type="spellStart"/>
+      <w:proofErr w:type="gramStart"/>
+      <w:r>
+        <w:t>psycINFO</w:t>
+      </w:r>
+      <w:proofErr w:type="spellEnd"/>
+      <w:proofErr w:type="gramEnd"/>
+      <w:r>
+        <w:t xml:space="preserve"> in a different position.</w:t>
+      </w:r>
+    </w:p>
+    <w:p>
+      <w:pPr>
+        <w:pStyle w:val="Action"/>
+      </w:pPr>
+      <w:r>
+        <w:t>Log in and show admin sort</w:t>
       </w:r>
     </w:p>
     <w:p/>
+    <w:p/>
+    <w:p>
+      <w:pPr>
+        <w:pStyle w:val="Heading2"/>
+      </w:pPr>
+      <w:r>
+        <w:t>User Personas</w:t>
+      </w:r>
+    </w:p>
+    <w:p>
+      <w:r>
+        <w:t xml:space="preserve">Created from </w:t>
+      </w:r>
+      <w:r>
+        <w:t xml:space="preserve">several interviews done in the </w:t>
+      </w:r>
+      <w:proofErr w:type="gramStart"/>
+      <w:r>
+        <w:t>Fall</w:t>
+      </w:r>
+      <w:proofErr w:type="gramEnd"/>
+      <w:r>
+        <w:t xml:space="preserve"> of 2012. </w:t>
+      </w:r>
+    </w:p>
+    <w:p>
+      <w:r>
+        <w:t>Architecture student: busy but does not necessarily write a lot of papers, not “lazy researcher”</w:t>
+      </w:r>
+    </w:p>
+    <w:p>
+      <w:r>
+        <w:t>The main takeaway was that users think our current site is far too busy, and they want a more Google-like experience</w:t>
+      </w:r>
+    </w:p>
+    <w:p>
+      <w:pPr>
+        <w:pStyle w:val="Heading2"/>
+      </w:pPr>
+      <w:r>
+        <w:t>User Experience and Testing</w:t>
+      </w:r>
+    </w:p>
+    <w:p>
+      <w:pPr>
+        <w:rPr>
+          <w:i/>
+        </w:rPr>
+      </w:pPr>
+      <w:r>
+        <w:rPr>
+          <w:i/>
+        </w:rPr>
+        <w:t>Don't make it look like Google if you can't make it act like Google</w:t>
+      </w:r>
+    </w:p>
+    <w:p>
+      <w:pPr>
+        <w:pStyle w:val="ListParagraph"/>
+        <w:numPr>
+          <w:ilvl w:val="0"/>
+          <w:numId w:val="6"/>
+        </w:numPr>
+      </w:pPr>
+      <w:r>
+        <w:t>Using paper prototypes only</w:t>
+      </w:r>
+    </w:p>
+    <w:p>
+      <w:pPr>
+        <w:pStyle w:val="ListParagraph"/>
+        <w:numPr>
+          <w:ilvl w:val="0"/>
+          <w:numId w:val="6"/>
+        </w:numPr>
+      </w:pPr>
+      <w:r>
+        <w:t>Single search box with prompts so users could see what they were searching</w:t>
+      </w:r>
+    </w:p>
+    <w:p>
+      <w:pPr>
+        <w:pStyle w:val="ListParagraph"/>
+        <w:numPr>
+          <w:ilvl w:val="1"/>
+          <w:numId w:val="6"/>
+        </w:numPr>
+      </w:pPr>
+      <w:r>
+        <w:t>Search would pick up database name, description, or associated subjects (MMAE)</w:t>
+      </w:r>
+    </w:p>
+    <w:p>
+      <w:pPr>
+        <w:pStyle w:val="ListParagraph"/>
+        <w:numPr>
+          <w:ilvl w:val="0"/>
+          <w:numId w:val="6"/>
+        </w:numPr>
+      </w:pPr>
+      <w:r>
+        <w:t>Almost a complete failure – users don’t read directions, even when being watched</w:t>
+      </w:r>
+    </w:p>
+    <w:p>
+      <w:pPr>
+        <w:pStyle w:val="ListParagraph"/>
+        <w:numPr>
+          <w:ilvl w:val="0"/>
+          <w:numId w:val="6"/>
+        </w:numPr>
+      </w:pPr>
+      <w:r>
+        <w:t>New sample home page, browse options with a search</w:t>
+      </w:r>
+    </w:p>
     <w:p>
       <w:pPr>
         <w:pStyle w:val="Heading1"/>
       </w:pPr>
       <w:r>
-        <w:t>User-Centered Design</w:t>
-      </w:r>
-    </w:p>
-    <w:p/>
-    <w:p>
-      <w:pPr>
-        <w:pStyle w:val="Heading2"/>
-      </w:pPr>
-      <w:r>
-        <w:t>Customize navigation</w:t>
-      </w:r>
-    </w:p>
-    <w:p/>
-    <w:p>
-      <w:pPr>
-        <w:pStyle w:val="Heading2"/>
-      </w:pPr>
-      <w:r>
-        <w:t>Custom database sort</w:t>
-      </w:r>
-    </w:p>
-    <w:p/>
-    <w:p>
-      <w:pPr>
-        <w:pStyle w:val="Heading2"/>
-      </w:pPr>
-      <w:r>
-        <w:t>User Personas</w:t>
-      </w:r>
-    </w:p>
-    <w:p>
-      <w:r>
-        <w:t>Architecture student: busy but does not necessarily write a lot of papers, not “lazy researcher”</w:t>
-      </w:r>
-    </w:p>
-    <w:p/>
-    <w:p>
-      <w:pPr>
-        <w:pStyle w:val="Heading2"/>
-      </w:pPr>
-      <w:r>
-        <w:t>User Experience and Testing</w:t>
-      </w:r>
-    </w:p>
-    <w:p/>
-    <w:p>
-      <w:pPr>
-        <w:pStyle w:val="Heading1"/>
-      </w:pPr>
+        <w:lastRenderedPageBreak/>
+        <w:t xml:space="preserve">Highlight </w:t>
+      </w:r>
       <w:r>
         <w:t>Electronic Resources</w:t>
       </w:r>
     </w:p>
-    <w:p/>
+    <w:p>
+      <w:pPr>
+        <w:pStyle w:val="Action"/>
+      </w:pPr>
+      <w:r>
+        <w:t>Show home page</w:t>
+      </w:r>
+    </w:p>
     <w:p>
       <w:pPr>
         <w:pStyle w:val="Heading2"/>
@@ -666,7 +933,7 @@
         </w:numPr>
       </w:pPr>
       <w:r>
-        <w:t>Using top 3 majors on campus for subject search</w:t>
+        <w:t>From user testing</w:t>
       </w:r>
     </w:p>
     <w:p>
@@ -678,14 +945,25 @@
         </w:numPr>
       </w:pPr>
       <w:r>
-        <w:t xml:space="preserve">Librarian input for content types. Allows </w:t>
-      </w:r>
-      <w:r>
-        <w:t xml:space="preserve">colleagues to contribute </w:t>
-      </w:r>
-      <w:r>
-        <w:t xml:space="preserve">them to be part of the process without </w:t>
-      </w:r>
+        <w:t>Using top 3 majors on campus for subject search</w:t>
+      </w:r>
+    </w:p>
+    <w:p>
+      <w:pPr>
+        <w:pStyle w:val="ListParagraph"/>
+        <w:numPr>
+          <w:ilvl w:val="0"/>
+          <w:numId w:val="3"/>
+        </w:numPr>
+      </w:pPr>
+      <w:r>
+        <w:t xml:space="preserve">Librarian input for content types. </w:t>
+      </w:r>
+    </w:p>
+    <w:p>
+      <w:pPr>
+        <w:pStyle w:val="ListParagraph"/>
+      </w:pPr>
     </w:p>
     <w:p>
       <w:pPr>
@@ -695,7 +973,11 @@
         <w:t>Database Quick Search</w:t>
       </w:r>
     </w:p>
-    <w:p/>
+    <w:p>
+      <w:r>
+        <w:t>Rather than include a database search, will try a search of three EBSCO databases</w:t>
+      </w:r>
+    </w:p>
     <w:p/>
     <w:p/>
     <w:p/>
@@ -710,7 +992,7 @@
 </file>
 
 <file path=word/numbering.xml><?xml version="1.0" encoding="utf-8"?>
-<w:numbering xmlns:wpc="http://schemas.microsoft.com/office/word/2010/wordprocessingCanvas" xmlns:mc="http://schemas.openxmlformats.org/markup-compatibility/2006" xmlns:o="urn:schemas-microsoft-com:office:office" xmlns:r="http://schemas.openxmlformats.org/officeDocument/2006/relationships" xmlns:m="http://schemas.openxmlformats.org/officeDocument/2006/math" xmlns:v="urn:schemas-microsoft-com:vml" xmlns:wp14="http://schemas.microsoft.com/office/word/2010/wordprocessingDrawing" xmlns:wp="http://schemas.openxmlformats.org/drawingml/2006/wordprocessingDrawing" xmlns:w10="urn:schemas-microsoft-com:office:word" xmlns:w="http://schemas.openxmlformats.org/wordprocessingml/2006/main" xmlns:w14="http://schemas.microsoft.com/office/word/2010/wordml" xmlns:w15="http://schemas.microsoft.com/office/word/2012/wordml" xmlns:wpg="http://schemas.microsoft.com/office/word/2010/wordprocessingGroup" xmlns:wpi="http://schemas.microsoft.com/office/word/2010/wordprocessingInk" xmlns:wne="http://schemas.microsoft.com/office/word/2006/wordml" xmlns:wps="http://schemas.microsoft.com/office/word/2010/wordprocessingShape" mc:Ignorable="w14 w15 wp14">
+<w:numbering xmlns:wpc="http://schemas.microsoft.com/office/word/2010/wordprocessingCanvas" xmlns:mo="http://schemas.microsoft.com/office/mac/office/2008/main" xmlns:mc="http://schemas.openxmlformats.org/markup-compatibility/2006" xmlns:mv="urn:schemas-microsoft-com:mac:vml" xmlns:o="urn:schemas-microsoft-com:office:office" xmlns:r="http://schemas.openxmlformats.org/officeDocument/2006/relationships" xmlns:m="http://schemas.openxmlformats.org/officeDocument/2006/math" xmlns:v="urn:schemas-microsoft-com:vml" xmlns:wp14="http://schemas.microsoft.com/office/word/2010/wordprocessingDrawing" xmlns:wp="http://schemas.openxmlformats.org/drawingml/2006/wordprocessingDrawing" xmlns:w10="urn:schemas-microsoft-com:office:word" xmlns:w="http://schemas.openxmlformats.org/wordprocessingml/2006/main" xmlns:w14="http://schemas.microsoft.com/office/word/2010/wordml" xmlns:wpg="http://schemas.microsoft.com/office/word/2010/wordprocessingGroup" xmlns:wpi="http://schemas.microsoft.com/office/word/2010/wordprocessingInk" xmlns:wne="http://schemas.microsoft.com/office/word/2006/wordml" xmlns:wps="http://schemas.microsoft.com/office/word/2010/wordprocessingShape" mc:Ignorable="w14 wp14">
   <w:abstractNum w:abstractNumId="0">
     <w:nsid w:val="07586A54"/>
     <w:multiLevelType w:val="hybridMultilevel"/>
@@ -1261,6 +1543,119 @@
       </w:pPr>
       <w:rPr>
         <w:rFonts w:ascii="Courier New" w:hAnsi="Courier New" w:cs="Courier New" w:hint="default"/>
+      </w:rPr>
+    </w:lvl>
+    <w:lvl w:ilvl="8" w:tplc="04090005" w:tentative="1">
+      <w:start w:val="1"/>
+      <w:numFmt w:val="bullet"/>
+      <w:lvlText w:val=""/>
+      <w:lvlJc w:val="left"/>
+      <w:pPr>
+        <w:ind w:left="6480" w:hanging="360"/>
+      </w:pPr>
+      <w:rPr>
+        <w:rFonts w:ascii="Wingdings" w:hAnsi="Wingdings" w:hint="default"/>
+      </w:rPr>
+    </w:lvl>
+  </w:abstractNum>
+  <w:abstractNum w:abstractNumId="5">
+    <w:nsid w:val="7E7A500B"/>
+    <w:multiLevelType w:val="hybridMultilevel"/>
+    <w:tmpl w:val="F27061CC"/>
+    <w:lvl w:ilvl="0" w:tplc="04090001">
+      <w:start w:val="1"/>
+      <w:numFmt w:val="bullet"/>
+      <w:lvlText w:val=""/>
+      <w:lvlJc w:val="left"/>
+      <w:pPr>
+        <w:ind w:left="720" w:hanging="360"/>
+      </w:pPr>
+      <w:rPr>
+        <w:rFonts w:ascii="Symbol" w:hAnsi="Symbol" w:hint="default"/>
+      </w:rPr>
+    </w:lvl>
+    <w:lvl w:ilvl="1" w:tplc="04090003">
+      <w:start w:val="1"/>
+      <w:numFmt w:val="bullet"/>
+      <w:lvlText w:val="o"/>
+      <w:lvlJc w:val="left"/>
+      <w:pPr>
+        <w:ind w:left="1440" w:hanging="360"/>
+      </w:pPr>
+      <w:rPr>
+        <w:rFonts w:ascii="Courier New" w:hAnsi="Courier New" w:hint="default"/>
+      </w:rPr>
+    </w:lvl>
+    <w:lvl w:ilvl="2" w:tplc="04090005" w:tentative="1">
+      <w:start w:val="1"/>
+      <w:numFmt w:val="bullet"/>
+      <w:lvlText w:val=""/>
+      <w:lvlJc w:val="left"/>
+      <w:pPr>
+        <w:ind w:left="2160" w:hanging="360"/>
+      </w:pPr>
+      <w:rPr>
+        <w:rFonts w:ascii="Wingdings" w:hAnsi="Wingdings" w:hint="default"/>
+      </w:rPr>
+    </w:lvl>
+    <w:lvl w:ilvl="3" w:tplc="04090001" w:tentative="1">
+      <w:start w:val="1"/>
+      <w:numFmt w:val="bullet"/>
+      <w:lvlText w:val=""/>
+      <w:lvlJc w:val="left"/>
+      <w:pPr>
+        <w:ind w:left="2880" w:hanging="360"/>
+      </w:pPr>
+      <w:rPr>
+        <w:rFonts w:ascii="Symbol" w:hAnsi="Symbol" w:hint="default"/>
+      </w:rPr>
+    </w:lvl>
+    <w:lvl w:ilvl="4" w:tplc="04090003" w:tentative="1">
+      <w:start w:val="1"/>
+      <w:numFmt w:val="bullet"/>
+      <w:lvlText w:val="o"/>
+      <w:lvlJc w:val="left"/>
+      <w:pPr>
+        <w:ind w:left="3600" w:hanging="360"/>
+      </w:pPr>
+      <w:rPr>
+        <w:rFonts w:ascii="Courier New" w:hAnsi="Courier New" w:hint="default"/>
+      </w:rPr>
+    </w:lvl>
+    <w:lvl w:ilvl="5" w:tplc="04090005" w:tentative="1">
+      <w:start w:val="1"/>
+      <w:numFmt w:val="bullet"/>
+      <w:lvlText w:val=""/>
+      <w:lvlJc w:val="left"/>
+      <w:pPr>
+        <w:ind w:left="4320" w:hanging="360"/>
+      </w:pPr>
+      <w:rPr>
+        <w:rFonts w:ascii="Wingdings" w:hAnsi="Wingdings" w:hint="default"/>
+      </w:rPr>
+    </w:lvl>
+    <w:lvl w:ilvl="6" w:tplc="04090001" w:tentative="1">
+      <w:start w:val="1"/>
+      <w:numFmt w:val="bullet"/>
+      <w:lvlText w:val=""/>
+      <w:lvlJc w:val="left"/>
+      <w:pPr>
+        <w:ind w:left="5040" w:hanging="360"/>
+      </w:pPr>
+      <w:rPr>
+        <w:rFonts w:ascii="Symbol" w:hAnsi="Symbol" w:hint="default"/>
+      </w:rPr>
+    </w:lvl>
+    <w:lvl w:ilvl="7" w:tplc="04090003" w:tentative="1">
+      <w:start w:val="1"/>
+      <w:numFmt w:val="bullet"/>
+      <w:lvlText w:val="o"/>
+      <w:lvlJc w:val="left"/>
+      <w:pPr>
+        <w:ind w:left="5760" w:hanging="360"/>
+      </w:pPr>
+      <w:rPr>
+        <w:rFonts w:ascii="Courier New" w:hAnsi="Courier New" w:hint="default"/>
       </w:rPr>
     </w:lvl>
     <w:lvl w:ilvl="8" w:tplc="04090005" w:tentative="1">
@@ -1291,11 +1686,14 @@
   <w:num w:numId="5">
     <w:abstractNumId w:val="0"/>
   </w:num>
+  <w:num w:numId="6">
+    <w:abstractNumId w:val="5"/>
+  </w:num>
 </w:numbering>
 </file>
 
 <file path=word/styles.xml><?xml version="1.0" encoding="utf-8"?>
-<w:styles xmlns:mc="http://schemas.openxmlformats.org/markup-compatibility/2006" xmlns:r="http://schemas.openxmlformats.org/officeDocument/2006/relationships" xmlns:w="http://schemas.openxmlformats.org/wordprocessingml/2006/main" xmlns:w14="http://schemas.microsoft.com/office/word/2010/wordml" xmlns:w15="http://schemas.microsoft.com/office/word/2012/wordml" mc:Ignorable="w14 w15">
+<w:styles xmlns:mc="http://schemas.openxmlformats.org/markup-compatibility/2006" xmlns:r="http://schemas.openxmlformats.org/officeDocument/2006/relationships" xmlns:w="http://schemas.openxmlformats.org/wordprocessingml/2006/main" xmlns:w14="http://schemas.microsoft.com/office/word/2010/wordml" mc:Ignorable="w14">
   <w:docDefaults>
     <w:rPrDefault>
       <w:rPr>
@@ -1311,378 +1709,153 @@
       </w:pPr>
     </w:pPrDefault>
   </w:docDefaults>
-  <w:latentStyles w:defLockedState="0" w:defUIPriority="99" w:defSemiHidden="0" w:defUnhideWhenUsed="0" w:defQFormat="0" w:count="371">
-    <w:lsdException w:name="Normal" w:uiPriority="0" w:qFormat="1"/>
-    <w:lsdException w:name="heading 1" w:uiPriority="9" w:qFormat="1"/>
-    <w:lsdException w:name="heading 2" w:semiHidden="1" w:uiPriority="9" w:unhideWhenUsed="1" w:qFormat="1"/>
-    <w:lsdException w:name="heading 3" w:semiHidden="1" w:uiPriority="9" w:unhideWhenUsed="1" w:qFormat="1"/>
-    <w:lsdException w:name="heading 4" w:semiHidden="1" w:uiPriority="9" w:unhideWhenUsed="1" w:qFormat="1"/>
-    <w:lsdException w:name="heading 5" w:semiHidden="1" w:uiPriority="9" w:unhideWhenUsed="1" w:qFormat="1"/>
-    <w:lsdException w:name="heading 6" w:semiHidden="1" w:uiPriority="9" w:unhideWhenUsed="1" w:qFormat="1"/>
-    <w:lsdException w:name="heading 7" w:semiHidden="1" w:uiPriority="9" w:unhideWhenUsed="1" w:qFormat="1"/>
-    <w:lsdException w:name="heading 8" w:semiHidden="1" w:uiPriority="9" w:unhideWhenUsed="1" w:qFormat="1"/>
-    <w:lsdException w:name="heading 9" w:semiHidden="1" w:uiPriority="9" w:unhideWhenUsed="1" w:qFormat="1"/>
-    <w:lsdException w:name="index 1" w:semiHidden="1" w:unhideWhenUsed="1"/>
-    <w:lsdException w:name="index 2" w:semiHidden="1" w:unhideWhenUsed="1"/>
-    <w:lsdException w:name="index 3" w:semiHidden="1" w:unhideWhenUsed="1"/>
-    <w:lsdException w:name="index 4" w:semiHidden="1" w:unhideWhenUsed="1"/>
-    <w:lsdException w:name="index 5" w:semiHidden="1" w:unhideWhenUsed="1"/>
-    <w:lsdException w:name="index 6" w:semiHidden="1" w:unhideWhenUsed="1"/>
-    <w:lsdException w:name="index 7" w:semiHidden="1" w:unhideWhenUsed="1"/>
-    <w:lsdException w:name="index 8" w:semiHidden="1" w:unhideWhenUsed="1"/>
-    <w:lsdException w:name="index 9" w:semiHidden="1" w:unhideWhenUsed="1"/>
-    <w:lsdException w:name="toc 1" w:semiHidden="1" w:uiPriority="39" w:unhideWhenUsed="1"/>
-    <w:lsdException w:name="toc 2" w:semiHidden="1" w:uiPriority="39" w:unhideWhenUsed="1"/>
-    <w:lsdException w:name="toc 3" w:semiHidden="1" w:uiPriority="39" w:unhideWhenUsed="1"/>
-    <w:lsdException w:name="toc 4" w:semiHidden="1" w:uiPriority="39" w:unhideWhenUsed="1"/>
-    <w:lsdException w:name="toc 5" w:semiHidden="1" w:uiPriority="39" w:unhideWhenUsed="1"/>
-    <w:lsdException w:name="toc 6" w:semiHidden="1" w:uiPriority="39" w:unhideWhenUsed="1"/>
-    <w:lsdException w:name="toc 7" w:semiHidden="1" w:uiPriority="39" w:unhideWhenUsed="1"/>
-    <w:lsdException w:name="toc 8" w:semiHidden="1" w:uiPriority="39" w:unhideWhenUsed="1"/>
-    <w:lsdException w:name="toc 9" w:semiHidden="1" w:uiPriority="39" w:unhideWhenUsed="1"/>
-    <w:lsdException w:name="Normal Indent" w:semiHidden="1" w:unhideWhenUsed="1"/>
-    <w:lsdException w:name="footnote text" w:semiHidden="1" w:unhideWhenUsed="1"/>
-    <w:lsdException w:name="annotation text" w:semiHidden="1" w:unhideWhenUsed="1"/>
-    <w:lsdException w:name="header" w:semiHidden="1" w:unhideWhenUsed="1"/>
-    <w:lsdException w:name="footer" w:semiHidden="1" w:unhideWhenUsed="1"/>
-    <w:lsdException w:name="index heading" w:semiHidden="1" w:unhideWhenUsed="1"/>
-    <w:lsdException w:name="caption" w:semiHidden="1" w:uiPriority="35" w:unhideWhenUsed="1" w:qFormat="1"/>
-    <w:lsdException w:name="table of figures" w:semiHidden="1" w:unhideWhenUsed="1"/>
-    <w:lsdException w:name="envelope address" w:semiHidden="1" w:unhideWhenUsed="1"/>
-    <w:lsdException w:name="envelope return" w:semiHidden="1" w:unhideWhenUsed="1"/>
-    <w:lsdException w:name="footnote reference" w:semiHidden="1" w:unhideWhenUsed="1"/>
-    <w:lsdException w:name="annotation reference" w:semiHidden="1" w:unhideWhenUsed="1"/>
-    <w:lsdException w:name="line number" w:semiHidden="1" w:unhideWhenUsed="1"/>
-    <w:lsdException w:name="page number" w:semiHidden="1" w:unhideWhenUsed="1"/>
-    <w:lsdException w:name="endnote reference" w:semiHidden="1" w:unhideWhenUsed="1"/>
-    <w:lsdException w:name="endnote text" w:semiHidden="1" w:unhideWhenUsed="1"/>
-    <w:lsdException w:name="table of authorities" w:semiHidden="1" w:unhideWhenUsed="1"/>
-    <w:lsdException w:name="macro" w:semiHidden="1" w:unhideWhenUsed="1"/>
-    <w:lsdException w:name="toa heading" w:semiHidden="1" w:unhideWhenUsed="1"/>
-    <w:lsdException w:name="List" w:semiHidden="1" w:unhideWhenUsed="1"/>
-    <w:lsdException w:name="List Bullet" w:semiHidden="1" w:unhideWhenUsed="1"/>
-    <w:lsdException w:name="List Number" w:semiHidden="1" w:unhideWhenUsed="1"/>
-    <w:lsdException w:name="List 2" w:semiHidden="1" w:unhideWhenUsed="1"/>
-    <w:lsdException w:name="List 3" w:semiHidden="1" w:unhideWhenUsed="1"/>
-    <w:lsdException w:name="List 4" w:semiHidden="1" w:unhideWhenUsed="1"/>
-    <w:lsdException w:name="List 5" w:semiHidden="1" w:unhideWhenUsed="1"/>
-    <w:lsdException w:name="List Bullet 2" w:semiHidden="1" w:unhideWhenUsed="1"/>
-    <w:lsdException w:name="List Bullet 3" w:semiHidden="1" w:unhideWhenUsed="1"/>
-    <w:lsdException w:name="List Bullet 4" w:semiHidden="1" w:unhideWhenUsed="1"/>
-    <w:lsdException w:name="List Bullet 5" w:semiHidden="1" w:unhideWhenUsed="1"/>
-    <w:lsdException w:name="List Number 2" w:semiHidden="1" w:unhideWhenUsed="1"/>
-    <w:lsdException w:name="List Number 3" w:semiHidden="1" w:unhideWhenUsed="1"/>
-    <w:lsdException w:name="List Number 4" w:semiHidden="1" w:unhideWhenUsed="1"/>
-    <w:lsdException w:name="List Number 5" w:semiHidden="1" w:unhideWhenUsed="1"/>
-    <w:lsdException w:name="Title" w:uiPriority="10" w:qFormat="1"/>
-    <w:lsdException w:name="Closing" w:semiHidden="1" w:unhideWhenUsed="1"/>
-    <w:lsdException w:name="Signature" w:semiHidden="1" w:unhideWhenUsed="1"/>
-    <w:lsdException w:name="Default Paragraph Font" w:semiHidden="1" w:uiPriority="1" w:unhideWhenUsed="1"/>
-    <w:lsdException w:name="Body Text" w:semiHidden="1" w:unhideWhenUsed="1"/>
-    <w:lsdException w:name="Body Text Indent" w:semiHidden="1" w:unhideWhenUsed="1"/>
-    <w:lsdException w:name="List Continue" w:semiHidden="1" w:unhideWhenUsed="1"/>
-    <w:lsdException w:name="List Continue 2" w:semiHidden="1" w:unhideWhenUsed="1"/>
-    <w:lsdException w:name="List Continue 3" w:semiHidden="1" w:unhideWhenUsed="1"/>
-    <w:lsdException w:name="List Continue 4" w:semiHidden="1" w:unhideWhenUsed="1"/>
-    <w:lsdException w:name="List Continue 5" w:semiHidden="1" w:unhideWhenUsed="1"/>
-    <w:lsdException w:name="Message Header" w:semiHidden="1" w:unhideWhenUsed="1"/>
-    <w:lsdException w:name="Subtitle" w:uiPriority="11" w:qFormat="1"/>
-    <w:lsdException w:name="Salutation" w:semiHidden="1" w:unhideWhenUsed="1"/>
-    <w:lsdException w:name="Date" w:semiHidden="1" w:unhideWhenUsed="1"/>
-    <w:lsdException w:name="Body Text First Indent" w:semiHidden="1" w:unhideWhenUsed="1"/>
-    <w:lsdException w:name="Body Text First Indent 2" w:semiHidden="1" w:unhideWhenUsed="1"/>
-    <w:lsdException w:name="Note Heading" w:semiHidden="1" w:unhideWhenUsed="1"/>
-    <w:lsdException w:name="Body Text 2" w:semiHidden="1" w:unhideWhenUsed="1"/>
-    <w:lsdException w:name="Body Text 3" w:semiHidden="1" w:unhideWhenUsed="1"/>
-    <w:lsdException w:name="Body Text Indent 2" w:semiHidden="1" w:unhideWhenUsed="1"/>
-    <w:lsdException w:name="Body Text Indent 3" w:semiHidden="1" w:unhideWhenUsed="1"/>
-    <w:lsdException w:name="Block Text" w:semiHidden="1" w:unhideWhenUsed="1"/>
-    <w:lsdException w:name="Hyperlink" w:semiHidden="1" w:unhideWhenUsed="1"/>
-    <w:lsdException w:name="FollowedHyperlink" w:semiHidden="1" w:unhideWhenUsed="1"/>
-    <w:lsdException w:name="Strong" w:uiPriority="22" w:qFormat="1"/>
-    <w:lsdException w:name="Emphasis" w:uiPriority="20" w:qFormat="1"/>
-    <w:lsdException w:name="Document Map" w:semiHidden="1" w:unhideWhenUsed="1"/>
-    <w:lsdException w:name="Plain Text" w:semiHidden="1" w:unhideWhenUsed="1"/>
-    <w:lsdException w:name="E-mail Signature" w:semiHidden="1" w:unhideWhenUsed="1"/>
-    <w:lsdException w:name="HTML Top of Form" w:semiHidden="1" w:unhideWhenUsed="1"/>
-    <w:lsdException w:name="HTML Bottom of Form" w:semiHidden="1" w:unhideWhenUsed="1"/>
-    <w:lsdException w:name="Normal (Web)" w:semiHidden="1" w:unhideWhenUsed="1"/>
-    <w:lsdException w:name="HTML Acronym" w:semiHidden="1" w:unhideWhenUsed="1"/>
-    <w:lsdException w:name="HTML Address" w:semiHidden="1" w:unhideWhenUsed="1"/>
-    <w:lsdException w:name="HTML Cite" w:semiHidden="1" w:unhideWhenUsed="1"/>
-    <w:lsdException w:name="HTML Code" w:semiHidden="1" w:unhideWhenUsed="1"/>
-    <w:lsdException w:name="HTML Definition" w:semiHidden="1" w:unhideWhenUsed="1"/>
-    <w:lsdException w:name="HTML Keyboard" w:semiHidden="1" w:unhideWhenUsed="1"/>
-    <w:lsdException w:name="HTML Preformatted" w:semiHidden="1" w:unhideWhenUsed="1"/>
-    <w:lsdException w:name="HTML Sample" w:semiHidden="1" w:unhideWhenUsed="1"/>
-    <w:lsdException w:name="HTML Typewriter" w:semiHidden="1" w:unhideWhenUsed="1"/>
-    <w:lsdException w:name="HTML Variable" w:semiHidden="1" w:unhideWhenUsed="1"/>
-    <w:lsdException w:name="Normal Table" w:semiHidden="1" w:unhideWhenUsed="1"/>
-    <w:lsdException w:name="annotation subject" w:semiHidden="1" w:unhideWhenUsed="1"/>
-    <w:lsdException w:name="No List" w:semiHidden="1" w:unhideWhenUsed="1"/>
-    <w:lsdException w:name="Outline List 1" w:semiHidden="1" w:unhideWhenUsed="1"/>
-    <w:lsdException w:name="Outline List 2" w:semiHidden="1" w:unhideWhenUsed="1"/>
-    <w:lsdException w:name="Outline List 3" w:semiHidden="1" w:unhideWhenUsed="1"/>
-    <w:lsdException w:name="Table Simple 1" w:semiHidden="1" w:unhideWhenUsed="1"/>
-    <w:lsdException w:name="Table Simple 2" w:semiHidden="1" w:unhideWhenUsed="1"/>
-    <w:lsdException w:name="Table Simple 3" w:semiHidden="1" w:unhideWhenUsed="1"/>
-    <w:lsdException w:name="Table Classic 1" w:semiHidden="1" w:unhideWhenUsed="1"/>
-    <w:lsdException w:name="Table Classic 2" w:semiHidden="1" w:unhideWhenUsed="1"/>
-    <w:lsdException w:name="Table Classic 3" w:semiHidden="1" w:unhideWhenUsed="1"/>
-    <w:lsdException w:name="Table Classic 4" w:semiHidden="1" w:unhideWhenUsed="1"/>
-    <w:lsdException w:name="Table Colorful 1" w:semiHidden="1" w:unhideWhenUsed="1"/>
-    <w:lsdException w:name="Table Colorful 2" w:semiHidden="1" w:unhideWhenUsed="1"/>
-    <w:lsdException w:name="Table Colorful 3" w:semiHidden="1" w:unhideWhenUsed="1"/>
-    <w:lsdException w:name="Table Columns 1" w:semiHidden="1" w:unhideWhenUsed="1"/>
-    <w:lsdException w:name="Table Columns 2" w:semiHidden="1" w:unhideWhenUsed="1"/>
-    <w:lsdException w:name="Table Columns 3" w:semiHidden="1" w:unhideWhenUsed="1"/>
-    <w:lsdException w:name="Table Columns 4" w:semiHidden="1" w:unhideWhenUsed="1"/>
-    <w:lsdException w:name="Table Columns 5" w:semiHidden="1" w:unhideWhenUsed="1"/>
-    <w:lsdException w:name="Table Grid 1" w:semiHidden="1" w:unhideWhenUsed="1"/>
-    <w:lsdException w:name="Table Grid 2" w:semiHidden="1" w:unhideWhenUsed="1"/>
-    <w:lsdException w:name="Table Grid 3" w:semiHidden="1" w:unhideWhenUsed="1"/>
-    <w:lsdException w:name="Table Grid 4" w:semiHidden="1" w:unhideWhenUsed="1"/>
-    <w:lsdException w:name="Table Grid 5" w:semiHidden="1" w:unhideWhenUsed="1"/>
-    <w:lsdException w:name="Table Grid 6" w:semiHidden="1" w:unhideWhenUsed="1"/>
-    <w:lsdException w:name="Table Grid 7" w:semiHidden="1" w:unhideWhenUsed="1"/>
-    <w:lsdException w:name="Table Grid 8" w:semiHidden="1" w:unhideWhenUsed="1"/>
-    <w:lsdException w:name="Table List 1" w:semiHidden="1" w:unhideWhenUsed="1"/>
-    <w:lsdException w:name="Table List 2" w:semiHidden="1" w:unhideWhenUsed="1"/>
-    <w:lsdException w:name="Table List 3" w:semiHidden="1" w:unhideWhenUsed="1"/>
-    <w:lsdException w:name="Table List 4" w:semiHidden="1" w:unhideWhenUsed="1"/>
-    <w:lsdException w:name="Table List 5" w:semiHidden="1" w:unhideWhenUsed="1"/>
-    <w:lsdException w:name="Table List 6" w:semiHidden="1" w:unhideWhenUsed="1"/>
-    <w:lsdException w:name="Table List 7" w:semiHidden="1" w:unhideWhenUsed="1"/>
-    <w:lsdException w:name="Table List 8" w:semiHidden="1" w:unhideWhenUsed="1"/>
-    <w:lsdException w:name="Table 3D effects 1" w:semiHidden="1" w:unhideWhenUsed="1"/>
-    <w:lsdException w:name="Table 3D effects 2" w:semiHidden="1" w:unhideWhenUsed="1"/>
-    <w:lsdException w:name="Table 3D effects 3" w:semiHidden="1" w:unhideWhenUsed="1"/>
-    <w:lsdException w:name="Table Contemporary" w:semiHidden="1" w:unhideWhenUsed="1"/>
-    <w:lsdException w:name="Table Elegant" w:semiHidden="1" w:unhideWhenUsed="1"/>
-    <w:lsdException w:name="Table Professional" w:semiHidden="1" w:unhideWhenUsed="1"/>
-    <w:lsdException w:name="Table Subtle 1" w:semiHidden="1" w:unhideWhenUsed="1"/>
-    <w:lsdException w:name="Table Subtle 2" w:semiHidden="1" w:unhideWhenUsed="1"/>
-    <w:lsdException w:name="Table Web 1" w:semiHidden="1" w:unhideWhenUsed="1"/>
-    <w:lsdException w:name="Table Web 2" w:semiHidden="1" w:unhideWhenUsed="1"/>
-    <w:lsdException w:name="Table Web 3" w:semiHidden="1" w:unhideWhenUsed="1"/>
-    <w:lsdException w:name="Balloon Text" w:semiHidden="1" w:unhideWhenUsed="1"/>
-    <w:lsdException w:name="Table Grid" w:uiPriority="39"/>
-    <w:lsdException w:name="Table Theme" w:semiHidden="1" w:unhideWhenUsed="1"/>
-    <w:lsdException w:name="Placeholder Text" w:semiHidden="1"/>
-    <w:lsdException w:name="No Spacing" w:uiPriority="1" w:qFormat="1"/>
-    <w:lsdException w:name="Light Shading" w:uiPriority="60"/>
-    <w:lsdException w:name="Light List" w:uiPriority="61"/>
-    <w:lsdException w:name="Light Grid" w:uiPriority="62"/>
-    <w:lsdException w:name="Medium Shading 1" w:uiPriority="63"/>
-    <w:lsdException w:name="Medium Shading 2" w:uiPriority="64"/>
-    <w:lsdException w:name="Medium List 1" w:uiPriority="65"/>
-    <w:lsdException w:name="Medium List 2" w:uiPriority="66"/>
-    <w:lsdException w:name="Medium Grid 1" w:uiPriority="67"/>
-    <w:lsdException w:name="Medium Grid 2" w:uiPriority="68"/>
-    <w:lsdException w:name="Medium Grid 3" w:uiPriority="69"/>
-    <w:lsdException w:name="Dark List" w:uiPriority="70"/>
-    <w:lsdException w:name="Colorful Shading" w:uiPriority="71"/>
-    <w:lsdException w:name="Colorful List" w:uiPriority="72"/>
-    <w:lsdException w:name="Colorful Grid" w:uiPriority="73"/>
-    <w:lsdException w:name="Light Shading Accent 1" w:uiPriority="60"/>
-    <w:lsdException w:name="Light List Accent 1" w:uiPriority="61"/>
-    <w:lsdException w:name="Light Grid Accent 1" w:uiPriority="62"/>
-    <w:lsdException w:name="Medium Shading 1 Accent 1" w:uiPriority="63"/>
-    <w:lsdException w:name="Medium Shading 2 Accent 1" w:uiPriority="64"/>
-    <w:lsdException w:name="Medium List 1 Accent 1" w:uiPriority="65"/>
-    <w:lsdException w:name="Revision" w:semiHidden="1"/>
-    <w:lsdException w:name="List Paragraph" w:uiPriority="34" w:qFormat="1"/>
-    <w:lsdException w:name="Quote" w:uiPriority="29" w:qFormat="1"/>
-    <w:lsdException w:name="Intense Quote" w:uiPriority="30" w:qFormat="1"/>
-    <w:lsdException w:name="Medium List 2 Accent 1" w:uiPriority="66"/>
-    <w:lsdException w:name="Medium Grid 1 Accent 1" w:uiPriority="67"/>
-    <w:lsdException w:name="Medium Grid 2 Accent 1" w:uiPriority="68"/>
-    <w:lsdException w:name="Medium Grid 3 Accent 1" w:uiPriority="69"/>
-    <w:lsdException w:name="Dark List Accent 1" w:uiPriority="70"/>
-    <w:lsdException w:name="Colorful Shading Accent 1" w:uiPriority="71"/>
-    <w:lsdException w:name="Colorful List Accent 1" w:uiPriority="72"/>
-    <w:lsdException w:name="Colorful Grid Accent 1" w:uiPriority="73"/>
-    <w:lsdException w:name="Light Shading Accent 2" w:uiPriority="60"/>
-    <w:lsdException w:name="Light List Accent 2" w:uiPriority="61"/>
-    <w:lsdException w:name="Light Grid Accent 2" w:uiPriority="62"/>
-    <w:lsdException w:name="Medium Shading 1 Accent 2" w:uiPriority="63"/>
-    <w:lsdException w:name="Medium Shading 2 Accent 2" w:uiPriority="64"/>
-    <w:lsdException w:name="Medium List 1 Accent 2" w:uiPriority="65"/>
-    <w:lsdException w:name="Medium List 2 Accent 2" w:uiPriority="66"/>
-    <w:lsdException w:name="Medium Grid 1 Accent 2" w:uiPriority="67"/>
-    <w:lsdException w:name="Medium Grid 2 Accent 2" w:uiPriority="68"/>
-    <w:lsdException w:name="Medium Grid 3 Accent 2" w:uiPriority="69"/>
-    <w:lsdException w:name="Dark List Accent 2" w:uiPriority="70"/>
-    <w:lsdException w:name="Colorful Shading Accent 2" w:uiPriority="71"/>
-    <w:lsdException w:name="Colorful List Accent 2" w:uiPriority="72"/>
-    <w:lsdException w:name="Colorful Grid Accent 2" w:uiPriority="73"/>
-    <w:lsdException w:name="Light Shading Accent 3" w:uiPriority="60"/>
-    <w:lsdException w:name="Light List Accent 3" w:uiPriority="61"/>
-    <w:lsdException w:name="Light Grid Accent 3" w:uiPriority="62"/>
-    <w:lsdException w:name="Medium Shading 1 Accent 3" w:uiPriority="63"/>
-    <w:lsdException w:name="Medium Shading 2 Accent 3" w:uiPriority="64"/>
-    <w:lsdException w:name="Medium List 1 Accent 3" w:uiPriority="65"/>
-    <w:lsdException w:name="Medium List 2 Accent 3" w:uiPriority="66"/>
-    <w:lsdException w:name="Medium Grid 1 Accent 3" w:uiPriority="67"/>
-    <w:lsdException w:name="Medium Grid 2 Accent 3" w:uiPriority="68"/>
-    <w:lsdException w:name="Medium Grid 3 Accent 3" w:uiPriority="69"/>
-    <w:lsdException w:name="Dark List Accent 3" w:uiPriority="70"/>
-    <w:lsdException w:name="Colorful Shading Accent 3" w:uiPriority="71"/>
-    <w:lsdException w:name="Colorful List Accent 3" w:uiPriority="72"/>
-    <w:lsdException w:name="Colorful Grid Accent 3" w:uiPriority="73"/>
-    <w:lsdException w:name="Light Shading Accent 4" w:uiPriority="60"/>
-    <w:lsdException w:name="Light List Accent 4" w:uiPriority="61"/>
-    <w:lsdException w:name="Light Grid Accent 4" w:uiPriority="62"/>
-    <w:lsdException w:name="Medium Shading 1 Accent 4" w:uiPriority="63"/>
-    <w:lsdException w:name="Medium Shading 2 Accent 4" w:uiPriority="64"/>
-    <w:lsdException w:name="Medium List 1 Accent 4" w:uiPriority="65"/>
-    <w:lsdException w:name="Medium List 2 Accent 4" w:uiPriority="66"/>
-    <w:lsdException w:name="Medium Grid 1 Accent 4" w:uiPriority="67"/>
-    <w:lsdException w:name="Medium Grid 2 Accent 4" w:uiPriority="68"/>
-    <w:lsdException w:name="Medium Grid 3 Accent 4" w:uiPriority="69"/>
-    <w:lsdException w:name="Dark List Accent 4" w:uiPriority="70"/>
-    <w:lsdException w:name="Colorful Shading Accent 4" w:uiPriority="71"/>
-    <w:lsdException w:name="Colorful List Accent 4" w:uiPriority="72"/>
-    <w:lsdException w:name="Colorful Grid Accent 4" w:uiPriority="73"/>
-    <w:lsdException w:name="Light Shading Accent 5" w:uiPriority="60"/>
-    <w:lsdException w:name="Light List Accent 5" w:uiPriority="61"/>
-    <w:lsdException w:name="Light Grid Accent 5" w:uiPriority="62"/>
-    <w:lsdException w:name="Medium Shading 1 Accent 5" w:uiPriority="63"/>
-    <w:lsdException w:name="Medium Shading 2 Accent 5" w:uiPriority="64"/>
-    <w:lsdException w:name="Medium List 1 Accent 5" w:uiPriority="65"/>
-    <w:lsdException w:name="Medium List 2 Accent 5" w:uiPriority="66"/>
-    <w:lsdException w:name="Medium Grid 1 Accent 5" w:uiPriority="67"/>
-    <w:lsdException w:name="Medium Grid 2 Accent 5" w:uiPriority="68"/>
-    <w:lsdException w:name="Medium Grid 3 Accent 5" w:uiPriority="69"/>
-    <w:lsdException w:name="Dark List Accent 5" w:uiPriority="70"/>
-    <w:lsdException w:name="Colorful Shading Accent 5" w:uiPriority="71"/>
-    <w:lsdException w:name="Colorful List Accent 5" w:uiPriority="72"/>
-    <w:lsdException w:name="Colorful Grid Accent 5" w:uiPriority="73"/>
-    <w:lsdException w:name="Light Shading Accent 6" w:uiPriority="60"/>
-    <w:lsdException w:name="Light List Accent 6" w:uiPriority="61"/>
-    <w:lsdException w:name="Light Grid Accent 6" w:uiPriority="62"/>
-    <w:lsdException w:name="Medium Shading 1 Accent 6" w:uiPriority="63"/>
-    <w:lsdException w:name="Medium Shading 2 Accent 6" w:uiPriority="64"/>
-    <w:lsdException w:name="Medium List 1 Accent 6" w:uiPriority="65"/>
-    <w:lsdException w:name="Medium List 2 Accent 6" w:uiPriority="66"/>
-    <w:lsdException w:name="Medium Grid 1 Accent 6" w:uiPriority="67"/>
-    <w:lsdException w:name="Medium Grid 2 Accent 6" w:uiPriority="68"/>
-    <w:lsdException w:name="Medium Grid 3 Accent 6" w:uiPriority="69"/>
-    <w:lsdException w:name="Dark List Accent 6" w:uiPriority="70"/>
-    <w:lsdException w:name="Colorful Shading Accent 6" w:uiPriority="71"/>
-    <w:lsdException w:name="Colorful List Accent 6" w:uiPriority="72"/>
-    <w:lsdException w:name="Colorful Grid Accent 6" w:uiPriority="73"/>
-    <w:lsdException w:name="Subtle Emphasis" w:uiPriority="19" w:qFormat="1"/>
-    <w:lsdException w:name="Intense Emphasis" w:uiPriority="21" w:qFormat="1"/>
-    <w:lsdException w:name="Subtle Reference" w:uiPriority="31" w:qFormat="1"/>
-    <w:lsdException w:name="Intense Reference" w:uiPriority="32" w:qFormat="1"/>
-    <w:lsdException w:name="Book Title" w:uiPriority="33" w:qFormat="1"/>
-    <w:lsdException w:name="Bibliography" w:semiHidden="1" w:uiPriority="37" w:unhideWhenUsed="1"/>
-    <w:lsdException w:name="TOC Heading" w:semiHidden="1" w:uiPriority="39" w:unhideWhenUsed="1" w:qFormat="1"/>
-    <w:lsdException w:name="Plain Table 1" w:uiPriority="41"/>
-    <w:lsdException w:name="Plain Table 2" w:uiPriority="42"/>
-    <w:lsdException w:name="Plain Table 3" w:uiPriority="43"/>
-    <w:lsdException w:name="Plain Table 4" w:uiPriority="44"/>
-    <w:lsdException w:name="Plain Table 5" w:uiPriority="45"/>
-    <w:lsdException w:name="Grid Table Light" w:uiPriority="40"/>
-    <w:lsdException w:name="Grid Table 1 Light" w:uiPriority="46"/>
-    <w:lsdException w:name="Grid Table 2" w:uiPriority="47"/>
-    <w:lsdException w:name="Grid Table 3" w:uiPriority="48"/>
-    <w:lsdException w:name="Grid Table 4" w:uiPriority="49"/>
-    <w:lsdException w:name="Grid Table 5 Dark" w:uiPriority="50"/>
-    <w:lsdException w:name="Grid Table 6 Colorful" w:uiPriority="51"/>
-    <w:lsdException w:name="Grid Table 7 Colorful" w:uiPriority="52"/>
-    <w:lsdException w:name="Grid Table 1 Light Accent 1" w:uiPriority="46"/>
-    <w:lsdException w:name="Grid Table 2 Accent 1" w:uiPriority="47"/>
-    <w:lsdException w:name="Grid Table 3 Accent 1" w:uiPriority="48"/>
-    <w:lsdException w:name="Grid Table 4 Accent 1" w:uiPriority="49"/>
-    <w:lsdException w:name="Grid Table 5 Dark Accent 1" w:uiPriority="50"/>
-    <w:lsdException w:name="Grid Table 6 Colorful Accent 1" w:uiPriority="51"/>
-    <w:lsdException w:name="Grid Table 7 Colorful Accent 1" w:uiPriority="52"/>
-    <w:lsdException w:name="Grid Table 1 Light Accent 2" w:uiPriority="46"/>
-    <w:lsdException w:name="Grid Table 2 Accent 2" w:uiPriority="47"/>
-    <w:lsdException w:name="Grid Table 3 Accent 2" w:uiPriority="48"/>
-    <w:lsdException w:name="Grid Table 4 Accent 2" w:uiPriority="49"/>
-    <w:lsdException w:name="Grid Table 5 Dark Accent 2" w:uiPriority="50"/>
-    <w:lsdException w:name="Grid Table 6 Colorful Accent 2" w:uiPriority="51"/>
-    <w:lsdException w:name="Grid Table 7 Colorful Accent 2" w:uiPriority="52"/>
-    <w:lsdException w:name="Grid Table 1 Light Accent 3" w:uiPriority="46"/>
-    <w:lsdException w:name="Grid Table 2 Accent 3" w:uiPriority="47"/>
-    <w:lsdException w:name="Grid Table 3 Accent 3" w:uiPriority="48"/>
-    <w:lsdException w:name="Grid Table 4 Accent 3" w:uiPriority="49"/>
-    <w:lsdException w:name="Grid Table 5 Dark Accent 3" w:uiPriority="50"/>
-    <w:lsdException w:name="Grid Table 6 Colorful Accent 3" w:uiPriority="51"/>
-    <w:lsdException w:name="Grid Table 7 Colorful Accent 3" w:uiPriority="52"/>
-    <w:lsdException w:name="Grid Table 1 Light Accent 4" w:uiPriority="46"/>
-    <w:lsdException w:name="Grid Table 2 Accent 4" w:uiPriority="47"/>
-    <w:lsdException w:name="Grid Table 3 Accent 4" w:uiPriority="48"/>
-    <w:lsdException w:name="Grid Table 4 Accent 4" w:uiPriority="49"/>
-    <w:lsdException w:name="Grid Table 5 Dark Accent 4" w:uiPriority="50"/>
-    <w:lsdException w:name="Grid Table 6 Colorful Accent 4" w:uiPriority="51"/>
-    <w:lsdException w:name="Grid Table 7 Colorful Accent 4" w:uiPriority="52"/>
-    <w:lsdException w:name="Grid Table 1 Light Accent 5" w:uiPriority="46"/>
-    <w:lsdException w:name="Grid Table 2 Accent 5" w:uiPriority="47"/>
-    <w:lsdException w:name="Grid Table 3 Accent 5" w:uiPriority="48"/>
-    <w:lsdException w:name="Grid Table 4 Accent 5" w:uiPriority="49"/>
-    <w:lsdException w:name="Grid Table 5 Dark Accent 5" w:uiPriority="50"/>
-    <w:lsdException w:name="Grid Table 6 Colorful Accent 5" w:uiPriority="51"/>
-    <w:lsdException w:name="Grid Table 7 Colorful Accent 5" w:uiPriority="52"/>
-    <w:lsdException w:name="Grid Table 1 Light Accent 6" w:uiPriority="46"/>
-    <w:lsdException w:name="Grid Table 2 Accent 6" w:uiPriority="47"/>
-    <w:lsdException w:name="Grid Table 3 Accent 6" w:uiPriority="48"/>
-    <w:lsdException w:name="Grid Table 4 Accent 6" w:uiPriority="49"/>
-    <w:lsdException w:name="Grid Table 5 Dark Accent 6" w:uiPriority="50"/>
-    <w:lsdException w:name="Grid Table 6 Colorful Accent 6" w:uiPriority="51"/>
-    <w:lsdException w:name="Grid Table 7 Colorful Accent 6" w:uiPriority="52"/>
-    <w:lsdException w:name="List Table 1 Light" w:uiPriority="46"/>
-    <w:lsdException w:name="List Table 2" w:uiPriority="47"/>
-    <w:lsdException w:name="List Table 3" w:uiPriority="48"/>
-    <w:lsdException w:name="List Table 4" w:uiPriority="49"/>
-    <w:lsdException w:name="List Table 5 Dark" w:uiPriority="50"/>
-    <w:lsdException w:name="List Table 6 Colorful" w:uiPriority="51"/>
-    <w:lsdException w:name="List Table 7 Colorful" w:uiPriority="52"/>
-    <w:lsdException w:name="List Table 1 Light Accent 1" w:uiPriority="46"/>
-    <w:lsdException w:name="List Table 2 Accent 1" w:uiPriority="47"/>
-    <w:lsdException w:name="List Table 3 Accent 1" w:uiPriority="48"/>
-    <w:lsdException w:name="List Table 4 Accent 1" w:uiPriority="49"/>
-    <w:lsdException w:name="List Table 5 Dark Accent 1" w:uiPriority="50"/>
-    <w:lsdException w:name="List Table 6 Colorful Accent 1" w:uiPriority="51"/>
-    <w:lsdException w:name="List Table 7 Colorful Accent 1" w:uiPriority="52"/>
-    <w:lsdException w:name="List Table 1 Light Accent 2" w:uiPriority="46"/>
-    <w:lsdException w:name="List Table 2 Accent 2" w:uiPriority="47"/>
-    <w:lsdException w:name="List Table 3 Accent 2" w:uiPriority="48"/>
-    <w:lsdException w:name="List Table 4 Accent 2" w:uiPriority="49"/>
-    <w:lsdException w:name="List Table 5 Dark Accent 2" w:uiPriority="50"/>
-    <w:lsdException w:name="List Table 6 Colorful Accent 2" w:uiPriority="51"/>
-    <w:lsdException w:name="List Table 7 Colorful Accent 2" w:uiPriority="52"/>
-    <w:lsdException w:name="List Table 1 Light Accent 3" w:uiPriority="46"/>
-    <w:lsdException w:name="List Table 2 Accent 3" w:uiPriority="47"/>
-    <w:lsdException w:name="List Table 3 Accent 3" w:uiPriority="48"/>
-    <w:lsdException w:name="List Table 4 Accent 3" w:uiPriority="49"/>
-    <w:lsdException w:name="List Table 5 Dark Accent 3" w:uiPriority="50"/>
-    <w:lsdException w:name="List Table 6 Colorful Accent 3" w:uiPriority="51"/>
-    <w:lsdException w:name="List Table 7 Colorful Accent 3" w:uiPriority="52"/>
-    <w:lsdException w:name="List Table 1 Light Accent 4" w:uiPriority="46"/>
-    <w:lsdException w:name="List Table 2 Accent 4" w:uiPriority="47"/>
-    <w:lsdException w:name="List Table 3 Accent 4" w:uiPriority="48"/>
-    <w:lsdException w:name="List Table 4 Accent 4" w:uiPriority="49"/>
-    <w:lsdException w:name="List Table 5 Dark Accent 4" w:uiPriority="50"/>
-    <w:lsdException w:name="List Table 6 Colorful Accent 4" w:uiPriority="51"/>
-    <w:lsdException w:name="List Table 7 Colorful Accent 4" w:uiPriority="52"/>
-    <w:lsdException w:name="List Table 1 Light Accent 5" w:uiPriority="46"/>
-    <w:lsdException w:name="List Table 2 Accent 5" w:uiPriority="47"/>
-    <w:lsdException w:name="List Table 3 Accent 5" w:uiPriority="48"/>
-    <w:lsdException w:name="List Table 4 Accent 5" w:uiPriority="49"/>
-    <w:lsdException w:name="List Table 5 Dark Accent 5" w:uiPriority="50"/>
-    <w:lsdException w:name="List Table 6 Colorful Accent 5" w:uiPriority="51"/>
-    <w:lsdException w:name="List Table 7 Colorful Accent 5" w:uiPriority="52"/>
-    <w:lsdException w:name="List Table 1 Light Accent 6" w:uiPriority="46"/>
-    <w:lsdException w:name="List Table 2 Accent 6" w:uiPriority="47"/>
-    <w:lsdException w:name="List Table 3 Accent 6" w:uiPriority="48"/>
-    <w:lsdException w:name="List Table 4 Accent 6" w:uiPriority="49"/>
-    <w:lsdException w:name="List Table 5 Dark Accent 6" w:uiPriority="50"/>
-    <w:lsdException w:name="List Table 6 Colorful Accent 6" w:uiPriority="51"/>
-    <w:lsdException w:name="List Table 7 Colorful Accent 6" w:uiPriority="52"/>
+  <w:latentStyles w:defLockedState="0" w:defUIPriority="99" w:defSemiHidden="1" w:defUnhideWhenUsed="1" w:defQFormat="0" w:count="276">
+    <w:lsdException w:name="Normal" w:semiHidden="0" w:uiPriority="0" w:unhideWhenUsed="0" w:qFormat="1"/>
+    <w:lsdException w:name="heading 1" w:semiHidden="0" w:uiPriority="9" w:unhideWhenUsed="0" w:qFormat="1"/>
+    <w:lsdException w:name="heading 2" w:uiPriority="9" w:qFormat="1"/>
+    <w:lsdException w:name="heading 3" w:uiPriority="9" w:qFormat="1"/>
+    <w:lsdException w:name="heading 4" w:uiPriority="9" w:qFormat="1"/>
+    <w:lsdException w:name="heading 5" w:uiPriority="9" w:qFormat="1"/>
+    <w:lsdException w:name="heading 6" w:uiPriority="9" w:qFormat="1"/>
+    <w:lsdException w:name="heading 7" w:uiPriority="9" w:qFormat="1"/>
+    <w:lsdException w:name="heading 8" w:uiPriority="9" w:qFormat="1"/>
+    <w:lsdException w:name="heading 9" w:uiPriority="9" w:qFormat="1"/>
+    <w:lsdException w:name="toc 1" w:uiPriority="39"/>
+    <w:lsdException w:name="toc 2" w:uiPriority="39"/>
+    <w:lsdException w:name="toc 3" w:uiPriority="39"/>
+    <w:lsdException w:name="toc 4" w:uiPriority="39"/>
+    <w:lsdException w:name="toc 5" w:uiPriority="39"/>
+    <w:lsdException w:name="toc 6" w:uiPriority="39"/>
+    <w:lsdException w:name="toc 7" w:uiPriority="39"/>
+    <w:lsdException w:name="toc 8" w:uiPriority="39"/>
+    <w:lsdException w:name="toc 9" w:uiPriority="39"/>
+    <w:lsdException w:name="caption" w:uiPriority="35" w:qFormat="1"/>
+    <w:lsdException w:name="Title" w:semiHidden="0" w:uiPriority="10" w:unhideWhenUsed="0" w:qFormat="1"/>
+    <w:lsdException w:name="Default Paragraph Font" w:uiPriority="1"/>
+    <w:lsdException w:name="Subtitle" w:semiHidden="0" w:uiPriority="11" w:unhideWhenUsed="0" w:qFormat="1"/>
+    <w:lsdException w:name="Strong" w:semiHidden="0" w:uiPriority="22" w:unhideWhenUsed="0" w:qFormat="1"/>
+    <w:lsdException w:name="Emphasis" w:semiHidden="0" w:uiPriority="20" w:unhideWhenUsed="0" w:qFormat="1"/>
+    <w:lsdException w:name="Table Grid" w:semiHidden="0" w:uiPriority="39" w:unhideWhenUsed="0"/>
+    <w:lsdException w:name="Note Level 1" w:semiHidden="0" w:unhideWhenUsed="0"/>
+    <w:lsdException w:name="Note Level 2" w:semiHidden="0" w:unhideWhenUsed="0"/>
+    <w:lsdException w:name="Note Level 3" w:semiHidden="0" w:unhideWhenUsed="0"/>
+    <w:lsdException w:name="Note Level 4" w:semiHidden="0" w:unhideWhenUsed="0"/>
+    <w:lsdException w:name="Note Level 5" w:semiHidden="0" w:unhideWhenUsed="0"/>
+    <w:lsdException w:name="Note Level 6" w:semiHidden="0" w:unhideWhenUsed="0"/>
+    <w:lsdException w:name="Note Level 7" w:semiHidden="0" w:unhideWhenUsed="0"/>
+    <w:lsdException w:name="Note Level 8" w:semiHidden="0" w:unhideWhenUsed="0"/>
+    <w:lsdException w:name="Note Level 9" w:semiHidden="0" w:unhideWhenUsed="0"/>
+    <w:lsdException w:name="Placeholder Text" w:unhideWhenUsed="0"/>
+    <w:lsdException w:name="No Spacing" w:semiHidden="0" w:uiPriority="1" w:unhideWhenUsed="0" w:qFormat="1"/>
+    <w:lsdException w:name="Light Shading" w:semiHidden="0" w:uiPriority="60" w:unhideWhenUsed="0"/>
+    <w:lsdException w:name="Light List" w:semiHidden="0" w:uiPriority="61" w:unhideWhenUsed="0"/>
+    <w:lsdException w:name="Light Grid" w:semiHidden="0" w:uiPriority="62" w:unhideWhenUsed="0"/>
+    <w:lsdException w:name="Medium Shading 1" w:semiHidden="0" w:uiPriority="63" w:unhideWhenUsed="0"/>
+    <w:lsdException w:name="Medium Shading 2" w:semiHidden="0" w:uiPriority="64" w:unhideWhenUsed="0"/>
+    <w:lsdException w:name="Medium List 1" w:semiHidden="0" w:uiPriority="65" w:unhideWhenUsed="0"/>
+    <w:lsdException w:name="Medium List 2" w:semiHidden="0" w:uiPriority="66" w:unhideWhenUsed="0"/>
+    <w:lsdException w:name="Medium Grid 1" w:semiHidden="0" w:uiPriority="67" w:unhideWhenUsed="0"/>
+    <w:lsdException w:name="Medium Grid 2" w:semiHidden="0" w:uiPriority="68" w:unhideWhenUsed="0"/>
+    <w:lsdException w:name="Medium Grid 3" w:semiHidden="0" w:uiPriority="69" w:unhideWhenUsed="0"/>
+    <w:lsdException w:name="Dark List" w:semiHidden="0" w:uiPriority="70" w:unhideWhenUsed="0"/>
+    <w:lsdException w:name="Colorful Shading" w:semiHidden="0" w:uiPriority="71" w:unhideWhenUsed="0"/>
+    <w:lsdException w:name="Colorful List" w:semiHidden="0" w:uiPriority="72" w:unhideWhenUsed="0"/>
+    <w:lsdException w:name="Colorful Grid" w:semiHidden="0" w:uiPriority="73" w:unhideWhenUsed="0"/>
+    <w:lsdException w:name="Light Shading Accent 1" w:semiHidden="0" w:uiPriority="60" w:unhideWhenUsed="0"/>
+    <w:lsdException w:name="Light List Accent 1" w:semiHidden="0" w:uiPriority="61" w:unhideWhenUsed="0"/>
+    <w:lsdException w:name="Light Grid Accent 1" w:semiHidden="0" w:uiPriority="62" w:unhideWhenUsed="0"/>
+    <w:lsdException w:name="Medium Shading 1 Accent 1" w:semiHidden="0" w:uiPriority="63" w:unhideWhenUsed="0"/>
+    <w:lsdException w:name="Medium Shading 2 Accent 1" w:semiHidden="0" w:uiPriority="64" w:unhideWhenUsed="0"/>
+    <w:lsdException w:name="Medium List 1 Accent 1" w:semiHidden="0" w:uiPriority="65" w:unhideWhenUsed="0"/>
+    <w:lsdException w:name="Revision" w:unhideWhenUsed="0"/>
+    <w:lsdException w:name="List Paragraph" w:semiHidden="0" w:uiPriority="34" w:unhideWhenUsed="0" w:qFormat="1"/>
+    <w:lsdException w:name="Quote" w:semiHidden="0" w:uiPriority="29" w:unhideWhenUsed="0" w:qFormat="1"/>
+    <w:lsdException w:name="Intense Quote" w:semiHidden="0" w:uiPriority="30" w:unhideWhenUsed="0" w:qFormat="1"/>
+    <w:lsdException w:name="Medium List 2 Accent 1" w:semiHidden="0" w:uiPriority="66" w:unhideWhenUsed="0"/>
+    <w:lsdException w:name="Medium Grid 1 Accent 1" w:semiHidden="0" w:uiPriority="67" w:unhideWhenUsed="0"/>
+    <w:lsdException w:name="Medium Grid 2 Accent 1" w:semiHidden="0" w:uiPriority="68" w:unhideWhenUsed="0"/>
+    <w:lsdException w:name="Medium Grid 3 Accent 1" w:semiHidden="0" w:uiPriority="69" w:unhideWhenUsed="0"/>
+    <w:lsdException w:name="Dark List Accent 1" w:semiHidden="0" w:uiPriority="70" w:unhideWhenUsed="0"/>
+    <w:lsdException w:name="Colorful Shading Accent 1" w:semiHidden="0" w:uiPriority="71" w:unhideWhenUsed="0"/>
+    <w:lsdException w:name="Colorful List Accent 1" w:semiHidden="0" w:uiPriority="72" w:unhideWhenUsed="0"/>
+    <w:lsdException w:name="Colorful Grid Accent 1" w:semiHidden="0" w:uiPriority="73" w:unhideWhenUsed="0"/>
+    <w:lsdException w:name="Light Shading Accent 2" w:semiHidden="0" w:uiPriority="60" w:unhideWhenUsed="0"/>
+    <w:lsdException w:name="Light List Accent 2" w:semiHidden="0" w:uiPriority="61" w:unhideWhenUsed="0"/>
+    <w:lsdException w:name="Light Grid Accent 2" w:semiHidden="0" w:uiPriority="62" w:unhideWhenUsed="0"/>
+    <w:lsdException w:name="Medium Shading 1 Accent 2" w:semiHidden="0" w:uiPriority="63" w:unhideWhenUsed="0"/>
+    <w:lsdException w:name="Medium Shading 2 Accent 2" w:semiHidden="0" w:uiPriority="64" w:unhideWhenUsed="0"/>
+    <w:lsdException w:name="Medium List 1 Accent 2" w:semiHidden="0" w:uiPriority="65" w:unhideWhenUsed="0"/>
+    <w:lsdException w:name="Medium List 2 Accent 2" w:semiHidden="0" w:uiPriority="66" w:unhideWhenUsed="0"/>
+    <w:lsdException w:name="Medium Grid 1 Accent 2" w:semiHidden="0" w:uiPriority="67" w:unhideWhenUsed="0"/>
+    <w:lsdException w:name="Medium Grid 2 Accent 2" w:semiHidden="0" w:uiPriority="68" w:unhideWhenUsed="0"/>
+    <w:lsdException w:name="Medium Grid 3 Accent 2" w:semiHidden="0" w:uiPriority="69" w:unhideWhenUsed="0"/>
+    <w:lsdException w:name="Dark List Accent 2" w:semiHidden="0" w:uiPriority="70" w:unhideWhenUsed="0"/>
+    <w:lsdException w:name="Colorful Shading Accent 2" w:semiHidden="0" w:uiPriority="71" w:unhideWhenUsed="0"/>
+    <w:lsdException w:name="Colorful List Accent 2" w:semiHidden="0" w:uiPriority="72" w:unhideWhenUsed="0"/>
+    <w:lsdException w:name="Colorful Grid Accent 2" w:semiHidden="0" w:uiPriority="73" w:unhideWhenUsed="0"/>
+    <w:lsdException w:name="Light Shading Accent 3" w:semiHidden="0" w:uiPriority="60" w:unhideWhenUsed="0"/>
+    <w:lsdException w:name="Light List Accent 3" w:semiHidden="0" w:uiPriority="61" w:unhideWhenUsed="0"/>
+    <w:lsdException w:name="Light Grid Accent 3" w:semiHidden="0" w:uiPriority="62" w:unhideWhenUsed="0"/>
+    <w:lsdException w:name="Medium Shading 1 Accent 3" w:semiHidden="0" w:uiPriority="63" w:unhideWhenUsed="0"/>
+    <w:lsdException w:name="Medium Shading 2 Accent 3" w:semiHidden="0" w:uiPriority="64" w:unhideWhenUsed="0"/>
+    <w:lsdException w:name="Medium List 1 Accent 3" w:semiHidden="0" w:uiPriority="65" w:unhideWhenUsed="0"/>
+    <w:lsdException w:name="Medium List 2 Accent 3" w:semiHidden="0" w:uiPriority="66" w:unhideWhenUsed="0"/>
+    <w:lsdException w:name="Medium Grid 1 Accent 3" w:semiHidden="0" w:uiPriority="67" w:unhideWhenUsed="0"/>
+    <w:lsdException w:name="Medium Grid 2 Accent 3" w:semiHidden="0" w:uiPriority="68" w:unhideWhenUsed="0"/>
+    <w:lsdException w:name="Medium Grid 3 Accent 3" w:semiHidden="0" w:uiPriority="69" w:unhideWhenUsed="0"/>
+    <w:lsdException w:name="Dark List Accent 3" w:semiHidden="0" w:uiPriority="70" w:unhideWhenUsed="0"/>
+    <w:lsdException w:name="Colorful Shading Accent 3" w:semiHidden="0" w:uiPriority="71" w:unhideWhenUsed="0"/>
+    <w:lsdException w:name="Colorful List Accent 3" w:semiHidden="0" w:uiPriority="72" w:unhideWhenUsed="0"/>
+    <w:lsdException w:name="Colorful Grid Accent 3" w:semiHidden="0" w:uiPriority="73" w:unhideWhenUsed="0"/>
+    <w:lsdException w:name="Light Shading Accent 4" w:semiHidden="0" w:uiPriority="60" w:unhideWhenUsed="0"/>
+    <w:lsdException w:name="Light List Accent 4" w:semiHidden="0" w:uiPriority="61" w:unhideWhenUsed="0"/>
+    <w:lsdException w:name="Light Grid Accent 4" w:semiHidden="0" w:uiPriority="62" w:unhideWhenUsed="0"/>
+    <w:lsdException w:name="Medium Shading 1 Accent 4" w:semiHidden="0" w:uiPriority="63" w:unhideWhenUsed="0"/>
+    <w:lsdException w:name="Medium Shading 2 Accent 4" w:semiHidden="0" w:uiPriority="64" w:unhideWhenUsed="0"/>
+    <w:lsdException w:name="Medium List 1 Accent 4" w:semiHidden="0" w:uiPriority="65" w:unhideWhenUsed="0"/>
+    <w:lsdException w:name="Medium List 2 Accent 4" w:semiHidden="0" w:uiPriority="66" w:unhideWhenUsed="0"/>
+    <w:lsdException w:name="Medium Grid 1 Accent 4" w:semiHidden="0" w:uiPriority="67" w:unhideWhenUsed="0"/>
+    <w:lsdException w:name="Medium Grid 2 Accent 4" w:semiHidden="0" w:uiPriority="68" w:unhideWhenUsed="0"/>
+    <w:lsdException w:name="Medium Grid 3 Accent 4" w:semiHidden="0" w:uiPriority="69" w:unhideWhenUsed="0"/>
+    <w:lsdException w:name="Dark List Accent 4" w:semiHidden="0" w:uiPriority="70" w:unhideWhenUsed="0"/>
+    <w:lsdException w:name="Colorful Shading Accent 4" w:semiHidden="0" w:uiPriority="71" w:unhideWhenUsed="0"/>
+    <w:lsdException w:name="Colorful List Accent 4" w:semiHidden="0" w:uiPriority="72" w:unhideWhenUsed="0"/>
+    <w:lsdException w:name="Colorful Grid Accent 4" w:semiHidden="0" w:uiPriority="73" w:unhideWhenUsed="0"/>
+    <w:lsdException w:name="Light Shading Accent 5" w:semiHidden="0" w:uiPriority="60" w:unhideWhenUsed="0"/>
+    <w:lsdException w:name="Light List Accent 5" w:semiHidden="0" w:uiPriority="61" w:unhideWhenUsed="0"/>
+    <w:lsdException w:name="Light Grid Accent 5" w:semiHidden="0" w:uiPriority="62" w:unhideWhenUsed="0"/>
+    <w:lsdException w:name="Medium Shading 1 Accent 5" w:semiHidden="0" w:uiPriority="63" w:unhideWhenUsed="0"/>
+    <w:lsdException w:name="Medium Shading 2 Accent 5" w:semiHidden="0" w:uiPriority="64" w:unhideWhenUsed="0"/>
+    <w:lsdException w:name="Medium List 1 Accent 5" w:semiHidden="0" w:uiPriority="65" w:unhideWhenUsed="0"/>
+    <w:lsdException w:name="Medium List 2 Accent 5" w:semiHidden="0" w:uiPriority="66" w:unhideWhenUsed="0"/>
+    <w:lsdException w:name="Medium Grid 1 Accent 5" w:semiHidden="0" w:uiPriority="67" w:unhideWhenUsed="0"/>
+    <w:lsdException w:name="Medium Grid 2 Accent 5" w:semiHidden="0" w:uiPriority="68" w:unhideWhenUsed="0"/>
+    <w:lsdException w:name="Medium Grid 3 Accent 5" w:semiHidden="0" w:uiPriority="69" w:unhideWhenUsed="0"/>
+    <w:lsdException w:name="Dark List Accent 5" w:semiHidden="0" w:uiPriority="70" w:unhideWhenUsed="0"/>
+    <w:lsdException w:name="Colorful Shading Accent 5" w:semiHidden="0" w:uiPriority="71" w:unhideWhenUsed="0"/>
+    <w:lsdException w:name="Colorful List Accent 5" w:semiHidden="0" w:uiPriority="72" w:unhideWhenUsed="0"/>
+    <w:lsdException w:name="Colorful Grid Accent 5" w:semiHidden="0" w:uiPriority="73" w:unhideWhenUsed="0"/>
+    <w:lsdException w:name="Light Shading Accent 6" w:semiHidden="0" w:uiPriority="60" w:unhideWhenUsed="0"/>
+    <w:lsdException w:name="Light List Accent 6" w:semiHidden="0" w:uiPriority="61" w:unhideWhenUsed="0"/>
+    <w:lsdException w:name="Light Grid Accent 6" w:semiHidden="0" w:uiPriority="62" w:unhideWhenUsed="0"/>
+    <w:lsdException w:name="Medium Shading 1 Accent 6" w:semiHidden="0" w:uiPriority="63" w:unhideWhenUsed="0"/>
+    <w:lsdException w:name="Medium Shading 2 Accent 6" w:semiHidden="0" w:uiPriority="64" w:unhideWhenUsed="0"/>
+    <w:lsdException w:name="Medium List 1 Accent 6" w:semiHidden="0" w:uiPriority="65" w:unhideWhenUsed="0"/>
+    <w:lsdException w:name="Medium List 2 Accent 6" w:semiHidden="0" w:uiPriority="66" w:unhideWhenUsed="0"/>
+    <w:lsdException w:name="Medium Grid 1 Accent 6" w:semiHidden="0" w:uiPriority="67" w:unhideWhenUsed="0"/>
+    <w:lsdException w:name="Medium Grid 2 Accent 6" w:semiHidden="0" w:uiPriority="68" w:unhideWhenUsed="0"/>
+    <w:lsdException w:name="Medium Grid 3 Accent 6" w:semiHidden="0" w:uiPriority="69" w:unhideWhenUsed="0"/>
+    <w:lsdException w:name="Dark List Accent 6" w:semiHidden="0" w:uiPriority="70" w:unhideWhenUsed="0"/>
+    <w:lsdException w:name="Colorful Shading Accent 6" w:semiHidden="0" w:uiPriority="71" w:unhideWhenUsed="0"/>
+    <w:lsdException w:name="Colorful List Accent 6" w:semiHidden="0" w:uiPriority="72" w:unhideWhenUsed="0"/>
+    <w:lsdException w:name="Colorful Grid Accent 6" w:semiHidden="0" w:uiPriority="73" w:unhideWhenUsed="0"/>
+    <w:lsdException w:name="Subtle Emphasis" w:semiHidden="0" w:uiPriority="19" w:unhideWhenUsed="0" w:qFormat="1"/>
+    <w:lsdException w:name="Intense Emphasis" w:semiHidden="0" w:uiPriority="21" w:unhideWhenUsed="0" w:qFormat="1"/>
+    <w:lsdException w:name="Subtle Reference" w:semiHidden="0" w:uiPriority="31" w:unhideWhenUsed="0" w:qFormat="1"/>
+    <w:lsdException w:name="Intense Reference" w:semiHidden="0" w:uiPriority="32" w:unhideWhenUsed="0" w:qFormat="1"/>
+    <w:lsdException w:name="Book Title" w:semiHidden="0" w:uiPriority="33" w:unhideWhenUsed="0" w:qFormat="1"/>
+    <w:lsdException w:name="Bibliography" w:uiPriority="37"/>
+    <w:lsdException w:name="TOC Heading" w:uiPriority="39" w:qFormat="1"/>
   </w:latentStyles>
   <w:style w:type="paragraph" w:default="1" w:styleId="Normal">
     <w:name w:val="Normal"/>
@@ -1857,6 +2030,372 @@
     <w:name w:val="apple-converted-space"/>
     <w:basedOn w:val="DefaultParagraphFont"/>
     <w:rsid w:val="005A6D74"/>
+  </w:style>
+  <w:style w:type="character" w:styleId="FollowedHyperlink">
+    <w:name w:val="FollowedHyperlink"/>
+    <w:basedOn w:val="DefaultParagraphFont"/>
+    <w:uiPriority w:val="99"/>
+    <w:semiHidden/>
+    <w:unhideWhenUsed/>
+    <w:rsid w:val="009032AA"/>
+    <w:rPr>
+      <w:color w:val="954F72" w:themeColor="followedHyperlink"/>
+      <w:u w:val="single"/>
+    </w:rPr>
+  </w:style>
+</w:styles>
+</file>
+
+<file path=word/stylesWithEffects.xml><?xml version="1.0" encoding="utf-8"?>
+<w:styles xmlns:wpc="http://schemas.microsoft.com/office/word/2010/wordprocessingCanvas" xmlns:mo="http://schemas.microsoft.com/office/mac/office/2008/main" xmlns:mc="http://schemas.openxmlformats.org/markup-compatibility/2006" xmlns:mv="urn:schemas-microsoft-com:mac:vml" xmlns:o="urn:schemas-microsoft-com:office:office" xmlns:r="http://schemas.openxmlformats.org/officeDocument/2006/relationships" xmlns:m="http://schemas.openxmlformats.org/officeDocument/2006/math" xmlns:v="urn:schemas-microsoft-com:vml" xmlns:wp14="http://schemas.microsoft.com/office/word/2010/wordprocessingDrawing" xmlns:wp="http://schemas.openxmlformats.org/drawingml/2006/wordprocessingDrawing" xmlns:w10="urn:schemas-microsoft-com:office:word" xmlns:w="http://schemas.openxmlformats.org/wordprocessingml/2006/main" xmlns:w14="http://schemas.microsoft.com/office/word/2010/wordml" xmlns:wpg="http://schemas.microsoft.com/office/word/2010/wordprocessingGroup" xmlns:wpi="http://schemas.microsoft.com/office/word/2010/wordprocessingInk" xmlns:wne="http://schemas.microsoft.com/office/word/2006/wordml" xmlns:wps="http://schemas.microsoft.com/office/word/2010/wordprocessingShape" mc:Ignorable="w14 wp14">
+  <w:docDefaults>
+    <w:rPrDefault>
+      <w:rPr>
+        <w:rFonts w:asciiTheme="minorHAnsi" w:eastAsiaTheme="minorHAnsi" w:hAnsiTheme="minorHAnsi" w:cstheme="minorBidi"/>
+        <w:sz w:val="22"/>
+        <w:szCs w:val="22"/>
+        <w:lang w:val="en-US" w:eastAsia="en-US" w:bidi="ar-SA"/>
+      </w:rPr>
+    </w:rPrDefault>
+    <w:pPrDefault>
+      <w:pPr>
+        <w:spacing w:after="160" w:line="259" w:lineRule="auto"/>
+      </w:pPr>
+    </w:pPrDefault>
+  </w:docDefaults>
+  <w:latentStyles w:defLockedState="0" w:defUIPriority="99" w:defSemiHidden="1" w:defUnhideWhenUsed="1" w:defQFormat="0" w:count="276">
+    <w:lsdException w:name="Normal" w:semiHidden="0" w:uiPriority="0" w:unhideWhenUsed="0" w:qFormat="1"/>
+    <w:lsdException w:name="heading 1" w:semiHidden="0" w:uiPriority="9" w:unhideWhenUsed="0" w:qFormat="1"/>
+    <w:lsdException w:name="heading 2" w:uiPriority="9" w:qFormat="1"/>
+    <w:lsdException w:name="heading 3" w:uiPriority="9" w:qFormat="1"/>
+    <w:lsdException w:name="heading 4" w:uiPriority="9" w:qFormat="1"/>
+    <w:lsdException w:name="heading 5" w:uiPriority="9" w:qFormat="1"/>
+    <w:lsdException w:name="heading 6" w:uiPriority="9" w:qFormat="1"/>
+    <w:lsdException w:name="heading 7" w:uiPriority="9" w:qFormat="1"/>
+    <w:lsdException w:name="heading 8" w:uiPriority="9" w:qFormat="1"/>
+    <w:lsdException w:name="heading 9" w:uiPriority="9" w:qFormat="1"/>
+    <w:lsdException w:name="toc 1" w:uiPriority="39"/>
+    <w:lsdException w:name="toc 2" w:uiPriority="39"/>
+    <w:lsdException w:name="toc 3" w:uiPriority="39"/>
+    <w:lsdException w:name="toc 4" w:uiPriority="39"/>
+    <w:lsdException w:name="toc 5" w:uiPriority="39"/>
+    <w:lsdException w:name="toc 6" w:uiPriority="39"/>
+    <w:lsdException w:name="toc 7" w:uiPriority="39"/>
+    <w:lsdException w:name="toc 8" w:uiPriority="39"/>
+    <w:lsdException w:name="toc 9" w:uiPriority="39"/>
+    <w:lsdException w:name="caption" w:uiPriority="35" w:qFormat="1"/>
+    <w:lsdException w:name="Title" w:semiHidden="0" w:uiPriority="10" w:unhideWhenUsed="0" w:qFormat="1"/>
+    <w:lsdException w:name="Default Paragraph Font" w:uiPriority="1"/>
+    <w:lsdException w:name="Subtitle" w:semiHidden="0" w:uiPriority="11" w:unhideWhenUsed="0" w:qFormat="1"/>
+    <w:lsdException w:name="Strong" w:semiHidden="0" w:uiPriority="22" w:unhideWhenUsed="0" w:qFormat="1"/>
+    <w:lsdException w:name="Emphasis" w:semiHidden="0" w:uiPriority="20" w:unhideWhenUsed="0" w:qFormat="1"/>
+    <w:lsdException w:name="Table Grid" w:semiHidden="0" w:uiPriority="39" w:unhideWhenUsed="0"/>
+    <w:lsdException w:name="Note Level 1" w:semiHidden="0" w:unhideWhenUsed="0"/>
+    <w:lsdException w:name="Note Level 2" w:semiHidden="0" w:unhideWhenUsed="0"/>
+    <w:lsdException w:name="Note Level 3" w:semiHidden="0" w:unhideWhenUsed="0"/>
+    <w:lsdException w:name="Note Level 4" w:semiHidden="0" w:unhideWhenUsed="0"/>
+    <w:lsdException w:name="Note Level 5" w:semiHidden="0" w:unhideWhenUsed="0"/>
+    <w:lsdException w:name="Note Level 6" w:semiHidden="0" w:unhideWhenUsed="0"/>
+    <w:lsdException w:name="Note Level 7" w:semiHidden="0" w:unhideWhenUsed="0"/>
+    <w:lsdException w:name="Note Level 8" w:semiHidden="0" w:unhideWhenUsed="0"/>
+    <w:lsdException w:name="Note Level 9" w:semiHidden="0" w:unhideWhenUsed="0"/>
+    <w:lsdException w:name="Placeholder Text" w:unhideWhenUsed="0"/>
+    <w:lsdException w:name="No Spacing" w:semiHidden="0" w:uiPriority="1" w:unhideWhenUsed="0" w:qFormat="1"/>
+    <w:lsdException w:name="Light Shading" w:semiHidden="0" w:uiPriority="60" w:unhideWhenUsed="0"/>
+    <w:lsdException w:name="Light List" w:semiHidden="0" w:uiPriority="61" w:unhideWhenUsed="0"/>
+    <w:lsdException w:name="Light Grid" w:semiHidden="0" w:uiPriority="62" w:unhideWhenUsed="0"/>
+    <w:lsdException w:name="Medium Shading 1" w:semiHidden="0" w:uiPriority="63" w:unhideWhenUsed="0"/>
+    <w:lsdException w:name="Medium Shading 2" w:semiHidden="0" w:uiPriority="64" w:unhideWhenUsed="0"/>
+    <w:lsdException w:name="Medium List 1" w:semiHidden="0" w:uiPriority="65" w:unhideWhenUsed="0"/>
+    <w:lsdException w:name="Medium List 2" w:semiHidden="0" w:uiPriority="66" w:unhideWhenUsed="0"/>
+    <w:lsdException w:name="Medium Grid 1" w:semiHidden="0" w:uiPriority="67" w:unhideWhenUsed="0"/>
+    <w:lsdException w:name="Medium Grid 2" w:semiHidden="0" w:uiPriority="68" w:unhideWhenUsed="0"/>
+    <w:lsdException w:name="Medium Grid 3" w:semiHidden="0" w:uiPriority="69" w:unhideWhenUsed="0"/>
+    <w:lsdException w:name="Dark List" w:semiHidden="0" w:uiPriority="70" w:unhideWhenUsed="0"/>
+    <w:lsdException w:name="Colorful Shading" w:semiHidden="0" w:uiPriority="71" w:unhideWhenUsed="0"/>
+    <w:lsdException w:name="Colorful List" w:semiHidden="0" w:uiPriority="72" w:unhideWhenUsed="0"/>
+    <w:lsdException w:name="Colorful Grid" w:semiHidden="0" w:uiPriority="73" w:unhideWhenUsed="0"/>
+    <w:lsdException w:name="Light Shading Accent 1" w:semiHidden="0" w:uiPriority="60" w:unhideWhenUsed="0"/>
+    <w:lsdException w:name="Light List Accent 1" w:semiHidden="0" w:uiPriority="61" w:unhideWhenUsed="0"/>
+    <w:lsdException w:name="Light Grid Accent 1" w:semiHidden="0" w:uiPriority="62" w:unhideWhenUsed="0"/>
+    <w:lsdException w:name="Medium Shading 1 Accent 1" w:semiHidden="0" w:uiPriority="63" w:unhideWhenUsed="0"/>
+    <w:lsdException w:name="Medium Shading 2 Accent 1" w:semiHidden="0" w:uiPriority="64" w:unhideWhenUsed="0"/>
+    <w:lsdException w:name="Medium List 1 Accent 1" w:semiHidden="0" w:uiPriority="65" w:unhideWhenUsed="0"/>
+    <w:lsdException w:name="Revision" w:unhideWhenUsed="0"/>
+    <w:lsdException w:name="List Paragraph" w:semiHidden="0" w:uiPriority="34" w:unhideWhenUsed="0" w:qFormat="1"/>
+    <w:lsdException w:name="Quote" w:semiHidden="0" w:uiPriority="29" w:unhideWhenUsed="0" w:qFormat="1"/>
+    <w:lsdException w:name="Intense Quote" w:semiHidden="0" w:uiPriority="30" w:unhideWhenUsed="0" w:qFormat="1"/>
+    <w:lsdException w:name="Medium List 2 Accent 1" w:semiHidden="0" w:uiPriority="66" w:unhideWhenUsed="0"/>
+    <w:lsdException w:name="Medium Grid 1 Accent 1" w:semiHidden="0" w:uiPriority="67" w:unhideWhenUsed="0"/>
+    <w:lsdException w:name="Medium Grid 2 Accent 1" w:semiHidden="0" w:uiPriority="68" w:unhideWhenUsed="0"/>
+    <w:lsdException w:name="Medium Grid 3 Accent 1" w:semiHidden="0" w:uiPriority="69" w:unhideWhenUsed="0"/>
+    <w:lsdException w:name="Dark List Accent 1" w:semiHidden="0" w:uiPriority="70" w:unhideWhenUsed="0"/>
+    <w:lsdException w:name="Colorful Shading Accent 1" w:semiHidden="0" w:uiPriority="71" w:unhideWhenUsed="0"/>
+    <w:lsdException w:name="Colorful List Accent 1" w:semiHidden="0" w:uiPriority="72" w:unhideWhenUsed="0"/>
+    <w:lsdException w:name="Colorful Grid Accent 1" w:semiHidden="0" w:uiPriority="73" w:unhideWhenUsed="0"/>
+    <w:lsdException w:name="Light Shading Accent 2" w:semiHidden="0" w:uiPriority="60" w:unhideWhenUsed="0"/>
+    <w:lsdException w:name="Light List Accent 2" w:semiHidden="0" w:uiPriority="61" w:unhideWhenUsed="0"/>
+    <w:lsdException w:name="Light Grid Accent 2" w:semiHidden="0" w:uiPriority="62" w:unhideWhenUsed="0"/>
+    <w:lsdException w:name="Medium Shading 1 Accent 2" w:semiHidden="0" w:uiPriority="63" w:unhideWhenUsed="0"/>
+    <w:lsdException w:name="Medium Shading 2 Accent 2" w:semiHidden="0" w:uiPriority="64" w:unhideWhenUsed="0"/>
+    <w:lsdException w:name="Medium List 1 Accent 2" w:semiHidden="0" w:uiPriority="65" w:unhideWhenUsed="0"/>
+    <w:lsdException w:name="Medium List 2 Accent 2" w:semiHidden="0" w:uiPriority="66" w:unhideWhenUsed="0"/>
+    <w:lsdException w:name="Medium Grid 1 Accent 2" w:semiHidden="0" w:uiPriority="67" w:unhideWhenUsed="0"/>
+    <w:lsdException w:name="Medium Grid 2 Accent 2" w:semiHidden="0" w:uiPriority="68" w:unhideWhenUsed="0"/>
+    <w:lsdException w:name="Medium Grid 3 Accent 2" w:semiHidden="0" w:uiPriority="69" w:unhideWhenUsed="0"/>
+    <w:lsdException w:name="Dark List Accent 2" w:semiHidden="0" w:uiPriority="70" w:unhideWhenUsed="0"/>
+    <w:lsdException w:name="Colorful Shading Accent 2" w:semiHidden="0" w:uiPriority="71" w:unhideWhenUsed="0"/>
+    <w:lsdException w:name="Colorful List Accent 2" w:semiHidden="0" w:uiPriority="72" w:unhideWhenUsed="0"/>
+    <w:lsdException w:name="Colorful Grid Accent 2" w:semiHidden="0" w:uiPriority="73" w:unhideWhenUsed="0"/>
+    <w:lsdException w:name="Light Shading Accent 3" w:semiHidden="0" w:uiPriority="60" w:unhideWhenUsed="0"/>
+    <w:lsdException w:name="Light List Accent 3" w:semiHidden="0" w:uiPriority="61" w:unhideWhenUsed="0"/>
+    <w:lsdException w:name="Light Grid Accent 3" w:semiHidden="0" w:uiPriority="62" w:unhideWhenUsed="0"/>
+    <w:lsdException w:name="Medium Shading 1 Accent 3" w:semiHidden="0" w:uiPriority="63" w:unhideWhenUsed="0"/>
+    <w:lsdException w:name="Medium Shading 2 Accent 3" w:semiHidden="0" w:uiPriority="64" w:unhideWhenUsed="0"/>
+    <w:lsdException w:name="Medium List 1 Accent 3" w:semiHidden="0" w:uiPriority="65" w:unhideWhenUsed="0"/>
+    <w:lsdException w:name="Medium List 2 Accent 3" w:semiHidden="0" w:uiPriority="66" w:unhideWhenUsed="0"/>
+    <w:lsdException w:name="Medium Grid 1 Accent 3" w:semiHidden="0" w:uiPriority="67" w:unhideWhenUsed="0"/>
+    <w:lsdException w:name="Medium Grid 2 Accent 3" w:semiHidden="0" w:uiPriority="68" w:unhideWhenUsed="0"/>
+    <w:lsdException w:name="Medium Grid 3 Accent 3" w:semiHidden="0" w:uiPriority="69" w:unhideWhenUsed="0"/>
+    <w:lsdException w:name="Dark List Accent 3" w:semiHidden="0" w:uiPriority="70" w:unhideWhenUsed="0"/>
+    <w:lsdException w:name="Colorful Shading Accent 3" w:semiHidden="0" w:uiPriority="71" w:unhideWhenUsed="0"/>
+    <w:lsdException w:name="Colorful List Accent 3" w:semiHidden="0" w:uiPriority="72" w:unhideWhenUsed="0"/>
+    <w:lsdException w:name="Colorful Grid Accent 3" w:semiHidden="0" w:uiPriority="73" w:unhideWhenUsed="0"/>
+    <w:lsdException w:name="Light Shading Accent 4" w:semiHidden="0" w:uiPriority="60" w:unhideWhenUsed="0"/>
+    <w:lsdException w:name="Light List Accent 4" w:semiHidden="0" w:uiPriority="61" w:unhideWhenUsed="0"/>
+    <w:lsdException w:name="Light Grid Accent 4" w:semiHidden="0" w:uiPriority="62" w:unhideWhenUsed="0"/>
+    <w:lsdException w:name="Medium Shading 1 Accent 4" w:semiHidden="0" w:uiPriority="63" w:unhideWhenUsed="0"/>
+    <w:lsdException w:name="Medium Shading 2 Accent 4" w:semiHidden="0" w:uiPriority="64" w:unhideWhenUsed="0"/>
+    <w:lsdException w:name="Medium List 1 Accent 4" w:semiHidden="0" w:uiPriority="65" w:unhideWhenUsed="0"/>
+    <w:lsdException w:name="Medium List 2 Accent 4" w:semiHidden="0" w:uiPriority="66" w:unhideWhenUsed="0"/>
+    <w:lsdException w:name="Medium Grid 1 Accent 4" w:semiHidden="0" w:uiPriority="67" w:unhideWhenUsed="0"/>
+    <w:lsdException w:name="Medium Grid 2 Accent 4" w:semiHidden="0" w:uiPriority="68" w:unhideWhenUsed="0"/>
+    <w:lsdException w:name="Medium Grid 3 Accent 4" w:semiHidden="0" w:uiPriority="69" w:unhideWhenUsed="0"/>
+    <w:lsdException w:name="Dark List Accent 4" w:semiHidden="0" w:uiPriority="70" w:unhideWhenUsed="0"/>
+    <w:lsdException w:name="Colorful Shading Accent 4" w:semiHidden="0" w:uiPriority="71" w:unhideWhenUsed="0"/>
+    <w:lsdException w:name="Colorful List Accent 4" w:semiHidden="0" w:uiPriority="72" w:unhideWhenUsed="0"/>
+    <w:lsdException w:name="Colorful Grid Accent 4" w:semiHidden="0" w:uiPriority="73" w:unhideWhenUsed="0"/>
+    <w:lsdException w:name="Light Shading Accent 5" w:semiHidden="0" w:uiPriority="60" w:unhideWhenUsed="0"/>
+    <w:lsdException w:name="Light List Accent 5" w:semiHidden="0" w:uiPriority="61" w:unhideWhenUsed="0"/>
+    <w:lsdException w:name="Light Grid Accent 5" w:semiHidden="0" w:uiPriority="62" w:unhideWhenUsed="0"/>
+    <w:lsdException w:name="Medium Shading 1 Accent 5" w:semiHidden="0" w:uiPriority="63" w:unhideWhenUsed="0"/>
+    <w:lsdException w:name="Medium Shading 2 Accent 5" w:semiHidden="0" w:uiPriority="64" w:unhideWhenUsed="0"/>
+    <w:lsdException w:name="Medium List 1 Accent 5" w:semiHidden="0" w:uiPriority="65" w:unhideWhenUsed="0"/>
+    <w:lsdException w:name="Medium List 2 Accent 5" w:semiHidden="0" w:uiPriority="66" w:unhideWhenUsed="0"/>
+    <w:lsdException w:name="Medium Grid 1 Accent 5" w:semiHidden="0" w:uiPriority="67" w:unhideWhenUsed="0"/>
+    <w:lsdException w:name="Medium Grid 2 Accent 5" w:semiHidden="0" w:uiPriority="68" w:unhideWhenUsed="0"/>
+    <w:lsdException w:name="Medium Grid 3 Accent 5" w:semiHidden="0" w:uiPriority="69" w:unhideWhenUsed="0"/>
+    <w:lsdException w:name="Dark List Accent 5" w:semiHidden="0" w:uiPriority="70" w:unhideWhenUsed="0"/>
+    <w:lsdException w:name="Colorful Shading Accent 5" w:semiHidden="0" w:uiPriority="71" w:unhideWhenUsed="0"/>
+    <w:lsdException w:name="Colorful List Accent 5" w:semiHidden="0" w:uiPriority="72" w:unhideWhenUsed="0"/>
+    <w:lsdException w:name="Colorful Grid Accent 5" w:semiHidden="0" w:uiPriority="73" w:unhideWhenUsed="0"/>
+    <w:lsdException w:name="Light Shading Accent 6" w:semiHidden="0" w:uiPriority="60" w:unhideWhenUsed="0"/>
+    <w:lsdException w:name="Light List Accent 6" w:semiHidden="0" w:uiPriority="61" w:unhideWhenUsed="0"/>
+    <w:lsdException w:name="Light Grid Accent 6" w:semiHidden="0" w:uiPriority="62" w:unhideWhenUsed="0"/>
+    <w:lsdException w:name="Medium Shading 1 Accent 6" w:semiHidden="0" w:uiPriority="63" w:unhideWhenUsed="0"/>
+    <w:lsdException w:name="Medium Shading 2 Accent 6" w:semiHidden="0" w:uiPriority="64" w:unhideWhenUsed="0"/>
+    <w:lsdException w:name="Medium List 1 Accent 6" w:semiHidden="0" w:uiPriority="65" w:unhideWhenUsed="0"/>
+    <w:lsdException w:name="Medium List 2 Accent 6" w:semiHidden="0" w:uiPriority="66" w:unhideWhenUsed="0"/>
+    <w:lsdException w:name="Medium Grid 1 Accent 6" w:semiHidden="0" w:uiPriority="67" w:unhideWhenUsed="0"/>
+    <w:lsdException w:name="Medium Grid 2 Accent 6" w:semiHidden="0" w:uiPriority="68" w:unhideWhenUsed="0"/>
+    <w:lsdException w:name="Medium Grid 3 Accent 6" w:semiHidden="0" w:uiPriority="69" w:unhideWhenUsed="0"/>
+    <w:lsdException w:name="Dark List Accent 6" w:semiHidden="0" w:uiPriority="70" w:unhideWhenUsed="0"/>
+    <w:lsdException w:name="Colorful Shading Accent 6" w:semiHidden="0" w:uiPriority="71" w:unhideWhenUsed="0"/>
+    <w:lsdException w:name="Colorful List Accent 6" w:semiHidden="0" w:uiPriority="72" w:unhideWhenUsed="0"/>
+    <w:lsdException w:name="Colorful Grid Accent 6" w:semiHidden="0" w:uiPriority="73" w:unhideWhenUsed="0"/>
+    <w:lsdException w:name="Subtle Emphasis" w:semiHidden="0" w:uiPriority="19" w:unhideWhenUsed="0" w:qFormat="1"/>
+    <w:lsdException w:name="Intense Emphasis" w:semiHidden="0" w:uiPriority="21" w:unhideWhenUsed="0" w:qFormat="1"/>
+    <w:lsdException w:name="Subtle Reference" w:semiHidden="0" w:uiPriority="31" w:unhideWhenUsed="0" w:qFormat="1"/>
+    <w:lsdException w:name="Intense Reference" w:semiHidden="0" w:uiPriority="32" w:unhideWhenUsed="0" w:qFormat="1"/>
+    <w:lsdException w:name="Book Title" w:semiHidden="0" w:uiPriority="33" w:unhideWhenUsed="0" w:qFormat="1"/>
+    <w:lsdException w:name="Bibliography" w:uiPriority="37"/>
+    <w:lsdException w:name="TOC Heading" w:uiPriority="39" w:qFormat="1"/>
+  </w:latentStyles>
+  <w:style w:type="paragraph" w:default="1" w:styleId="Normal">
+    <w:name w:val="Normal"/>
+    <w:qFormat/>
+  </w:style>
+  <w:style w:type="paragraph" w:styleId="Heading1">
+    <w:name w:val="heading 1"/>
+    <w:basedOn w:val="Normal"/>
+    <w:next w:val="Normal"/>
+    <w:link w:val="Heading1Char"/>
+    <w:uiPriority w:val="9"/>
+    <w:qFormat/>
+    <w:rsid w:val="003B6E94"/>
+    <w:pPr>
+      <w:keepNext/>
+      <w:keepLines/>
+      <w:spacing w:before="120" w:after="240"/>
+      <w:outlineLvl w:val="0"/>
+    </w:pPr>
+    <w:rPr>
+      <w:rFonts w:asciiTheme="majorHAnsi" w:eastAsiaTheme="majorEastAsia" w:hAnsiTheme="majorHAnsi" w:cstheme="majorBidi"/>
+      <w:b/>
+      <w:color w:val="2E74B5" w:themeColor="accent1" w:themeShade="BF"/>
+      <w:sz w:val="36"/>
+      <w:szCs w:val="32"/>
+    </w:rPr>
+  </w:style>
+  <w:style w:type="paragraph" w:styleId="Heading2">
+    <w:name w:val="heading 2"/>
+    <w:basedOn w:val="Normal"/>
+    <w:next w:val="Normal"/>
+    <w:link w:val="Heading2Char"/>
+    <w:uiPriority w:val="9"/>
+    <w:unhideWhenUsed/>
+    <w:qFormat/>
+    <w:rsid w:val="00E64527"/>
+    <w:pPr>
+      <w:keepNext/>
+      <w:keepLines/>
+      <w:spacing w:before="40" w:after="120"/>
+      <w:outlineLvl w:val="1"/>
+    </w:pPr>
+    <w:rPr>
+      <w:rFonts w:asciiTheme="majorHAnsi" w:eastAsiaTheme="majorEastAsia" w:hAnsiTheme="majorHAnsi" w:cstheme="majorBidi"/>
+      <w:color w:val="2E74B5" w:themeColor="accent1" w:themeShade="BF"/>
+      <w:sz w:val="32"/>
+      <w:szCs w:val="26"/>
+    </w:rPr>
+  </w:style>
+  <w:style w:type="character" w:default="1" w:styleId="DefaultParagraphFont">
+    <w:name w:val="Default Paragraph Font"/>
+    <w:uiPriority w:val="1"/>
+    <w:semiHidden/>
+    <w:unhideWhenUsed/>
+  </w:style>
+  <w:style w:type="table" w:default="1" w:styleId="TableNormal">
+    <w:name w:val="Normal Table"/>
+    <w:uiPriority w:val="99"/>
+    <w:semiHidden/>
+    <w:unhideWhenUsed/>
+    <w:tblPr>
+      <w:tblInd w:w="0" w:type="dxa"/>
+      <w:tblCellMar>
+        <w:top w:w="0" w:type="dxa"/>
+        <w:left w:w="108" w:type="dxa"/>
+        <w:bottom w:w="0" w:type="dxa"/>
+        <w:right w:w="108" w:type="dxa"/>
+      </w:tblCellMar>
+    </w:tblPr>
+  </w:style>
+  <w:style w:type="numbering" w:default="1" w:styleId="NoList">
+    <w:name w:val="No List"/>
+    <w:uiPriority w:val="99"/>
+    <w:semiHidden/>
+    <w:unhideWhenUsed/>
+  </w:style>
+  <w:style w:type="character" w:customStyle="1" w:styleId="Heading2Char">
+    <w:name w:val="Heading 2 Char"/>
+    <w:basedOn w:val="DefaultParagraphFont"/>
+    <w:link w:val="Heading2"/>
+    <w:uiPriority w:val="9"/>
+    <w:rsid w:val="00E64527"/>
+    <w:rPr>
+      <w:rFonts w:asciiTheme="majorHAnsi" w:eastAsiaTheme="majorEastAsia" w:hAnsiTheme="majorHAnsi" w:cstheme="majorBidi"/>
+      <w:color w:val="2E74B5" w:themeColor="accent1" w:themeShade="BF"/>
+      <w:sz w:val="32"/>
+      <w:szCs w:val="26"/>
+    </w:rPr>
+  </w:style>
+  <w:style w:type="character" w:customStyle="1" w:styleId="Heading1Char">
+    <w:name w:val="Heading 1 Char"/>
+    <w:basedOn w:val="DefaultParagraphFont"/>
+    <w:link w:val="Heading1"/>
+    <w:uiPriority w:val="9"/>
+    <w:rsid w:val="003B6E94"/>
+    <w:rPr>
+      <w:rFonts w:asciiTheme="majorHAnsi" w:eastAsiaTheme="majorEastAsia" w:hAnsiTheme="majorHAnsi" w:cstheme="majorBidi"/>
+      <w:b/>
+      <w:color w:val="2E74B5" w:themeColor="accent1" w:themeShade="BF"/>
+      <w:sz w:val="36"/>
+      <w:szCs w:val="32"/>
+    </w:rPr>
+  </w:style>
+  <w:style w:type="paragraph" w:styleId="ListParagraph">
+    <w:name w:val="List Paragraph"/>
+    <w:basedOn w:val="Normal"/>
+    <w:uiPriority w:val="34"/>
+    <w:qFormat/>
+    <w:rsid w:val="00953D8F"/>
+    <w:pPr>
+      <w:ind w:left="720"/>
+      <w:contextualSpacing/>
+    </w:pPr>
+  </w:style>
+  <w:style w:type="paragraph" w:customStyle="1" w:styleId="Direction">
+    <w:name w:val="Direction"/>
+    <w:basedOn w:val="Normal"/>
+    <w:link w:val="DirectionChar"/>
+    <w:rsid w:val="00F17805"/>
+    <w:pPr>
+      <w:shd w:val="clear" w:color="auto" w:fill="0D0D0D" w:themeFill="text1" w:themeFillTint="F2"/>
+    </w:pPr>
+    <w:rPr>
+      <w:color w:val="FFFFFF" w:themeColor="background1"/>
+    </w:rPr>
+  </w:style>
+  <w:style w:type="paragraph" w:customStyle="1" w:styleId="Action">
+    <w:name w:val="Action"/>
+    <w:basedOn w:val="Normal"/>
+    <w:link w:val="ActionChar"/>
+    <w:qFormat/>
+    <w:rsid w:val="00FA5CCF"/>
+    <w:rPr>
+      <w:rFonts w:ascii="Adobe Gothic Std B" w:hAnsi="Adobe Gothic Std B"/>
+      <w:color w:val="C00000"/>
+      <w:sz w:val="24"/>
+    </w:rPr>
+  </w:style>
+  <w:style w:type="character" w:customStyle="1" w:styleId="DirectionChar">
+    <w:name w:val="Direction Char"/>
+    <w:basedOn w:val="DefaultParagraphFont"/>
+    <w:link w:val="Direction"/>
+    <w:rsid w:val="00F17805"/>
+    <w:rPr>
+      <w:color w:val="FFFFFF" w:themeColor="background1"/>
+      <w:shd w:val="clear" w:color="auto" w:fill="0D0D0D" w:themeFill="text1" w:themeFillTint="F2"/>
+    </w:rPr>
+  </w:style>
+  <w:style w:type="character" w:customStyle="1" w:styleId="ActionChar">
+    <w:name w:val="Action Char"/>
+    <w:basedOn w:val="DefaultParagraphFont"/>
+    <w:link w:val="Action"/>
+    <w:rsid w:val="00FA5CCF"/>
+    <w:rPr>
+      <w:rFonts w:ascii="Adobe Gothic Std B" w:hAnsi="Adobe Gothic Std B"/>
+      <w:color w:val="C00000"/>
+      <w:sz w:val="24"/>
+    </w:rPr>
+  </w:style>
+  <w:style w:type="character" w:styleId="Hyperlink">
+    <w:name w:val="Hyperlink"/>
+    <w:basedOn w:val="DefaultParagraphFont"/>
+    <w:uiPriority w:val="99"/>
+    <w:unhideWhenUsed/>
+    <w:rsid w:val="0098742C"/>
+    <w:rPr>
+      <w:color w:val="0563C1" w:themeColor="hyperlink"/>
+      <w:u w:val="single"/>
+    </w:rPr>
+  </w:style>
+  <w:style w:type="character" w:customStyle="1" w:styleId="apple-converted-space">
+    <w:name w:val="apple-converted-space"/>
+    <w:basedOn w:val="DefaultParagraphFont"/>
+    <w:rsid w:val="005A6D74"/>
+  </w:style>
+  <w:style w:type="character" w:styleId="FollowedHyperlink">
+    <w:name w:val="FollowedHyperlink"/>
+    <w:basedOn w:val="DefaultParagraphFont"/>
+    <w:uiPriority w:val="99"/>
+    <w:semiHidden/>
+    <w:unhideWhenUsed/>
+    <w:rsid w:val="009032AA"/>
+    <w:rPr>
+      <w:color w:val="954F72" w:themeColor="followedHyperlink"/>
+      <w:u w:val="single"/>
+    </w:rPr>
   </w:style>
 </w:styles>
 </file>
@@ -1904,7 +2443,7 @@
     </a:clrScheme>
     <a:fontScheme name="Office">
       <a:majorFont>
-        <a:latin typeface="Calibri Light" panose="020F0302020204030204"/>
+        <a:latin typeface="Calibri Light"/>
         <a:ea typeface=""/>
         <a:cs typeface=""/>
         <a:font script="Jpan" typeface="ＭＳ ゴシック"/>
@@ -1939,7 +2478,7 @@
         <a:font script="Geor" typeface="Sylfaen"/>
       </a:majorFont>
       <a:minorFont>
-        <a:latin typeface="Calibri" panose="020F0502020204030204"/>
+        <a:latin typeface="Calibri"/>
         <a:ea typeface=""/>
         <a:cs typeface=""/>
         <a:font script="Jpan" typeface="ＭＳ 明朝"/>
@@ -2116,7 +2655,7 @@
   <a:extraClrSchemeLst/>
   <a:extLst>
     <a:ext uri="{05A4C25C-085E-4340-85A3-A5531E510DB2}">
-      <thm15:themeFamily xmlns:thm15="http://schemas.microsoft.com/office/thememl/2012/main" name="Office Theme" id="{62F939B6-93AF-4DB8-9C6B-D6C7DFDC589F}" vid="{4A3C46E8-61CC-4603-A589-7422A47A8E4A}"/>
+      <thm15:themeFamily xmlns="" xmlns:thm15="http://schemas.microsoft.com/office/thememl/2012/main" name="Office Theme" id="{62F939B6-93AF-4DB8-9C6B-D6C7DFDC589F}" vid="{4A3C46E8-61CC-4603-A589-7422A47A8E4A}"/>
     </a:ext>
   </a:extLst>
 </a:theme>

</xml_diff>

<commit_message>
rearranged outline after first run-through
</commit_message>
<xml_diff>
--- a/presentation/notes.docx
+++ b/presentation/notes.docx
@@ -64,116 +64,400 @@
       <w:r>
         <w:t>, laptop</w:t>
       </w:r>
+    </w:p>
+    <w:p/>
+    <w:p>
+      <w:pPr>
+        <w:pStyle w:val="Heading1"/>
+      </w:pPr>
+      <w:r>
+        <w:t>Intro</w:t>
+      </w:r>
+    </w:p>
+    <w:p>
+      <w:pPr>
+        <w:pStyle w:val="ListParagraph"/>
+        <w:numPr>
+          <w:ilvl w:val="0"/>
+          <w:numId w:val="2"/>
+        </w:numPr>
+      </w:pPr>
+      <w:r>
+        <w:t>Casual</w:t>
+      </w:r>
+    </w:p>
+    <w:p>
+      <w:pPr>
+        <w:pStyle w:val="ListParagraph"/>
+        <w:numPr>
+          <w:ilvl w:val="0"/>
+          <w:numId w:val="2"/>
+        </w:numPr>
+      </w:pPr>
+      <w:r>
+        <w:t>Continuing project, will n</w:t>
+      </w:r>
+      <w:r>
+        <w:t>ote things that aren’t in paper</w:t>
+      </w:r>
+      <w:r>
+        <w:t xml:space="preserve"> since environment has changed</w:t>
+      </w:r>
+    </w:p>
+    <w:p>
+      <w:pPr>
+        <w:pStyle w:val="ListParagraph"/>
+        <w:numPr>
+          <w:ilvl w:val="0"/>
+          <w:numId w:val="2"/>
+        </w:numPr>
+      </w:pPr>
+      <w:r>
+        <w:t>Presenting things in different order than were in the paper</w:t>
+      </w:r>
+    </w:p>
+    <w:p>
+      <w:pPr>
+        <w:pStyle w:val="ListParagraph"/>
+        <w:numPr>
+          <w:ilvl w:val="0"/>
+          <w:numId w:val="2"/>
+        </w:numPr>
+      </w:pPr>
+      <w:r>
+        <w:t xml:space="preserve">March 31: Changed path to match header structure, which caused two links in the paper to change. </w:t>
+      </w:r>
+    </w:p>
+    <w:p/>
+    <w:p>
+      <w:pPr>
+        <w:pStyle w:val="Heading1"/>
+      </w:pPr>
+      <w:r>
+        <w:t>User-Centered Design</w:t>
+      </w:r>
+    </w:p>
+    <w:p>
+      <w:pPr>
+        <w:pStyle w:val="Heading2"/>
+      </w:pPr>
+      <w:r>
+        <w:t>User Personas</w:t>
+      </w:r>
+    </w:p>
+    <w:p>
+      <w:pPr>
+        <w:pStyle w:val="ListParagraph"/>
+        <w:numPr>
+          <w:ilvl w:val="0"/>
+          <w:numId w:val="7"/>
+        </w:numPr>
+      </w:pPr>
+      <w:r>
+        <w:t>Have in your handouts</w:t>
+      </w:r>
+    </w:p>
+    <w:p>
+      <w:pPr>
+        <w:pStyle w:val="ListParagraph"/>
+        <w:numPr>
+          <w:ilvl w:val="0"/>
+          <w:numId w:val="7"/>
+        </w:numPr>
+      </w:pPr>
+      <w:r>
+        <w:t xml:space="preserve">Created from several interviews done in the </w:t>
+      </w:r>
+      <w:proofErr w:type="gramStart"/>
+      <w:r>
+        <w:t>Fall</w:t>
+      </w:r>
+      <w:proofErr w:type="gramEnd"/>
+      <w:r>
+        <w:t xml:space="preserve"> of 2012. </w:t>
+      </w:r>
+    </w:p>
+    <w:p>
+      <w:pPr>
+        <w:pStyle w:val="ListParagraph"/>
+        <w:numPr>
+          <w:ilvl w:val="0"/>
+          <w:numId w:val="7"/>
+        </w:numPr>
+      </w:pPr>
+      <w:r>
+        <w:t xml:space="preserve">Came up with a casual user and a more focused user. </w:t>
+      </w:r>
+    </w:p>
+    <w:p>
+      <w:pPr>
+        <w:pStyle w:val="ListParagraph"/>
+        <w:numPr>
+          <w:ilvl w:val="0"/>
+          <w:numId w:val="7"/>
+        </w:numPr>
+      </w:pPr>
+      <w:r>
+        <w:t>Architecture student: busy but does not necessarily write a lot of papers, not “lazy researcher”</w:t>
+      </w:r>
+    </w:p>
+    <w:p>
+      <w:pPr>
+        <w:pStyle w:val="ListParagraph"/>
+        <w:numPr>
+          <w:ilvl w:val="0"/>
+          <w:numId w:val="7"/>
+        </w:numPr>
+      </w:pPr>
+      <w:r>
+        <w:t>Users</w:t>
+      </w:r>
+      <w:r>
+        <w:t xml:space="preserve"> think our current site is far too busy, and they want a more Google-like experience</w:t>
+      </w:r>
+    </w:p>
+    <w:p>
+      <w:pPr>
+        <w:pStyle w:val="Heading2"/>
+      </w:pPr>
+      <w:r>
+        <w:t>User Experience and Testing</w:t>
+      </w:r>
+    </w:p>
+    <w:p>
+      <w:pPr>
+        <w:pStyle w:val="ListParagraph"/>
+        <w:numPr>
+          <w:ilvl w:val="0"/>
+          <w:numId w:val="6"/>
+        </w:numPr>
+      </w:pPr>
+      <w:r>
+        <w:t>COM525 (User Experience Research and Evaluation)</w:t>
+      </w:r>
+    </w:p>
+    <w:p>
+      <w:pPr>
+        <w:pStyle w:val="ListParagraph"/>
+        <w:numPr>
+          <w:ilvl w:val="0"/>
+          <w:numId w:val="6"/>
+        </w:numPr>
+      </w:pPr>
+      <w:r>
+        <w:t>P</w:t>
+      </w:r>
+      <w:r>
+        <w:t xml:space="preserve">aper prototypes </w:t>
+      </w:r>
+    </w:p>
+    <w:p>
+      <w:pPr>
+        <w:pStyle w:val="Action"/>
+      </w:pPr>
+      <w:r>
+        <w:t>Show Hawkeye slides</w:t>
+      </w:r>
+    </w:p>
+    <w:p>
+      <w:pPr>
+        <w:pStyle w:val="ListParagraph"/>
+        <w:numPr>
+          <w:ilvl w:val="0"/>
+          <w:numId w:val="6"/>
+        </w:numPr>
+      </w:pPr>
+      <w:r>
+        <w:t>Single search box with prompts so users could see what they were searching</w:t>
+      </w:r>
+    </w:p>
+    <w:p>
+      <w:pPr>
+        <w:pStyle w:val="ListParagraph"/>
+        <w:numPr>
+          <w:ilvl w:val="1"/>
+          <w:numId w:val="6"/>
+        </w:numPr>
+      </w:pPr>
+      <w:r>
+        <w:t>Search would pick up database name, description, or associated subjects (MMAE)</w:t>
+      </w:r>
+    </w:p>
+    <w:p>
+      <w:pPr>
+        <w:pStyle w:val="ListParagraph"/>
+        <w:numPr>
+          <w:ilvl w:val="0"/>
+          <w:numId w:val="6"/>
+        </w:numPr>
+      </w:pPr>
+      <w:r>
+        <w:t>Almost a complete failure – users don’t read directions, even when being watched</w:t>
+      </w:r>
+    </w:p>
+    <w:p>
+      <w:pPr>
+        <w:pStyle w:val="ListParagraph"/>
+        <w:numPr>
+          <w:ilvl w:val="0"/>
+          <w:numId w:val="6"/>
+        </w:numPr>
+      </w:pPr>
+      <w:r>
+        <w:t>New sample home page, browse options with a search</w:t>
+      </w:r>
+    </w:p>
+    <w:p>
+      <w:pPr>
+        <w:pStyle w:val="ListParagraph"/>
+        <w:numPr>
+          <w:ilvl w:val="0"/>
+          <w:numId w:val="6"/>
+        </w:numPr>
+        <w:rPr>
+          <w:i/>
+        </w:rPr>
+      </w:pPr>
+      <w:r>
+        <w:rPr>
+          <w:i/>
+        </w:rPr>
+        <w:t>Don't make it look like Google if you can't make it act like Google</w:t>
+      </w:r>
+    </w:p>
+    <w:p/>
+    <w:p>
+      <w:pPr>
+        <w:pStyle w:val="Heading1"/>
+      </w:pPr>
       <w:bookmarkStart w:id="0" w:name="_GoBack"/>
       <w:bookmarkEnd w:id="0"/>
+      <w:r>
+        <w:t>Highlight Electronic Resources</w:t>
+      </w:r>
+    </w:p>
+    <w:p>
+      <w:pPr>
+        <w:pStyle w:val="Action"/>
+      </w:pPr>
+      <w:r>
+        <w:t>Show home page</w:t>
+      </w:r>
+    </w:p>
+    <w:p>
+      <w:pPr>
+        <w:pStyle w:val="Heading2"/>
+      </w:pPr>
+      <w:r>
+        <w:lastRenderedPageBreak/>
+        <w:t>Remove Catalog Search</w:t>
+      </w:r>
+    </w:p>
+    <w:p>
+      <w:r>
+        <w:t xml:space="preserve">Database finder: </w:t>
+      </w:r>
+    </w:p>
+    <w:p>
+      <w:pPr>
+        <w:pStyle w:val="ListParagraph"/>
+        <w:numPr>
+          <w:ilvl w:val="0"/>
+          <w:numId w:val="3"/>
+        </w:numPr>
+      </w:pPr>
+      <w:r>
+        <w:t>From user testing</w:t>
+      </w:r>
+    </w:p>
+    <w:p>
+      <w:pPr>
+        <w:pStyle w:val="ListParagraph"/>
+        <w:numPr>
+          <w:ilvl w:val="0"/>
+          <w:numId w:val="3"/>
+        </w:numPr>
+      </w:pPr>
+      <w:r>
+        <w:t>Using top 3 majors on campus for subject search</w:t>
+      </w:r>
+    </w:p>
+    <w:p>
+      <w:pPr>
+        <w:pStyle w:val="ListParagraph"/>
+        <w:numPr>
+          <w:ilvl w:val="0"/>
+          <w:numId w:val="3"/>
+        </w:numPr>
+      </w:pPr>
+      <w:r>
+        <w:t xml:space="preserve">Librarian input for content types. </w:t>
+      </w:r>
+    </w:p>
+    <w:p>
+      <w:pPr>
+        <w:pStyle w:val="ListParagraph"/>
+      </w:pPr>
+    </w:p>
+    <w:p>
+      <w:pPr>
+        <w:pStyle w:val="Heading2"/>
+      </w:pPr>
+      <w:r>
+        <w:t>Database Quick Search</w:t>
+      </w:r>
+    </w:p>
+    <w:p>
+      <w:r>
+        <w:t>Rather than include a database search, will try a search of three EBSCO databases</w:t>
+      </w:r>
     </w:p>
     <w:p/>
     <w:p>
       <w:pPr>
-        <w:pStyle w:val="Heading1"/>
-      </w:pPr>
-      <w:r>
-        <w:t>Intro</w:t>
-      </w:r>
-    </w:p>
-    <w:p>
-      <w:pPr>
-        <w:pStyle w:val="ListParagraph"/>
-        <w:numPr>
-          <w:ilvl w:val="0"/>
-          <w:numId w:val="2"/>
-        </w:numPr>
-      </w:pPr>
-      <w:r>
-        <w:t>Casual</w:t>
-      </w:r>
-    </w:p>
-    <w:p>
-      <w:pPr>
-        <w:pStyle w:val="ListParagraph"/>
-        <w:numPr>
-          <w:ilvl w:val="0"/>
-          <w:numId w:val="2"/>
-        </w:numPr>
-      </w:pPr>
-      <w:r>
-        <w:t>Continuing project, will n</w:t>
-      </w:r>
-      <w:r>
-        <w:t>ote things that aren’t in paper</w:t>
-      </w:r>
-      <w:r>
-        <w:t xml:space="preserve"> since environment has changed</w:t>
-      </w:r>
-    </w:p>
-    <w:p>
-      <w:pPr>
-        <w:pStyle w:val="ListParagraph"/>
-        <w:numPr>
-          <w:ilvl w:val="0"/>
-          <w:numId w:val="2"/>
-        </w:numPr>
-      </w:pPr>
-      <w:r>
-        <w:t xml:space="preserve">March 31: Changed path to match header structure, which caused two links in the paper to change. </w:t>
-      </w:r>
-    </w:p>
-    <w:p/>
-    <w:p>
-      <w:pPr>
-        <w:pStyle w:val="Heading1"/>
-      </w:pPr>
-      <w:r>
-        <w:t>Content Strategy</w:t>
-      </w:r>
-    </w:p>
-    <w:p>
-      <w:r>
-        <w:t>The paper is in three sections, but found I was considering all simultaneously</w:t>
-      </w:r>
-    </w:p>
-    <w:p>
-      <w:pPr>
         <w:pStyle w:val="Heading2"/>
       </w:pPr>
       <w:r>
-        <w:t>Content Inventory</w:t>
-      </w:r>
-    </w:p>
-    <w:p>
-      <w:r>
-        <w:t>Must know what you have</w:t>
-      </w:r>
-    </w:p>
-    <w:p>
-      <w:r>
-        <w:t xml:space="preserve">Student: </w:t>
-      </w:r>
-      <w:r>
-        <w:t>title, URL, summary</w:t>
-      </w:r>
-    </w:p>
-    <w:p>
-      <w:r>
-        <w:t xml:space="preserve">Add analytics for </w:t>
-      </w:r>
-      <w:proofErr w:type="gramStart"/>
-      <w:r>
-        <w:rPr>
-          <w:rFonts w:ascii="Helvetica" w:hAnsi="Helvetica" w:cs="Helvetica"/>
-          <w:color w:val="222222"/>
-          <w:shd w:val="clear" w:color="auto" w:fill="FFFFFF"/>
-        </w:rPr>
-        <w:t>Fall</w:t>
-      </w:r>
-      <w:proofErr w:type="gramEnd"/>
-      <w:r>
-        <w:rPr>
-          <w:rFonts w:ascii="Helvetica" w:hAnsi="Helvetica" w:cs="Helvetica"/>
-          <w:color w:val="222222"/>
-          <w:shd w:val="clear" w:color="auto" w:fill="FFFFFF"/>
-        </w:rPr>
-        <w:t xml:space="preserve"> 2013-Spring 2014 school year</w:t>
+        <w:t>Custom database sort</w:t>
+      </w:r>
+    </w:p>
+    <w:p>
+      <w:pPr>
+        <w:pStyle w:val="ListParagraph"/>
+        <w:numPr>
+          <w:ilvl w:val="0"/>
+          <w:numId w:val="8"/>
+        </w:numPr>
+      </w:pPr>
+      <w:r>
+        <w:t>Libs tend to think of our resources as a whole</w:t>
+      </w:r>
+    </w:p>
+    <w:p>
+      <w:pPr>
+        <w:pStyle w:val="ListParagraph"/>
+        <w:numPr>
+          <w:ilvl w:val="0"/>
+          <w:numId w:val="8"/>
+        </w:numPr>
+      </w:pPr>
+      <w:r>
+        <w:t>S</w:t>
+      </w:r>
+      <w:r>
+        <w:t xml:space="preserve">tudents concentrate on the thing right in front of them: one assignment, one class. </w:t>
+      </w:r>
+    </w:p>
+    <w:p>
+      <w:pPr>
+        <w:pStyle w:val="ListParagraph"/>
+        <w:numPr>
+          <w:ilvl w:val="0"/>
+          <w:numId w:val="8"/>
+        </w:numPr>
+      </w:pPr>
+      <w:r>
+        <w:t>This is another feature for the new site that does not exist now: the ability to sort databases by relevance, by subject area</w:t>
       </w:r>
     </w:p>
     <w:p>
@@ -181,58 +465,34 @@
         <w:rPr>
           <w:rStyle w:val="ActionChar"/>
         </w:rPr>
-        <w:t>Handout</w:t>
-      </w:r>
+        <w:t xml:space="preserve">Show psychology </w:t>
+      </w:r>
+      <w:proofErr w:type="spellStart"/>
       <w:r>
         <w:rPr>
           <w:rStyle w:val="ActionChar"/>
         </w:rPr>
-        <w:t>:</w:t>
-      </w:r>
+        <w:t>vs</w:t>
+      </w:r>
+      <w:proofErr w:type="spellEnd"/>
       <w:r>
         <w:rPr>
           <w:rStyle w:val="ActionChar"/>
         </w:rPr>
-        <w:t xml:space="preserve"> content </w:t>
-      </w:r>
+        <w:t xml:space="preserve"> business</w:t>
+      </w:r>
+      <w:r>
+        <w:t xml:space="preserve">. </w:t>
+      </w:r>
+      <w:proofErr w:type="spellStart"/>
       <w:proofErr w:type="gramStart"/>
       <w:r>
-        <w:rPr>
-          <w:rStyle w:val="ActionChar"/>
-        </w:rPr>
-        <w:t>inventory</w:t>
-      </w:r>
-      <w:r>
-        <w:t xml:space="preserve">  </w:t>
-      </w:r>
-      <w:r>
-        <w:t>Living</w:t>
-      </w:r>
+        <w:t>psycINFO</w:t>
+      </w:r>
+      <w:proofErr w:type="spellEnd"/>
       <w:proofErr w:type="gramEnd"/>
       <w:r>
-        <w:t xml:space="preserve"> document – now columns mapping current content to new headers</w:t>
-      </w:r>
-    </w:p>
-    <w:p>
-      <w:r>
-        <w:rPr>
-          <w:rStyle w:val="ActionChar"/>
-        </w:rPr>
-        <w:t>Show home page</w:t>
-      </w:r>
-      <w:r>
-        <w:rPr>
-          <w:rStyle w:val="DirectionChar"/>
-          <w:color w:val="auto"/>
-          <w:shd w:val="clear" w:color="auto" w:fill="auto"/>
-        </w:rPr>
-        <w:t xml:space="preserve">   </w:t>
-      </w:r>
-      <w:r>
-        <w:t xml:space="preserve"> </w:t>
-      </w:r>
-      <w:r>
-        <w:t xml:space="preserve">Analytics not helpful – so many links on home page.  Student comment: different landing pages for all links (Banner). </w:t>
+        <w:t xml:space="preserve"> in a different position.</w:t>
       </w:r>
     </w:p>
     <w:p>
@@ -240,30 +500,10 @@
         <w:pStyle w:val="Action"/>
       </w:pPr>
       <w:r>
-        <w:t xml:space="preserve">Show </w:t>
-      </w:r>
-      <w:proofErr w:type="spellStart"/>
-      <w:r>
-        <w:t>Mies</w:t>
-      </w:r>
-      <w:proofErr w:type="spellEnd"/>
-      <w:r>
-        <w:t xml:space="preserve"> link</w:t>
-      </w:r>
-    </w:p>
-    <w:p>
-      <w:r>
-        <w:t xml:space="preserve">One portion: finding out that there was an old </w:t>
-      </w:r>
-      <w:proofErr w:type="spellStart"/>
-      <w:r>
-        <w:t>Mies</w:t>
-      </w:r>
-      <w:proofErr w:type="spellEnd"/>
-      <w:r>
-        <w:t xml:space="preserve"> directory on the GRC site. </w:t>
-      </w:r>
-    </w:p>
+        <w:t>Log in and show admin sort</w:t>
+      </w:r>
+    </w:p>
+    <w:p/>
     <w:p>
       <w:pPr>
         <w:pStyle w:val="Heading2"/>
@@ -275,25 +515,6 @@
       </w:pPr>
       <w:r>
         <w:t>Content Structure</w:t>
-      </w:r>
-    </w:p>
-    <w:p>
-      <w:r>
-        <w:t>This will be the biggest improvement</w:t>
-      </w:r>
-    </w:p>
-    <w:p>
-      <w:r>
-        <w:rPr>
-          <w:rStyle w:val="ActionChar"/>
-        </w:rPr>
-        <w:t>Show faculty page</w:t>
-      </w:r>
-      <w:r>
-        <w:t xml:space="preserve"> – new faculty guide is the last item</w:t>
-      </w:r>
-      <w:r>
-        <w:t xml:space="preserve"> </w:t>
       </w:r>
     </w:p>
     <w:p>
@@ -307,7 +528,25 @@
         <w:rPr>
           <w:rStyle w:val="ActionChar"/>
         </w:rPr>
-        <w:t>format on old and new sites</w:t>
+        <w:t xml:space="preserve">“by </w:t>
+      </w:r>
+      <w:r>
+        <w:rPr>
+          <w:rStyle w:val="ActionChar"/>
+        </w:rPr>
+        <w:t>format</w:t>
+      </w:r>
+      <w:r>
+        <w:rPr>
+          <w:rStyle w:val="ActionChar"/>
+        </w:rPr>
+        <w:t>”</w:t>
+      </w:r>
+      <w:r>
+        <w:rPr>
+          <w:rStyle w:val="ActionChar"/>
+        </w:rPr>
+        <w:t xml:space="preserve"> on old and new sites</w:t>
       </w:r>
       <w:r>
         <w:t xml:space="preserve">– difficult to </w:t>
@@ -320,7 +559,7 @@
       <w:pPr>
         <w:pStyle w:val="Action"/>
       </w:pPr>
-      <w:hyperlink r:id="rId6" w:history="1">
+      <w:hyperlink r:id="rId8" w:history="1">
         <w:r>
           <w:rPr>
             <w:rStyle w:val="Hyperlink"/>
@@ -329,7 +568,221 @@
         </w:r>
       </w:hyperlink>
     </w:p>
+    <w:p>
+      <w:pPr>
+        <w:pStyle w:val="ListParagraph"/>
+      </w:pPr>
+    </w:p>
     <w:p/>
+    <w:p>
+      <w:pPr>
+        <w:pStyle w:val="Heading1"/>
+      </w:pPr>
+      <w:r>
+        <w:t>Content Strategy</w:t>
+      </w:r>
+    </w:p>
+    <w:p>
+      <w:pPr>
+        <w:pStyle w:val="Heading2"/>
+      </w:pPr>
+      <w:r>
+        <w:t>Content Inventory</w:t>
+      </w:r>
+    </w:p>
+    <w:p>
+      <w:pPr>
+        <w:pStyle w:val="ListParagraph"/>
+        <w:numPr>
+          <w:ilvl w:val="0"/>
+          <w:numId w:val="9"/>
+        </w:numPr>
+      </w:pPr>
+      <w:r>
+        <w:t>Must know what you have</w:t>
+      </w:r>
+    </w:p>
+    <w:p>
+      <w:pPr>
+        <w:pStyle w:val="ListParagraph"/>
+        <w:numPr>
+          <w:ilvl w:val="0"/>
+          <w:numId w:val="9"/>
+        </w:numPr>
+      </w:pPr>
+      <w:r>
+        <w:t>Created by RHO s</w:t>
+      </w:r>
+      <w:r>
+        <w:t xml:space="preserve">tudent: </w:t>
+      </w:r>
+      <w:r>
+        <w:t>title, URL, summary</w:t>
+      </w:r>
+    </w:p>
+    <w:p>
+      <w:pPr>
+        <w:pStyle w:val="ListParagraph"/>
+        <w:numPr>
+          <w:ilvl w:val="0"/>
+          <w:numId w:val="9"/>
+        </w:numPr>
+      </w:pPr>
+      <w:r>
+        <w:t xml:space="preserve">Add analytics for </w:t>
+      </w:r>
+      <w:r>
+        <w:rPr>
+          <w:rFonts w:ascii="Helvetica" w:hAnsi="Helvetica" w:cs="Helvetica"/>
+          <w:color w:val="222222"/>
+          <w:shd w:val="clear" w:color="auto" w:fill="FFFFFF"/>
+        </w:rPr>
+        <w:t>Fall 2013-Spring 2014 school year</w:t>
+      </w:r>
+    </w:p>
+    <w:p>
+      <w:r>
+        <w:rPr>
+          <w:rStyle w:val="ActionChar"/>
+        </w:rPr>
+        <w:lastRenderedPageBreak/>
+        <w:t>Handout</w:t>
+      </w:r>
+      <w:r>
+        <w:rPr>
+          <w:rStyle w:val="ActionChar"/>
+        </w:rPr>
+        <w:t>:</w:t>
+      </w:r>
+      <w:r>
+        <w:rPr>
+          <w:rStyle w:val="ActionChar"/>
+        </w:rPr>
+        <w:t xml:space="preserve"> content </w:t>
+      </w:r>
+      <w:proofErr w:type="gramStart"/>
+      <w:r>
+        <w:rPr>
+          <w:rStyle w:val="ActionChar"/>
+        </w:rPr>
+        <w:t>inventory</w:t>
+      </w:r>
+      <w:r>
+        <w:t xml:space="preserve">  </w:t>
+      </w:r>
+      <w:r>
+        <w:t>Living</w:t>
+      </w:r>
+      <w:proofErr w:type="gramEnd"/>
+      <w:r>
+        <w:t xml:space="preserve"> document – now columns mapping current content to new headers</w:t>
+      </w:r>
+    </w:p>
+    <w:p>
+      <w:r>
+        <w:rPr>
+          <w:rStyle w:val="ActionChar"/>
+        </w:rPr>
+        <w:t>Show home page</w:t>
+      </w:r>
+      <w:r>
+        <w:rPr>
+          <w:rStyle w:val="DirectionChar"/>
+          <w:color w:val="auto"/>
+          <w:shd w:val="clear" w:color="auto" w:fill="auto"/>
+        </w:rPr>
+        <w:t xml:space="preserve">   </w:t>
+      </w:r>
+      <w:r>
+        <w:t xml:space="preserve"> </w:t>
+      </w:r>
+      <w:r>
+        <w:t xml:space="preserve">Analytics not helpful – so many links on home page.  Student comment: different landing pages for all links (Banner). </w:t>
+      </w:r>
+    </w:p>
+    <w:p>
+      <w:pPr>
+        <w:pStyle w:val="Action"/>
+      </w:pPr>
+      <w:r>
+        <w:t xml:space="preserve">Show </w:t>
+      </w:r>
+      <w:proofErr w:type="spellStart"/>
+      <w:r>
+        <w:t>Mies</w:t>
+      </w:r>
+      <w:proofErr w:type="spellEnd"/>
+      <w:r>
+        <w:t xml:space="preserve"> link</w:t>
+      </w:r>
+    </w:p>
+    <w:p>
+      <w:r>
+        <w:t xml:space="preserve">One portion: finding out that there was an old </w:t>
+      </w:r>
+      <w:proofErr w:type="spellStart"/>
+      <w:r>
+        <w:t>Mies</w:t>
+      </w:r>
+      <w:proofErr w:type="spellEnd"/>
+      <w:r>
+        <w:t xml:space="preserve"> directory on the GRC site. </w:t>
+      </w:r>
+    </w:p>
+    <w:p>
+      <w:pPr>
+        <w:pStyle w:val="ListParagraph"/>
+      </w:pPr>
+    </w:p>
+    <w:p>
+      <w:pPr>
+        <w:pStyle w:val="Heading2"/>
+      </w:pPr>
+      <w:r>
+        <w:t>Micro interactions</w:t>
+      </w:r>
+    </w:p>
+    <w:p>
+      <w:r>
+        <w:t>“</w:t>
+      </w:r>
+      <w:proofErr w:type="gramStart"/>
+      <w:r>
+        <w:t>point</w:t>
+      </w:r>
+      <w:proofErr w:type="gramEnd"/>
+      <w:r>
+        <w:t xml:space="preserve"> of sale” feedback opportunities: like our Facebook page, email form. Keeps user from having to look up our contact information</w:t>
+      </w:r>
+    </w:p>
+    <w:p>
+      <w:pPr>
+        <w:pStyle w:val="Heading2"/>
+      </w:pPr>
+      <w:r>
+        <w:t>Increase Readability</w:t>
+      </w:r>
+    </w:p>
+    <w:p>
+      <w:r>
+        <w:t xml:space="preserve">Kaitlin, our practicum student, has been </w:t>
+      </w:r>
+    </w:p>
+    <w:p>
+      <w:r>
+        <w:t>Also header: wording of links for how students might think of library activities, not department-based.</w:t>
+      </w:r>
+    </w:p>
+    <w:p/>
+    <w:p/>
+    <w:p>
+      <w:pPr>
+        <w:pStyle w:val="Heading1"/>
+      </w:pPr>
+      <w:r>
+        <w:t>Content Structure</w:t>
+      </w:r>
+    </w:p>
     <w:p>
       <w:pPr>
         <w:pStyle w:val="ListParagraph"/>
@@ -345,13 +798,7 @@
         <w:t>Not in paper</w:t>
       </w:r>
       <w:r>
-        <w:t xml:space="preserve">: </w:t>
-      </w:r>
-      <w:r>
-        <w:t>Current library page is organized by departments</w:t>
-      </w:r>
-      <w:r>
-        <w:t>, “designed by committee,” makes sense to us, but not to students</w:t>
+        <w:t>: Current library page is organized by departments, “designed by committee,” makes sense to us, but not to students</w:t>
       </w:r>
     </w:p>
     <w:p>
@@ -363,10 +810,7 @@
         </w:numPr>
       </w:pPr>
       <w:r>
-        <w:t>N</w:t>
-      </w:r>
-      <w:r>
-        <w:t>ew structure is shown in the header</w:t>
+        <w:t>New structure is shown in the header</w:t>
       </w:r>
     </w:p>
     <w:p>
@@ -399,7 +843,7 @@
         <w:pStyle w:val="Action"/>
       </w:pPr>
       <w:r>
-        <w:t>Show Research from web.iit.edu</w:t>
+        <w:t>Show “Research” from web.iit.edu</w:t>
       </w:r>
     </w:p>
     <w:p>
@@ -423,16 +867,7 @@
         </w:numPr>
       </w:pPr>
       <w:r>
-        <w:t>Many</w:t>
-      </w:r>
-      <w:r>
-        <w:t xml:space="preserve"> of the header </w:t>
-      </w:r>
-      <w:r>
-        <w:t>links go to a dummy page</w:t>
-      </w:r>
-      <w:r>
-        <w:t>: Python script for easy updating</w:t>
+        <w:t>Many of the header links go to a dummy page: Python script for easy updating</w:t>
       </w:r>
     </w:p>
     <w:p>
@@ -462,10 +897,7 @@
         <w:t>Not mentioned in the document</w:t>
       </w:r>
       <w:r>
-        <w:t>, but new custom breadcrumb trail that will mirror header</w:t>
-      </w:r>
-      <w:r>
-        <w:t xml:space="preserve">. </w:t>
+        <w:t xml:space="preserve">, but new custom breadcrumb trail that will mirror header. </w:t>
       </w:r>
     </w:p>
     <w:p>
@@ -492,10 +924,7 @@
         <w:t>Not in the document,</w:t>
       </w:r>
       <w:r>
-        <w:t xml:space="preserve"> but here is current approach</w:t>
-      </w:r>
-      <w:r>
-        <w:t xml:space="preserve"> to implementing the header</w:t>
+        <w:t xml:space="preserve"> but here is current approach to implementing the header</w:t>
       </w:r>
     </w:p>
     <w:p>
@@ -507,10 +936,7 @@
         </w:numPr>
       </w:pPr>
       <w:r>
-        <w:t xml:space="preserve">Started by </w:t>
-      </w:r>
-      <w:r>
-        <w:t>creating post-it notes for each page on the current site from the inventory (orange)</w:t>
+        <w:t>Started by creating post-it notes for each page on the current site from the inventory (orange)</w:t>
       </w:r>
     </w:p>
     <w:p>
@@ -530,6 +956,7 @@
         </w:numPr>
       </w:pPr>
       <w:r>
+        <w:lastRenderedPageBreak/>
         <w:t xml:space="preserve">Then started thinking about </w:t>
       </w:r>
       <w:proofErr w:type="spellStart"/>
@@ -538,10 +965,7 @@
       </w:r>
       <w:proofErr w:type="spellEnd"/>
       <w:r>
-        <w:t xml:space="preserve"> – have useful content that’s on a separate domain</w:t>
-      </w:r>
-      <w:r>
-        <w:t xml:space="preserve">: creating library accounts, finding articles, etc. </w:t>
+        <w:t xml:space="preserve"> – have useful content that’s on a separate domain: creating library accounts, finding articles, etc. </w:t>
       </w:r>
     </w:p>
     <w:p>
@@ -554,40 +978,6 @@
       </w:pPr>
       <w:r>
         <w:t xml:space="preserve">Don’t ignore content that has been </w:t>
-      </w:r>
-    </w:p>
-    <w:p/>
-    <w:p>
-      <w:r>
-        <w:rPr>
-          <w:b/>
-        </w:rPr>
-        <w:t>Concern:</w:t>
-      </w:r>
-      <w:r>
-        <w:t xml:space="preserve"> “articles” and “databases” links </w:t>
-      </w:r>
-      <w:r>
-        <w:t xml:space="preserve">require re-use of code due to limitations of CMS framework. </w:t>
-      </w:r>
-    </w:p>
-    <w:p>
-      <w:pPr>
-        <w:pStyle w:val="Action"/>
-      </w:pPr>
-      <w:r>
-        <w:t xml:space="preserve">Show example of going from articles browse to full record to browse by content—path changes. </w:t>
-      </w:r>
-    </w:p>
-    <w:p>
-      <w:r>
-        <w:t xml:space="preserve">Want to serve users who use different terms, but may be problematic. </w:t>
-      </w:r>
-      <w:r>
-        <w:t xml:space="preserve">Will need to test this specific action to see if it </w:t>
-      </w:r>
-      <w:r>
-        <w:t>is true.</w:t>
       </w:r>
     </w:p>
     <w:p/>
@@ -599,10 +989,7 @@
         <w:t>Not in document,</w:t>
       </w:r>
       <w:r>
-        <w:t xml:space="preserve"> </w:t>
-      </w:r>
-      <w:r>
-        <w:t xml:space="preserve">Explain </w:t>
+        <w:t xml:space="preserve"> Explain </w:t>
       </w:r>
       <w:proofErr w:type="spellStart"/>
       <w:r>
@@ -649,339 +1036,66 @@
         <w:t>Example: tutorials</w:t>
       </w:r>
     </w:p>
-    <w:p>
-      <w:pPr>
-        <w:pStyle w:val="ListParagraph"/>
-      </w:pPr>
-    </w:p>
-    <w:p>
-      <w:pPr>
-        <w:pStyle w:val="ListParagraph"/>
-      </w:pPr>
-    </w:p>
-    <w:p>
-      <w:pPr>
-        <w:pStyle w:val="Heading2"/>
-      </w:pPr>
-      <w:r>
-        <w:lastRenderedPageBreak/>
-        <w:t>Micro interactions</w:t>
-      </w:r>
-    </w:p>
-    <w:p>
-      <w:r>
-        <w:t>“</w:t>
-      </w:r>
-      <w:proofErr w:type="gramStart"/>
-      <w:r>
-        <w:t>point</w:t>
-      </w:r>
-      <w:proofErr w:type="gramEnd"/>
-      <w:r>
-        <w:t xml:space="preserve"> of sale” feedback opportunities: like our Facebook page, email form. Keeps user from having to look up our contact information</w:t>
-      </w:r>
-    </w:p>
-    <w:p>
-      <w:pPr>
-        <w:pStyle w:val="Heading2"/>
-      </w:pPr>
-      <w:r>
-        <w:t>Increase Readability</w:t>
-      </w:r>
-    </w:p>
-    <w:p>
-      <w:r>
-        <w:t xml:space="preserve">Kaitlin, our practicum student, has been </w:t>
-      </w:r>
-    </w:p>
-    <w:p>
-      <w:r>
-        <w:t>Also header: wording of links for how students might think of library activities, not department-based.</w:t>
-      </w:r>
-    </w:p>
+    <w:p/>
     <w:p>
       <w:pPr>
         <w:pStyle w:val="Heading1"/>
       </w:pPr>
       <w:r>
-        <w:t>User-Centered Design</w:t>
-      </w:r>
-    </w:p>
-    <w:p>
-      <w:r>
-        <w:t>Talked about the heading before, that’s in the paper</w:t>
-      </w:r>
-    </w:p>
-    <w:p/>
-    <w:p>
-      <w:pPr>
-        <w:pStyle w:val="Heading2"/>
-      </w:pPr>
-      <w:r>
-        <w:t>Custom database sort</w:t>
-      </w:r>
-    </w:p>
-    <w:p>
-      <w:r>
-        <w:t xml:space="preserve">Libs tend to think of our resources as a whole, but students concentrate on the thing right in front of them: one assignment, one class. </w:t>
-      </w:r>
-    </w:p>
-    <w:p>
-      <w:r>
-        <w:t>This is another feature for the new site that does not exist now: the ability to sort databases by relevance, by subject area</w:t>
-      </w:r>
-    </w:p>
-    <w:p>
-      <w:r>
-        <w:rPr>
-          <w:rStyle w:val="ActionChar"/>
-        </w:rPr>
-        <w:t xml:space="preserve">Show psychology </w:t>
-      </w:r>
-      <w:proofErr w:type="spellStart"/>
-      <w:r>
-        <w:rPr>
-          <w:rStyle w:val="ActionChar"/>
-        </w:rPr>
-        <w:t>vs</w:t>
-      </w:r>
-      <w:proofErr w:type="spellEnd"/>
-      <w:r>
-        <w:rPr>
-          <w:rStyle w:val="ActionChar"/>
-        </w:rPr>
-        <w:t xml:space="preserve"> business</w:t>
-      </w:r>
-      <w:r>
-        <w:t xml:space="preserve">. </w:t>
-      </w:r>
-      <w:proofErr w:type="spellStart"/>
-      <w:proofErr w:type="gramStart"/>
-      <w:r>
-        <w:t>psycINFO</w:t>
-      </w:r>
-      <w:proofErr w:type="spellEnd"/>
-      <w:proofErr w:type="gramEnd"/>
-      <w:r>
-        <w:t xml:space="preserve"> in a different position.</w:t>
-      </w:r>
-    </w:p>
-    <w:p>
-      <w:pPr>
-        <w:pStyle w:val="Action"/>
-      </w:pPr>
-      <w:r>
-        <w:t>Log in and show admin sort</w:t>
-      </w:r>
-    </w:p>
-    <w:p/>
-    <w:p/>
-    <w:p>
-      <w:pPr>
-        <w:pStyle w:val="Heading2"/>
-      </w:pPr>
-      <w:r>
-        <w:t>User Personas</w:t>
-      </w:r>
-    </w:p>
-    <w:p>
-      <w:r>
-        <w:t xml:space="preserve">Created from </w:t>
-      </w:r>
-      <w:r>
-        <w:t xml:space="preserve">several interviews done in the </w:t>
-      </w:r>
-      <w:proofErr w:type="gramStart"/>
-      <w:r>
-        <w:t>Fall</w:t>
-      </w:r>
-      <w:proofErr w:type="gramEnd"/>
-      <w:r>
-        <w:t xml:space="preserve"> of 2012. </w:t>
-      </w:r>
-    </w:p>
-    <w:p>
-      <w:r>
-        <w:t>Architecture student: busy but does not necessarily write a lot of papers, not “lazy researcher”</w:t>
-      </w:r>
-    </w:p>
-    <w:p>
-      <w:r>
-        <w:t>The main takeaway was that users think our current site is far too busy, and they want a more Google-like experience</w:t>
-      </w:r>
-    </w:p>
-    <w:p>
-      <w:pPr>
-        <w:pStyle w:val="Heading2"/>
-      </w:pPr>
-      <w:r>
-        <w:t>User Experience and Testing</w:t>
-      </w:r>
-    </w:p>
-    <w:p>
-      <w:pPr>
-        <w:rPr>
-          <w:i/>
-        </w:rPr>
-      </w:pPr>
-      <w:r>
-        <w:rPr>
-          <w:i/>
-        </w:rPr>
-        <w:t>Don't make it look like Google if you can't make it act like Google</w:t>
-      </w:r>
-    </w:p>
-    <w:p>
-      <w:pPr>
-        <w:pStyle w:val="ListParagraph"/>
-        <w:numPr>
-          <w:ilvl w:val="0"/>
-          <w:numId w:val="6"/>
-        </w:numPr>
-      </w:pPr>
-      <w:r>
-        <w:t>Using paper prototypes only</w:t>
-      </w:r>
-    </w:p>
-    <w:p>
-      <w:pPr>
-        <w:pStyle w:val="ListParagraph"/>
-        <w:numPr>
-          <w:ilvl w:val="0"/>
-          <w:numId w:val="6"/>
-        </w:numPr>
-      </w:pPr>
-      <w:r>
-        <w:t>Single search box with prompts so users could see what they were searching</w:t>
-      </w:r>
-    </w:p>
-    <w:p>
-      <w:pPr>
-        <w:pStyle w:val="ListParagraph"/>
-        <w:numPr>
-          <w:ilvl w:val="1"/>
-          <w:numId w:val="6"/>
-        </w:numPr>
-      </w:pPr>
-      <w:r>
-        <w:t>Search would pick up database name, description, or associated subjects (MMAE)</w:t>
-      </w:r>
-    </w:p>
-    <w:p>
-      <w:pPr>
-        <w:pStyle w:val="ListParagraph"/>
-        <w:numPr>
-          <w:ilvl w:val="0"/>
-          <w:numId w:val="6"/>
-        </w:numPr>
-      </w:pPr>
-      <w:r>
-        <w:t>Almost a complete failure – users don’t read directions, even when being watched</w:t>
-      </w:r>
-    </w:p>
-    <w:p>
-      <w:pPr>
-        <w:pStyle w:val="ListParagraph"/>
-        <w:numPr>
-          <w:ilvl w:val="0"/>
-          <w:numId w:val="6"/>
-        </w:numPr>
-      </w:pPr>
-      <w:r>
-        <w:t>New sample home page, browse options with a search</w:t>
-      </w:r>
-    </w:p>
-    <w:p>
-      <w:pPr>
-        <w:pStyle w:val="Heading1"/>
-      </w:pPr>
-      <w:r>
-        <w:lastRenderedPageBreak/>
-        <w:t xml:space="preserve">Highlight </w:t>
-      </w:r>
-      <w:r>
-        <w:t>Electronic Resources</w:t>
-      </w:r>
-    </w:p>
-    <w:p>
-      <w:pPr>
-        <w:pStyle w:val="Action"/>
-      </w:pPr>
-      <w:r>
-        <w:t>Show home page</w:t>
-      </w:r>
-    </w:p>
-    <w:p>
-      <w:pPr>
-        <w:pStyle w:val="Heading2"/>
-      </w:pPr>
-      <w:r>
-        <w:t>Remove Catalog Search</w:t>
-      </w:r>
-    </w:p>
-    <w:p>
-      <w:r>
-        <w:t xml:space="preserve">Database finder: </w:t>
-      </w:r>
-    </w:p>
-    <w:p>
-      <w:pPr>
-        <w:pStyle w:val="ListParagraph"/>
-        <w:numPr>
-          <w:ilvl w:val="0"/>
-          <w:numId w:val="3"/>
-        </w:numPr>
-      </w:pPr>
-      <w:r>
-        <w:t>From user testing</w:t>
-      </w:r>
-    </w:p>
-    <w:p>
-      <w:pPr>
-        <w:pStyle w:val="ListParagraph"/>
-        <w:numPr>
-          <w:ilvl w:val="0"/>
-          <w:numId w:val="3"/>
-        </w:numPr>
-      </w:pPr>
-      <w:r>
-        <w:t>Using top 3 majors on campus for subject search</w:t>
-      </w:r>
-    </w:p>
-    <w:p>
-      <w:pPr>
-        <w:pStyle w:val="ListParagraph"/>
-        <w:numPr>
-          <w:ilvl w:val="0"/>
-          <w:numId w:val="3"/>
-        </w:numPr>
-      </w:pPr>
-      <w:r>
-        <w:t xml:space="preserve">Librarian input for content types. </w:t>
-      </w:r>
-    </w:p>
-    <w:p>
-      <w:pPr>
-        <w:pStyle w:val="ListParagraph"/>
-      </w:pPr>
-    </w:p>
-    <w:p>
-      <w:pPr>
-        <w:pStyle w:val="Heading2"/>
-      </w:pPr>
-      <w:r>
-        <w:t>Database Quick Search</w:t>
-      </w:r>
-    </w:p>
-    <w:p>
-      <w:r>
-        <w:t>Rather than include a database search, will try a search of three EBSCO databases</w:t>
-      </w:r>
-    </w:p>
-    <w:p/>
-    <w:p/>
-    <w:p/>
+        <w:t>Summary</w:t>
+      </w:r>
+    </w:p>
+    <w:p>
+      <w:pPr>
+        <w:pStyle w:val="ListParagraph"/>
+        <w:numPr>
+          <w:ilvl w:val="0"/>
+          <w:numId w:val="10"/>
+        </w:numPr>
+      </w:pPr>
+      <w:r>
+        <w:t>Working with Max</w:t>
+      </w:r>
+    </w:p>
+    <w:p>
+      <w:pPr>
+        <w:pStyle w:val="ListParagraph"/>
+        <w:numPr>
+          <w:ilvl w:val="0"/>
+          <w:numId w:val="10"/>
+        </w:numPr>
+      </w:pPr>
+      <w:r>
+        <w:t>Keeping the users in mind</w:t>
+      </w:r>
+    </w:p>
+    <w:p>
+      <w:pPr>
+        <w:pStyle w:val="ListParagraph"/>
+        <w:numPr>
+          <w:ilvl w:val="0"/>
+          <w:numId w:val="10"/>
+        </w:numPr>
+      </w:pPr>
+      <w:r>
+        <w:t>Beta launch for Fall 2015</w:t>
+      </w:r>
+    </w:p>
+    <w:p>
+      <w:pPr>
+        <w:pStyle w:val="ListParagraph"/>
+        <w:numPr>
+          <w:ilvl w:val="0"/>
+          <w:numId w:val="10"/>
+        </w:numPr>
+      </w:pPr>
+      <w:r>
+        <w:t>Questions?</w:t>
+      </w:r>
+    </w:p>
     <w:sectPr>
+      <w:footerReference w:type="even" r:id="rId9"/>
+      <w:footerReference w:type="default" r:id="rId10"/>
       <w:pgSz w:w="12240" w:h="15840"/>
       <w:pgMar w:top="1440" w:right="1440" w:bottom="1440" w:left="1440" w:header="720" w:footer="720" w:gutter="0"/>
       <w:cols w:space="720"/>
@@ -991,6 +1105,145 @@
 </w:document>
 </file>
 
+<file path=word/endnotes.xml><?xml version="1.0" encoding="utf-8"?>
+<w:endnotes xmlns:wpc="http://schemas.microsoft.com/office/word/2010/wordprocessingCanvas" xmlns:mo="http://schemas.microsoft.com/office/mac/office/2008/main" xmlns:mc="http://schemas.openxmlformats.org/markup-compatibility/2006" xmlns:mv="urn:schemas-microsoft-com:mac:vml" xmlns:o="urn:schemas-microsoft-com:office:office" xmlns:r="http://schemas.openxmlformats.org/officeDocument/2006/relationships" xmlns:m="http://schemas.openxmlformats.org/officeDocument/2006/math" xmlns:v="urn:schemas-microsoft-com:vml" xmlns:wp14="http://schemas.microsoft.com/office/word/2010/wordprocessingDrawing" xmlns:wp="http://schemas.openxmlformats.org/drawingml/2006/wordprocessingDrawing" xmlns:w10="urn:schemas-microsoft-com:office:word" xmlns:w="http://schemas.openxmlformats.org/wordprocessingml/2006/main" xmlns:w14="http://schemas.microsoft.com/office/word/2010/wordml" xmlns:wpg="http://schemas.microsoft.com/office/word/2010/wordprocessingGroup" xmlns:wpi="http://schemas.microsoft.com/office/word/2010/wordprocessingInk" xmlns:wne="http://schemas.microsoft.com/office/word/2006/wordml" xmlns:wps="http://schemas.microsoft.com/office/word/2010/wordprocessingShape" mc:Ignorable="w14 wp14">
+  <w:endnote w:type="separator" w:id="-1">
+    <w:p>
+      <w:pPr>
+        <w:spacing w:after="0" w:line="240" w:lineRule="auto"/>
+      </w:pPr>
+      <w:r>
+        <w:separator/>
+      </w:r>
+    </w:p>
+  </w:endnote>
+  <w:endnote w:type="continuationSeparator" w:id="0">
+    <w:p>
+      <w:pPr>
+        <w:spacing w:after="0" w:line="240" w:lineRule="auto"/>
+      </w:pPr>
+      <w:r>
+        <w:continuationSeparator/>
+      </w:r>
+    </w:p>
+  </w:endnote>
+</w:endnotes>
+</file>
+
+<file path=word/footer1.xml><?xml version="1.0" encoding="utf-8"?>
+<w:ftr xmlns:wpc="http://schemas.microsoft.com/office/word/2010/wordprocessingCanvas" xmlns:mo="http://schemas.microsoft.com/office/mac/office/2008/main" xmlns:mc="http://schemas.openxmlformats.org/markup-compatibility/2006" xmlns:mv="urn:schemas-microsoft-com:mac:vml" xmlns:o="urn:schemas-microsoft-com:office:office" xmlns:r="http://schemas.openxmlformats.org/officeDocument/2006/relationships" xmlns:m="http://schemas.openxmlformats.org/officeDocument/2006/math" xmlns:v="urn:schemas-microsoft-com:vml" xmlns:wp14="http://schemas.microsoft.com/office/word/2010/wordprocessingDrawing" xmlns:wp="http://schemas.openxmlformats.org/drawingml/2006/wordprocessingDrawing" xmlns:w10="urn:schemas-microsoft-com:office:word" xmlns:w="http://schemas.openxmlformats.org/wordprocessingml/2006/main" xmlns:w14="http://schemas.microsoft.com/office/word/2010/wordml" xmlns:wpg="http://schemas.microsoft.com/office/word/2010/wordprocessingGroup" xmlns:wpi="http://schemas.microsoft.com/office/word/2010/wordprocessingInk" xmlns:wne="http://schemas.microsoft.com/office/word/2006/wordml" xmlns:wps="http://schemas.microsoft.com/office/word/2010/wordprocessingShape" mc:Ignorable="w14 wp14">
+  <w:p>
+    <w:pPr>
+      <w:pStyle w:val="Footer"/>
+      <w:framePr w:wrap="around" w:vAnchor="text" w:hAnchor="margin" w:xAlign="right" w:y="1"/>
+      <w:rPr>
+        <w:rStyle w:val="PageNumber"/>
+      </w:rPr>
+    </w:pPr>
+    <w:r>
+      <w:rPr>
+        <w:rStyle w:val="PageNumber"/>
+      </w:rPr>
+      <w:fldChar w:fldCharType="begin"/>
+    </w:r>
+    <w:r>
+      <w:rPr>
+        <w:rStyle w:val="PageNumber"/>
+      </w:rPr>
+      <w:instrText xml:space="preserve">PAGE  </w:instrText>
+    </w:r>
+    <w:r>
+      <w:rPr>
+        <w:rStyle w:val="PageNumber"/>
+      </w:rPr>
+      <w:fldChar w:fldCharType="end"/>
+    </w:r>
+  </w:p>
+  <w:p>
+    <w:pPr>
+      <w:pStyle w:val="Footer"/>
+      <w:ind w:right="360"/>
+    </w:pPr>
+  </w:p>
+</w:ftr>
+</file>
+
+<file path=word/footer2.xml><?xml version="1.0" encoding="utf-8"?>
+<w:ftr xmlns:wpc="http://schemas.microsoft.com/office/word/2010/wordprocessingCanvas" xmlns:mo="http://schemas.microsoft.com/office/mac/office/2008/main" xmlns:mc="http://schemas.openxmlformats.org/markup-compatibility/2006" xmlns:mv="urn:schemas-microsoft-com:mac:vml" xmlns:o="urn:schemas-microsoft-com:office:office" xmlns:r="http://schemas.openxmlformats.org/officeDocument/2006/relationships" xmlns:m="http://schemas.openxmlformats.org/officeDocument/2006/math" xmlns:v="urn:schemas-microsoft-com:vml" xmlns:wp14="http://schemas.microsoft.com/office/word/2010/wordprocessingDrawing" xmlns:wp="http://schemas.openxmlformats.org/drawingml/2006/wordprocessingDrawing" xmlns:w10="urn:schemas-microsoft-com:office:word" xmlns:w="http://schemas.openxmlformats.org/wordprocessingml/2006/main" xmlns:w14="http://schemas.microsoft.com/office/word/2010/wordml" xmlns:wpg="http://schemas.microsoft.com/office/word/2010/wordprocessingGroup" xmlns:wpi="http://schemas.microsoft.com/office/word/2010/wordprocessingInk" xmlns:wne="http://schemas.microsoft.com/office/word/2006/wordml" xmlns:wps="http://schemas.microsoft.com/office/word/2010/wordprocessingShape" mc:Ignorable="w14 wp14">
+  <w:p>
+    <w:pPr>
+      <w:pStyle w:val="Footer"/>
+      <w:framePr w:wrap="around" w:vAnchor="text" w:hAnchor="margin" w:xAlign="right" w:y="1"/>
+      <w:rPr>
+        <w:rStyle w:val="PageNumber"/>
+      </w:rPr>
+    </w:pPr>
+    <w:r>
+      <w:rPr>
+        <w:rStyle w:val="PageNumber"/>
+      </w:rPr>
+      <w:fldChar w:fldCharType="begin"/>
+    </w:r>
+    <w:r>
+      <w:rPr>
+        <w:rStyle w:val="PageNumber"/>
+      </w:rPr>
+      <w:instrText xml:space="preserve">PAGE  </w:instrText>
+    </w:r>
+    <w:r>
+      <w:rPr>
+        <w:rStyle w:val="PageNumber"/>
+      </w:rPr>
+      <w:fldChar w:fldCharType="separate"/>
+    </w:r>
+    <w:r>
+      <w:rPr>
+        <w:rStyle w:val="PageNumber"/>
+        <w:noProof/>
+      </w:rPr>
+      <w:t>4</w:t>
+    </w:r>
+    <w:r>
+      <w:rPr>
+        <w:rStyle w:val="PageNumber"/>
+      </w:rPr>
+      <w:fldChar w:fldCharType="end"/>
+    </w:r>
+  </w:p>
+  <w:p>
+    <w:pPr>
+      <w:pStyle w:val="Footer"/>
+      <w:ind w:right="360"/>
+    </w:pPr>
+  </w:p>
+</w:ftr>
+</file>
+
+<file path=word/footnotes.xml><?xml version="1.0" encoding="utf-8"?>
+<w:footnotes xmlns:wpc="http://schemas.microsoft.com/office/word/2010/wordprocessingCanvas" xmlns:mo="http://schemas.microsoft.com/office/mac/office/2008/main" xmlns:mc="http://schemas.openxmlformats.org/markup-compatibility/2006" xmlns:mv="urn:schemas-microsoft-com:mac:vml" xmlns:o="urn:schemas-microsoft-com:office:office" xmlns:r="http://schemas.openxmlformats.org/officeDocument/2006/relationships" xmlns:m="http://schemas.openxmlformats.org/officeDocument/2006/math" xmlns:v="urn:schemas-microsoft-com:vml" xmlns:wp14="http://schemas.microsoft.com/office/word/2010/wordprocessingDrawing" xmlns:wp="http://schemas.openxmlformats.org/drawingml/2006/wordprocessingDrawing" xmlns:w10="urn:schemas-microsoft-com:office:word" xmlns:w="http://schemas.openxmlformats.org/wordprocessingml/2006/main" xmlns:w14="http://schemas.microsoft.com/office/word/2010/wordml" xmlns:wpg="http://schemas.microsoft.com/office/word/2010/wordprocessingGroup" xmlns:wpi="http://schemas.microsoft.com/office/word/2010/wordprocessingInk" xmlns:wne="http://schemas.microsoft.com/office/word/2006/wordml" xmlns:wps="http://schemas.microsoft.com/office/word/2010/wordprocessingShape" mc:Ignorable="w14 wp14">
+  <w:footnote w:type="separator" w:id="-1">
+    <w:p>
+      <w:pPr>
+        <w:spacing w:after="0" w:line="240" w:lineRule="auto"/>
+      </w:pPr>
+      <w:r>
+        <w:separator/>
+      </w:r>
+    </w:p>
+  </w:footnote>
+  <w:footnote w:type="continuationSeparator" w:id="0">
+    <w:p>
+      <w:pPr>
+        <w:spacing w:after="0" w:line="240" w:lineRule="auto"/>
+      </w:pPr>
+      <w:r>
+        <w:continuationSeparator/>
+      </w:r>
+    </w:p>
+  </w:footnote>
+</w:footnotes>
+</file>
+
 <file path=word/numbering.xml><?xml version="1.0" encoding="utf-8"?>
 <w:numbering xmlns:wpc="http://schemas.microsoft.com/office/word/2010/wordprocessingCanvas" xmlns:mo="http://schemas.microsoft.com/office/mac/office/2008/main" xmlns:mc="http://schemas.openxmlformats.org/markup-compatibility/2006" xmlns:mv="urn:schemas-microsoft-com:mac:vml" xmlns:o="urn:schemas-microsoft-com:office:office" xmlns:r="http://schemas.openxmlformats.org/officeDocument/2006/relationships" xmlns:m="http://schemas.openxmlformats.org/officeDocument/2006/math" xmlns:v="urn:schemas-microsoft-com:vml" xmlns:wp14="http://schemas.microsoft.com/office/word/2010/wordprocessingDrawing" xmlns:wp="http://schemas.openxmlformats.org/drawingml/2006/wordprocessingDrawing" xmlns:w10="urn:schemas-microsoft-com:office:word" xmlns:w="http://schemas.openxmlformats.org/wordprocessingml/2006/main" xmlns:w14="http://schemas.microsoft.com/office/word/2010/wordml" xmlns:wpg="http://schemas.microsoft.com/office/word/2010/wordprocessingGroup" xmlns:wpi="http://schemas.microsoft.com/office/word/2010/wordprocessingInk" xmlns:wne="http://schemas.microsoft.com/office/word/2006/wordml" xmlns:wps="http://schemas.microsoft.com/office/word/2010/wordprocessingShape" mc:Ignorable="w14 wp14">
   <w:abstractNum w:abstractNumId="0">
@@ -1107,6 +1360,232 @@
     </w:lvl>
   </w:abstractNum>
   <w:abstractNum w:abstractNumId="1">
+    <w:nsid w:val="132808DA"/>
+    <w:multiLevelType w:val="hybridMultilevel"/>
+    <w:tmpl w:val="803AD0CA"/>
+    <w:lvl w:ilvl="0" w:tplc="04090001">
+      <w:start w:val="1"/>
+      <w:numFmt w:val="bullet"/>
+      <w:lvlText w:val=""/>
+      <w:lvlJc w:val="left"/>
+      <w:pPr>
+        <w:ind w:left="720" w:hanging="360"/>
+      </w:pPr>
+      <w:rPr>
+        <w:rFonts w:ascii="Symbol" w:hAnsi="Symbol" w:hint="default"/>
+      </w:rPr>
+    </w:lvl>
+    <w:lvl w:ilvl="1" w:tplc="04090003" w:tentative="1">
+      <w:start w:val="1"/>
+      <w:numFmt w:val="bullet"/>
+      <w:lvlText w:val="o"/>
+      <w:lvlJc w:val="left"/>
+      <w:pPr>
+        <w:ind w:left="1440" w:hanging="360"/>
+      </w:pPr>
+      <w:rPr>
+        <w:rFonts w:ascii="Courier New" w:hAnsi="Courier New" w:hint="default"/>
+      </w:rPr>
+    </w:lvl>
+    <w:lvl w:ilvl="2" w:tplc="04090005" w:tentative="1">
+      <w:start w:val="1"/>
+      <w:numFmt w:val="bullet"/>
+      <w:lvlText w:val=""/>
+      <w:lvlJc w:val="left"/>
+      <w:pPr>
+        <w:ind w:left="2160" w:hanging="360"/>
+      </w:pPr>
+      <w:rPr>
+        <w:rFonts w:ascii="Wingdings" w:hAnsi="Wingdings" w:hint="default"/>
+      </w:rPr>
+    </w:lvl>
+    <w:lvl w:ilvl="3" w:tplc="04090001" w:tentative="1">
+      <w:start w:val="1"/>
+      <w:numFmt w:val="bullet"/>
+      <w:lvlText w:val=""/>
+      <w:lvlJc w:val="left"/>
+      <w:pPr>
+        <w:ind w:left="2880" w:hanging="360"/>
+      </w:pPr>
+      <w:rPr>
+        <w:rFonts w:ascii="Symbol" w:hAnsi="Symbol" w:hint="default"/>
+      </w:rPr>
+    </w:lvl>
+    <w:lvl w:ilvl="4" w:tplc="04090003" w:tentative="1">
+      <w:start w:val="1"/>
+      <w:numFmt w:val="bullet"/>
+      <w:lvlText w:val="o"/>
+      <w:lvlJc w:val="left"/>
+      <w:pPr>
+        <w:ind w:left="3600" w:hanging="360"/>
+      </w:pPr>
+      <w:rPr>
+        <w:rFonts w:ascii="Courier New" w:hAnsi="Courier New" w:hint="default"/>
+      </w:rPr>
+    </w:lvl>
+    <w:lvl w:ilvl="5" w:tplc="04090005" w:tentative="1">
+      <w:start w:val="1"/>
+      <w:numFmt w:val="bullet"/>
+      <w:lvlText w:val=""/>
+      <w:lvlJc w:val="left"/>
+      <w:pPr>
+        <w:ind w:left="4320" w:hanging="360"/>
+      </w:pPr>
+      <w:rPr>
+        <w:rFonts w:ascii="Wingdings" w:hAnsi="Wingdings" w:hint="default"/>
+      </w:rPr>
+    </w:lvl>
+    <w:lvl w:ilvl="6" w:tplc="04090001" w:tentative="1">
+      <w:start w:val="1"/>
+      <w:numFmt w:val="bullet"/>
+      <w:lvlText w:val=""/>
+      <w:lvlJc w:val="left"/>
+      <w:pPr>
+        <w:ind w:left="5040" w:hanging="360"/>
+      </w:pPr>
+      <w:rPr>
+        <w:rFonts w:ascii="Symbol" w:hAnsi="Symbol" w:hint="default"/>
+      </w:rPr>
+    </w:lvl>
+    <w:lvl w:ilvl="7" w:tplc="04090003" w:tentative="1">
+      <w:start w:val="1"/>
+      <w:numFmt w:val="bullet"/>
+      <w:lvlText w:val="o"/>
+      <w:lvlJc w:val="left"/>
+      <w:pPr>
+        <w:ind w:left="5760" w:hanging="360"/>
+      </w:pPr>
+      <w:rPr>
+        <w:rFonts w:ascii="Courier New" w:hAnsi="Courier New" w:hint="default"/>
+      </w:rPr>
+    </w:lvl>
+    <w:lvl w:ilvl="8" w:tplc="04090005" w:tentative="1">
+      <w:start w:val="1"/>
+      <w:numFmt w:val="bullet"/>
+      <w:lvlText w:val=""/>
+      <w:lvlJc w:val="left"/>
+      <w:pPr>
+        <w:ind w:left="6480" w:hanging="360"/>
+      </w:pPr>
+      <w:rPr>
+        <w:rFonts w:ascii="Wingdings" w:hAnsi="Wingdings" w:hint="default"/>
+      </w:rPr>
+    </w:lvl>
+  </w:abstractNum>
+  <w:abstractNum w:abstractNumId="2">
+    <w:nsid w:val="17316133"/>
+    <w:multiLevelType w:val="hybridMultilevel"/>
+    <w:tmpl w:val="6B1449B4"/>
+    <w:lvl w:ilvl="0" w:tplc="04090001">
+      <w:start w:val="1"/>
+      <w:numFmt w:val="bullet"/>
+      <w:lvlText w:val=""/>
+      <w:lvlJc w:val="left"/>
+      <w:pPr>
+        <w:ind w:left="720" w:hanging="360"/>
+      </w:pPr>
+      <w:rPr>
+        <w:rFonts w:ascii="Symbol" w:hAnsi="Symbol" w:hint="default"/>
+      </w:rPr>
+    </w:lvl>
+    <w:lvl w:ilvl="1" w:tplc="04090003" w:tentative="1">
+      <w:start w:val="1"/>
+      <w:numFmt w:val="bullet"/>
+      <w:lvlText w:val="o"/>
+      <w:lvlJc w:val="left"/>
+      <w:pPr>
+        <w:ind w:left="1440" w:hanging="360"/>
+      </w:pPr>
+      <w:rPr>
+        <w:rFonts w:ascii="Courier New" w:hAnsi="Courier New" w:hint="default"/>
+      </w:rPr>
+    </w:lvl>
+    <w:lvl w:ilvl="2" w:tplc="04090005" w:tentative="1">
+      <w:start w:val="1"/>
+      <w:numFmt w:val="bullet"/>
+      <w:lvlText w:val=""/>
+      <w:lvlJc w:val="left"/>
+      <w:pPr>
+        <w:ind w:left="2160" w:hanging="360"/>
+      </w:pPr>
+      <w:rPr>
+        <w:rFonts w:ascii="Wingdings" w:hAnsi="Wingdings" w:hint="default"/>
+      </w:rPr>
+    </w:lvl>
+    <w:lvl w:ilvl="3" w:tplc="04090001" w:tentative="1">
+      <w:start w:val="1"/>
+      <w:numFmt w:val="bullet"/>
+      <w:lvlText w:val=""/>
+      <w:lvlJc w:val="left"/>
+      <w:pPr>
+        <w:ind w:left="2880" w:hanging="360"/>
+      </w:pPr>
+      <w:rPr>
+        <w:rFonts w:ascii="Symbol" w:hAnsi="Symbol" w:hint="default"/>
+      </w:rPr>
+    </w:lvl>
+    <w:lvl w:ilvl="4" w:tplc="04090003" w:tentative="1">
+      <w:start w:val="1"/>
+      <w:numFmt w:val="bullet"/>
+      <w:lvlText w:val="o"/>
+      <w:lvlJc w:val="left"/>
+      <w:pPr>
+        <w:ind w:left="3600" w:hanging="360"/>
+      </w:pPr>
+      <w:rPr>
+        <w:rFonts w:ascii="Courier New" w:hAnsi="Courier New" w:hint="default"/>
+      </w:rPr>
+    </w:lvl>
+    <w:lvl w:ilvl="5" w:tplc="04090005" w:tentative="1">
+      <w:start w:val="1"/>
+      <w:numFmt w:val="bullet"/>
+      <w:lvlText w:val=""/>
+      <w:lvlJc w:val="left"/>
+      <w:pPr>
+        <w:ind w:left="4320" w:hanging="360"/>
+      </w:pPr>
+      <w:rPr>
+        <w:rFonts w:ascii="Wingdings" w:hAnsi="Wingdings" w:hint="default"/>
+      </w:rPr>
+    </w:lvl>
+    <w:lvl w:ilvl="6" w:tplc="04090001" w:tentative="1">
+      <w:start w:val="1"/>
+      <w:numFmt w:val="bullet"/>
+      <w:lvlText w:val=""/>
+      <w:lvlJc w:val="left"/>
+      <w:pPr>
+        <w:ind w:left="5040" w:hanging="360"/>
+      </w:pPr>
+      <w:rPr>
+        <w:rFonts w:ascii="Symbol" w:hAnsi="Symbol" w:hint="default"/>
+      </w:rPr>
+    </w:lvl>
+    <w:lvl w:ilvl="7" w:tplc="04090003" w:tentative="1">
+      <w:start w:val="1"/>
+      <w:numFmt w:val="bullet"/>
+      <w:lvlText w:val="o"/>
+      <w:lvlJc w:val="left"/>
+      <w:pPr>
+        <w:ind w:left="5760" w:hanging="360"/>
+      </w:pPr>
+      <w:rPr>
+        <w:rFonts w:ascii="Courier New" w:hAnsi="Courier New" w:hint="default"/>
+      </w:rPr>
+    </w:lvl>
+    <w:lvl w:ilvl="8" w:tplc="04090005" w:tentative="1">
+      <w:start w:val="1"/>
+      <w:numFmt w:val="bullet"/>
+      <w:lvlText w:val=""/>
+      <w:lvlJc w:val="left"/>
+      <w:pPr>
+        <w:ind w:left="6480" w:hanging="360"/>
+      </w:pPr>
+      <w:rPr>
+        <w:rFonts w:ascii="Wingdings" w:hAnsi="Wingdings" w:hint="default"/>
+      </w:rPr>
+    </w:lvl>
+  </w:abstractNum>
+  <w:abstractNum w:abstractNumId="3">
     <w:nsid w:val="209B23C0"/>
     <w:multiLevelType w:val="hybridMultilevel"/>
     <w:tmpl w:val="5D285736"/>
@@ -1219,7 +1698,233 @@
       </w:rPr>
     </w:lvl>
   </w:abstractNum>
-  <w:abstractNum w:abstractNumId="2">
+  <w:abstractNum w:abstractNumId="4">
+    <w:nsid w:val="419A7803"/>
+    <w:multiLevelType w:val="hybridMultilevel"/>
+    <w:tmpl w:val="9E9AE940"/>
+    <w:lvl w:ilvl="0" w:tplc="04090001">
+      <w:start w:val="1"/>
+      <w:numFmt w:val="bullet"/>
+      <w:lvlText w:val=""/>
+      <w:lvlJc w:val="left"/>
+      <w:pPr>
+        <w:ind w:left="720" w:hanging="360"/>
+      </w:pPr>
+      <w:rPr>
+        <w:rFonts w:ascii="Symbol" w:hAnsi="Symbol" w:hint="default"/>
+      </w:rPr>
+    </w:lvl>
+    <w:lvl w:ilvl="1" w:tplc="04090003" w:tentative="1">
+      <w:start w:val="1"/>
+      <w:numFmt w:val="bullet"/>
+      <w:lvlText w:val="o"/>
+      <w:lvlJc w:val="left"/>
+      <w:pPr>
+        <w:ind w:left="1440" w:hanging="360"/>
+      </w:pPr>
+      <w:rPr>
+        <w:rFonts w:ascii="Courier New" w:hAnsi="Courier New" w:hint="default"/>
+      </w:rPr>
+    </w:lvl>
+    <w:lvl w:ilvl="2" w:tplc="04090005" w:tentative="1">
+      <w:start w:val="1"/>
+      <w:numFmt w:val="bullet"/>
+      <w:lvlText w:val=""/>
+      <w:lvlJc w:val="left"/>
+      <w:pPr>
+        <w:ind w:left="2160" w:hanging="360"/>
+      </w:pPr>
+      <w:rPr>
+        <w:rFonts w:ascii="Wingdings" w:hAnsi="Wingdings" w:hint="default"/>
+      </w:rPr>
+    </w:lvl>
+    <w:lvl w:ilvl="3" w:tplc="04090001" w:tentative="1">
+      <w:start w:val="1"/>
+      <w:numFmt w:val="bullet"/>
+      <w:lvlText w:val=""/>
+      <w:lvlJc w:val="left"/>
+      <w:pPr>
+        <w:ind w:left="2880" w:hanging="360"/>
+      </w:pPr>
+      <w:rPr>
+        <w:rFonts w:ascii="Symbol" w:hAnsi="Symbol" w:hint="default"/>
+      </w:rPr>
+    </w:lvl>
+    <w:lvl w:ilvl="4" w:tplc="04090003" w:tentative="1">
+      <w:start w:val="1"/>
+      <w:numFmt w:val="bullet"/>
+      <w:lvlText w:val="o"/>
+      <w:lvlJc w:val="left"/>
+      <w:pPr>
+        <w:ind w:left="3600" w:hanging="360"/>
+      </w:pPr>
+      <w:rPr>
+        <w:rFonts w:ascii="Courier New" w:hAnsi="Courier New" w:hint="default"/>
+      </w:rPr>
+    </w:lvl>
+    <w:lvl w:ilvl="5" w:tplc="04090005" w:tentative="1">
+      <w:start w:val="1"/>
+      <w:numFmt w:val="bullet"/>
+      <w:lvlText w:val=""/>
+      <w:lvlJc w:val="left"/>
+      <w:pPr>
+        <w:ind w:left="4320" w:hanging="360"/>
+      </w:pPr>
+      <w:rPr>
+        <w:rFonts w:ascii="Wingdings" w:hAnsi="Wingdings" w:hint="default"/>
+      </w:rPr>
+    </w:lvl>
+    <w:lvl w:ilvl="6" w:tplc="04090001" w:tentative="1">
+      <w:start w:val="1"/>
+      <w:numFmt w:val="bullet"/>
+      <w:lvlText w:val=""/>
+      <w:lvlJc w:val="left"/>
+      <w:pPr>
+        <w:ind w:left="5040" w:hanging="360"/>
+      </w:pPr>
+      <w:rPr>
+        <w:rFonts w:ascii="Symbol" w:hAnsi="Symbol" w:hint="default"/>
+      </w:rPr>
+    </w:lvl>
+    <w:lvl w:ilvl="7" w:tplc="04090003" w:tentative="1">
+      <w:start w:val="1"/>
+      <w:numFmt w:val="bullet"/>
+      <w:lvlText w:val="o"/>
+      <w:lvlJc w:val="left"/>
+      <w:pPr>
+        <w:ind w:left="5760" w:hanging="360"/>
+      </w:pPr>
+      <w:rPr>
+        <w:rFonts w:ascii="Courier New" w:hAnsi="Courier New" w:hint="default"/>
+      </w:rPr>
+    </w:lvl>
+    <w:lvl w:ilvl="8" w:tplc="04090005" w:tentative="1">
+      <w:start w:val="1"/>
+      <w:numFmt w:val="bullet"/>
+      <w:lvlText w:val=""/>
+      <w:lvlJc w:val="left"/>
+      <w:pPr>
+        <w:ind w:left="6480" w:hanging="360"/>
+      </w:pPr>
+      <w:rPr>
+        <w:rFonts w:ascii="Wingdings" w:hAnsi="Wingdings" w:hint="default"/>
+      </w:rPr>
+    </w:lvl>
+  </w:abstractNum>
+  <w:abstractNum w:abstractNumId="5">
+    <w:nsid w:val="58AD37A5"/>
+    <w:multiLevelType w:val="hybridMultilevel"/>
+    <w:tmpl w:val="DFB6D586"/>
+    <w:lvl w:ilvl="0" w:tplc="04090001">
+      <w:start w:val="1"/>
+      <w:numFmt w:val="bullet"/>
+      <w:lvlText w:val=""/>
+      <w:lvlJc w:val="left"/>
+      <w:pPr>
+        <w:ind w:left="720" w:hanging="360"/>
+      </w:pPr>
+      <w:rPr>
+        <w:rFonts w:ascii="Symbol" w:hAnsi="Symbol" w:hint="default"/>
+      </w:rPr>
+    </w:lvl>
+    <w:lvl w:ilvl="1" w:tplc="04090003" w:tentative="1">
+      <w:start w:val="1"/>
+      <w:numFmt w:val="bullet"/>
+      <w:lvlText w:val="o"/>
+      <w:lvlJc w:val="left"/>
+      <w:pPr>
+        <w:ind w:left="1440" w:hanging="360"/>
+      </w:pPr>
+      <w:rPr>
+        <w:rFonts w:ascii="Courier New" w:hAnsi="Courier New" w:hint="default"/>
+      </w:rPr>
+    </w:lvl>
+    <w:lvl w:ilvl="2" w:tplc="04090005" w:tentative="1">
+      <w:start w:val="1"/>
+      <w:numFmt w:val="bullet"/>
+      <w:lvlText w:val=""/>
+      <w:lvlJc w:val="left"/>
+      <w:pPr>
+        <w:ind w:left="2160" w:hanging="360"/>
+      </w:pPr>
+      <w:rPr>
+        <w:rFonts w:ascii="Wingdings" w:hAnsi="Wingdings" w:hint="default"/>
+      </w:rPr>
+    </w:lvl>
+    <w:lvl w:ilvl="3" w:tplc="04090001" w:tentative="1">
+      <w:start w:val="1"/>
+      <w:numFmt w:val="bullet"/>
+      <w:lvlText w:val=""/>
+      <w:lvlJc w:val="left"/>
+      <w:pPr>
+        <w:ind w:left="2880" w:hanging="360"/>
+      </w:pPr>
+      <w:rPr>
+        <w:rFonts w:ascii="Symbol" w:hAnsi="Symbol" w:hint="default"/>
+      </w:rPr>
+    </w:lvl>
+    <w:lvl w:ilvl="4" w:tplc="04090003" w:tentative="1">
+      <w:start w:val="1"/>
+      <w:numFmt w:val="bullet"/>
+      <w:lvlText w:val="o"/>
+      <w:lvlJc w:val="left"/>
+      <w:pPr>
+        <w:ind w:left="3600" w:hanging="360"/>
+      </w:pPr>
+      <w:rPr>
+        <w:rFonts w:ascii="Courier New" w:hAnsi="Courier New" w:hint="default"/>
+      </w:rPr>
+    </w:lvl>
+    <w:lvl w:ilvl="5" w:tplc="04090005" w:tentative="1">
+      <w:start w:val="1"/>
+      <w:numFmt w:val="bullet"/>
+      <w:lvlText w:val=""/>
+      <w:lvlJc w:val="left"/>
+      <w:pPr>
+        <w:ind w:left="4320" w:hanging="360"/>
+      </w:pPr>
+      <w:rPr>
+        <w:rFonts w:ascii="Wingdings" w:hAnsi="Wingdings" w:hint="default"/>
+      </w:rPr>
+    </w:lvl>
+    <w:lvl w:ilvl="6" w:tplc="04090001" w:tentative="1">
+      <w:start w:val="1"/>
+      <w:numFmt w:val="bullet"/>
+      <w:lvlText w:val=""/>
+      <w:lvlJc w:val="left"/>
+      <w:pPr>
+        <w:ind w:left="5040" w:hanging="360"/>
+      </w:pPr>
+      <w:rPr>
+        <w:rFonts w:ascii="Symbol" w:hAnsi="Symbol" w:hint="default"/>
+      </w:rPr>
+    </w:lvl>
+    <w:lvl w:ilvl="7" w:tplc="04090003" w:tentative="1">
+      <w:start w:val="1"/>
+      <w:numFmt w:val="bullet"/>
+      <w:lvlText w:val="o"/>
+      <w:lvlJc w:val="left"/>
+      <w:pPr>
+        <w:ind w:left="5760" w:hanging="360"/>
+      </w:pPr>
+      <w:rPr>
+        <w:rFonts w:ascii="Courier New" w:hAnsi="Courier New" w:hint="default"/>
+      </w:rPr>
+    </w:lvl>
+    <w:lvl w:ilvl="8" w:tplc="04090005" w:tentative="1">
+      <w:start w:val="1"/>
+      <w:numFmt w:val="bullet"/>
+      <w:lvlText w:val=""/>
+      <w:lvlJc w:val="left"/>
+      <w:pPr>
+        <w:ind w:left="6480" w:hanging="360"/>
+      </w:pPr>
+      <w:rPr>
+        <w:rFonts w:ascii="Wingdings" w:hAnsi="Wingdings" w:hint="default"/>
+      </w:rPr>
+    </w:lvl>
+  </w:abstractNum>
+  <w:abstractNum w:abstractNumId="6">
     <w:nsid w:val="5BF04F88"/>
     <w:multiLevelType w:val="hybridMultilevel"/>
     <w:tmpl w:val="8FDC803E"/>
@@ -1332,7 +2037,7 @@
       </w:rPr>
     </w:lvl>
   </w:abstractNum>
-  <w:abstractNum w:abstractNumId="3">
+  <w:abstractNum w:abstractNumId="7">
     <w:nsid w:val="645315D9"/>
     <w:multiLevelType w:val="hybridMultilevel"/>
     <w:tmpl w:val="A4D87EE4"/>
@@ -1445,7 +2150,7 @@
       </w:rPr>
     </w:lvl>
   </w:abstractNum>
-  <w:abstractNum w:abstractNumId="4">
+  <w:abstractNum w:abstractNumId="8">
     <w:nsid w:val="6D982B73"/>
     <w:multiLevelType w:val="hybridMultilevel"/>
     <w:tmpl w:val="332EB166"/>
@@ -1558,7 +2263,7 @@
       </w:rPr>
     </w:lvl>
   </w:abstractNum>
-  <w:abstractNum w:abstractNumId="5">
+  <w:abstractNum w:abstractNumId="9">
     <w:nsid w:val="7E7A500B"/>
     <w:multiLevelType w:val="hybridMultilevel"/>
     <w:tmpl w:val="F27061CC"/>
@@ -1672,21 +2377,33 @@
     </w:lvl>
   </w:abstractNum>
   <w:num w:numId="1">
+    <w:abstractNumId w:val="7"/>
+  </w:num>
+  <w:num w:numId="2">
+    <w:abstractNumId w:val="6"/>
+  </w:num>
+  <w:num w:numId="3">
     <w:abstractNumId w:val="3"/>
   </w:num>
-  <w:num w:numId="2">
-    <w:abstractNumId w:val="2"/>
-  </w:num>
-  <w:num w:numId="3">
-    <w:abstractNumId w:val="1"/>
-  </w:num>
   <w:num w:numId="4">
-    <w:abstractNumId w:val="4"/>
+    <w:abstractNumId w:val="8"/>
   </w:num>
   <w:num w:numId="5">
     <w:abstractNumId w:val="0"/>
   </w:num>
   <w:num w:numId="6">
+    <w:abstractNumId w:val="9"/>
+  </w:num>
+  <w:num w:numId="7">
+    <w:abstractNumId w:val="2"/>
+  </w:num>
+  <w:num w:numId="8">
+    <w:abstractNumId w:val="1"/>
+  </w:num>
+  <w:num w:numId="9">
+    <w:abstractNumId w:val="4"/>
+  </w:num>
+  <w:num w:numId="10">
     <w:abstractNumId w:val="5"/>
   </w:num>
 </w:numbering>
@@ -2043,6 +2760,36 @@
       <w:u w:val="single"/>
     </w:rPr>
   </w:style>
+  <w:style w:type="paragraph" w:styleId="Footer">
+    <w:name w:val="footer"/>
+    <w:basedOn w:val="Normal"/>
+    <w:link w:val="FooterChar"/>
+    <w:uiPriority w:val="99"/>
+    <w:unhideWhenUsed/>
+    <w:rsid w:val="00C87C1E"/>
+    <w:pPr>
+      <w:tabs>
+        <w:tab w:val="center" w:pos="4320"/>
+        <w:tab w:val="right" w:pos="8640"/>
+      </w:tabs>
+      <w:spacing w:after="0" w:line="240" w:lineRule="auto"/>
+    </w:pPr>
+  </w:style>
+  <w:style w:type="character" w:customStyle="1" w:styleId="FooterChar">
+    <w:name w:val="Footer Char"/>
+    <w:basedOn w:val="DefaultParagraphFont"/>
+    <w:link w:val="Footer"/>
+    <w:uiPriority w:val="99"/>
+    <w:rsid w:val="00C87C1E"/>
+  </w:style>
+  <w:style w:type="character" w:styleId="PageNumber">
+    <w:name w:val="page number"/>
+    <w:basedOn w:val="DefaultParagraphFont"/>
+    <w:uiPriority w:val="99"/>
+    <w:semiHidden/>
+    <w:unhideWhenUsed/>
+    <w:rsid w:val="00C87C1E"/>
+  </w:style>
 </w:styles>
 </file>
 
@@ -2396,6 +3143,36 @@
       <w:color w:val="954F72" w:themeColor="followedHyperlink"/>
       <w:u w:val="single"/>
     </w:rPr>
+  </w:style>
+  <w:style w:type="paragraph" w:styleId="Footer">
+    <w:name w:val="footer"/>
+    <w:basedOn w:val="Normal"/>
+    <w:link w:val="FooterChar"/>
+    <w:uiPriority w:val="99"/>
+    <w:unhideWhenUsed/>
+    <w:rsid w:val="00C87C1E"/>
+    <w:pPr>
+      <w:tabs>
+        <w:tab w:val="center" w:pos="4320"/>
+        <w:tab w:val="right" w:pos="8640"/>
+      </w:tabs>
+      <w:spacing w:after="0" w:line="240" w:lineRule="auto"/>
+    </w:pPr>
+  </w:style>
+  <w:style w:type="character" w:customStyle="1" w:styleId="FooterChar">
+    <w:name w:val="Footer Char"/>
+    <w:basedOn w:val="DefaultParagraphFont"/>
+    <w:link w:val="Footer"/>
+    <w:uiPriority w:val="99"/>
+    <w:rsid w:val="00C87C1E"/>
+  </w:style>
+  <w:style w:type="character" w:styleId="PageNumber">
+    <w:name w:val="page number"/>
+    <w:basedOn w:val="DefaultParagraphFont"/>
+    <w:uiPriority w:val="99"/>
+    <w:semiHidden/>
+    <w:unhideWhenUsed/>
+    <w:rsid w:val="00C87C1E"/>
   </w:style>
 </w:styles>
 </file>
@@ -2655,7 +3432,7 @@
   <a:extraClrSchemeLst/>
   <a:extLst>
     <a:ext uri="{05A4C25C-085E-4340-85A3-A5531E510DB2}">
-      <thm15:themeFamily xmlns="" xmlns:thm15="http://schemas.microsoft.com/office/thememl/2012/main" name="Office Theme" id="{62F939B6-93AF-4DB8-9C6B-D6C7DFDC589F}" vid="{4A3C46E8-61CC-4603-A589-7422A47A8E4A}"/>
+      <thm15:themeFamily xmlns:thm15="http://schemas.microsoft.com/office/thememl/2012/main" xmlns="" name="Office Theme" id="{62F939B6-93AF-4DB8-9C6B-D6C7DFDC589F}" vid="{4A3C46E8-61CC-4603-A589-7422A47A8E4A}"/>
     </a:ext>
   </a:extLst>
 </a:theme>

</xml_diff>

<commit_message>
combine handout into one file
</commit_message>
<xml_diff>
--- a/presentation/notes.docx
+++ b/presentation/notes.docx
@@ -1,8 +1,10 @@
 
 <file path=word/document.xml><?xml version="1.0" encoding="utf-8"?>
-<w:document xmlns:wpc="http://schemas.microsoft.com/office/word/2010/wordprocessingCanvas" xmlns:mo="http://schemas.microsoft.com/office/mac/office/2008/main" xmlns:mc="http://schemas.openxmlformats.org/markup-compatibility/2006" xmlns:mv="urn:schemas-microsoft-com:mac:vml" xmlns:o="urn:schemas-microsoft-com:office:office" xmlns:r="http://schemas.openxmlformats.org/officeDocument/2006/relationships" xmlns:m="http://schemas.openxmlformats.org/officeDocument/2006/math" xmlns:v="urn:schemas-microsoft-com:vml" xmlns:wp14="http://schemas.microsoft.com/office/word/2010/wordprocessingDrawing" xmlns:wp="http://schemas.openxmlformats.org/drawingml/2006/wordprocessingDrawing" xmlns:w10="urn:schemas-microsoft-com:office:word" xmlns:w="http://schemas.openxmlformats.org/wordprocessingml/2006/main" xmlns:w14="http://schemas.microsoft.com/office/word/2010/wordml" xmlns:wpg="http://schemas.microsoft.com/office/word/2010/wordprocessingGroup" xmlns:wpi="http://schemas.microsoft.com/office/word/2010/wordprocessingInk" xmlns:wne="http://schemas.microsoft.com/office/word/2006/wordml" xmlns:wps="http://schemas.microsoft.com/office/word/2010/wordprocessingShape" mc:Ignorable="w14 wp14">
+<w:document xmlns:wpc="http://schemas.microsoft.com/office/word/2010/wordprocessingCanvas" xmlns:mc="http://schemas.openxmlformats.org/markup-compatibility/2006" xmlns:o="urn:schemas-microsoft-com:office:office" xmlns:r="http://schemas.openxmlformats.org/officeDocument/2006/relationships" xmlns:m="http://schemas.openxmlformats.org/officeDocument/2006/math" xmlns:v="urn:schemas-microsoft-com:vml" xmlns:wp14="http://schemas.microsoft.com/office/word/2010/wordprocessingDrawing" xmlns:wp="http://schemas.openxmlformats.org/drawingml/2006/wordprocessingDrawing" xmlns:w10="urn:schemas-microsoft-com:office:word" xmlns:w="http://schemas.openxmlformats.org/wordprocessingml/2006/main" xmlns:w14="http://schemas.microsoft.com/office/word/2010/wordml" xmlns:w15="http://schemas.microsoft.com/office/word/2012/wordml" xmlns:wpg="http://schemas.microsoft.com/office/word/2010/wordprocessingGroup" xmlns:wpi="http://schemas.microsoft.com/office/word/2010/wordprocessingInk" xmlns:wne="http://schemas.microsoft.com/office/word/2006/wordml" xmlns:wps="http://schemas.microsoft.com/office/word/2010/wordprocessingShape" mc:Ignorable="w14 w15 wp14">
   <w:body>
     <w:p>
+      <w:bookmarkStart w:id="0" w:name="_GoBack"/>
+      <w:bookmarkEnd w:id="0"/>
       <w:r>
         <w:t>Have:</w:t>
       </w:r>
@@ -27,11 +29,9 @@
           <w:numId w:val="1"/>
         </w:numPr>
       </w:pPr>
-      <w:proofErr w:type="gramStart"/>
       <w:r>
         <w:t>personas</w:t>
       </w:r>
-      <w:proofErr w:type="gramEnd"/>
     </w:p>
     <w:p>
       <w:pPr>
@@ -41,13 +41,8 @@
           <w:numId w:val="1"/>
         </w:numPr>
       </w:pPr>
-      <w:proofErr w:type="gramStart"/>
-      <w:r>
-        <w:t>interview</w:t>
-      </w:r>
-      <w:proofErr w:type="gramEnd"/>
-      <w:r>
-        <w:t xml:space="preserve"> answers</w:t>
+      <w:r>
+        <w:t>interview answers</w:t>
       </w:r>
     </w:p>
     <w:p>
@@ -166,15 +161,7 @@
         </w:numPr>
       </w:pPr>
       <w:r>
-        <w:t xml:space="preserve">Created from several interviews done in the </w:t>
-      </w:r>
-      <w:proofErr w:type="gramStart"/>
-      <w:r>
-        <w:t>Fall</w:t>
-      </w:r>
-      <w:proofErr w:type="gramEnd"/>
-      <w:r>
-        <w:t xml:space="preserve"> of 2012. </w:t>
+        <w:t xml:space="preserve">Created from several interviews done in the Fall of 2012. </w:t>
       </w:r>
     </w:p>
     <w:p>
@@ -256,7 +243,7 @@
         <w:pStyle w:val="Action"/>
       </w:pPr>
       <w:r>
-        <w:t>Show Hawkeye slides</w:t>
+        <w:t>Hawkeye slides</w:t>
       </w:r>
     </w:p>
     <w:p>
@@ -330,8 +317,6 @@
       <w:pPr>
         <w:pStyle w:val="Heading1"/>
       </w:pPr>
-      <w:bookmarkStart w:id="0" w:name="_GoBack"/>
-      <w:bookmarkEnd w:id="0"/>
       <w:r>
         <w:t>Highlight Electronic Resources</w:t>
       </w:r>
@@ -341,7 +326,10 @@
         <w:pStyle w:val="Action"/>
       </w:pPr>
       <w:r>
-        <w:t>Show home page</w:t>
+        <w:t xml:space="preserve">New </w:t>
+      </w:r>
+      <w:r>
+        <w:t>home page</w:t>
       </w:r>
     </w:p>
     <w:p>
@@ -349,7 +337,6 @@
         <w:pStyle w:val="Heading2"/>
       </w:pPr>
       <w:r>
-        <w:lastRenderedPageBreak/>
         <w:t>Remove Catalog Search</w:t>
       </w:r>
     </w:p>
@@ -465,101 +452,59 @@
         <w:rPr>
           <w:rStyle w:val="ActionChar"/>
         </w:rPr>
-        <w:t xml:space="preserve">Show psychology </w:t>
-      </w:r>
-      <w:proofErr w:type="spellStart"/>
+        <w:t>Psychology vs B</w:t>
+      </w:r>
       <w:r>
         <w:rPr>
           <w:rStyle w:val="ActionChar"/>
         </w:rPr>
-        <w:t>vs</w:t>
-      </w:r>
-      <w:proofErr w:type="spellEnd"/>
+        <w:t>usiness</w:t>
+      </w:r>
+      <w:r>
+        <w:t>. psycINFO in a different position.</w:t>
+      </w:r>
+    </w:p>
+    <w:p>
+      <w:pPr>
+        <w:pStyle w:val="Action"/>
+      </w:pPr>
+      <w:r>
+        <w:t>Log in and show admin sort</w:t>
+      </w:r>
+    </w:p>
+    <w:p/>
+    <w:p>
+      <w:pPr>
+        <w:pStyle w:val="Heading2"/>
+      </w:pPr>
+    </w:p>
+    <w:p>
+      <w:pPr>
+        <w:pStyle w:val="Heading2"/>
+      </w:pPr>
+      <w:r>
+        <w:t>Content Structure</w:t>
+      </w:r>
+    </w:p>
+    <w:p>
       <w:r>
         <w:rPr>
           <w:rStyle w:val="ActionChar"/>
         </w:rPr>
-        <w:t xml:space="preserve"> business</w:t>
-      </w:r>
-      <w:r>
-        <w:t xml:space="preserve">. </w:t>
-      </w:r>
-      <w:proofErr w:type="spellStart"/>
-      <w:proofErr w:type="gramStart"/>
-      <w:r>
-        <w:t>psycINFO</w:t>
-      </w:r>
-      <w:proofErr w:type="spellEnd"/>
-      <w:proofErr w:type="gramEnd"/>
-      <w:r>
-        <w:t xml:space="preserve"> in a different position.</w:t>
+        <w:t>by format” on old and new sites</w:t>
+      </w:r>
+      <w:r>
+        <w:t xml:space="preserve">– difficult to </w:t>
+      </w:r>
+      <w:r>
+        <w:t>find</w:t>
       </w:r>
     </w:p>
     <w:p>
       <w:pPr>
         <w:pStyle w:val="Action"/>
       </w:pPr>
-      <w:r>
-        <w:t>Log in and show admin sort</w:t>
-      </w:r>
-    </w:p>
-    <w:p/>
-    <w:p>
-      <w:pPr>
-        <w:pStyle w:val="Heading2"/>
-      </w:pPr>
-    </w:p>
-    <w:p>
-      <w:pPr>
-        <w:pStyle w:val="Heading2"/>
-      </w:pPr>
-      <w:r>
-        <w:t>Content Structure</w:t>
-      </w:r>
-    </w:p>
-    <w:p>
-      <w:r>
-        <w:rPr>
-          <w:rStyle w:val="ActionChar"/>
-        </w:rPr>
-        <w:t xml:space="preserve">Show </w:t>
-      </w:r>
-      <w:r>
-        <w:rPr>
-          <w:rStyle w:val="ActionChar"/>
-        </w:rPr>
-        <w:t xml:space="preserve">“by </w:t>
-      </w:r>
-      <w:r>
-        <w:rPr>
-          <w:rStyle w:val="ActionChar"/>
-        </w:rPr>
-        <w:t>format</w:t>
-      </w:r>
-      <w:r>
-        <w:rPr>
-          <w:rStyle w:val="ActionChar"/>
-        </w:rPr>
-        <w:t>”</w:t>
-      </w:r>
-      <w:r>
-        <w:rPr>
-          <w:rStyle w:val="ActionChar"/>
-        </w:rPr>
-        <w:t xml:space="preserve"> on old and new sites</w:t>
-      </w:r>
-      <w:r>
-        <w:t xml:space="preserve">– difficult to </w:t>
-      </w:r>
-      <w:r>
-        <w:t>find</w:t>
-      </w:r>
-    </w:p>
-    <w:p>
-      <w:pPr>
-        <w:pStyle w:val="Action"/>
-      </w:pPr>
-      <w:hyperlink r:id="rId8" w:history="1">
+      <w:hyperlink r:id="rId7" w:history="1">
         <w:r>
           <w:rPr>
             <w:rStyle w:val="Hyperlink"/>
@@ -611,10 +556,7 @@
         </w:numPr>
       </w:pPr>
       <w:r>
-        <w:t>Created by RHO s</w:t>
-      </w:r>
-      <w:r>
-        <w:t xml:space="preserve">tudent: </w:t>
+        <w:t xml:space="preserve">Created by RHO student: </w:t>
       </w:r>
       <w:r>
         <w:t>title, URL, summary</w:t>
@@ -645,7 +587,6 @@
         <w:rPr>
           <w:rStyle w:val="ActionChar"/>
         </w:rPr>
-        <w:lastRenderedPageBreak/>
         <w:t>Handout</w:t>
       </w:r>
       <w:r>
@@ -658,32 +599,27 @@
         <w:rPr>
           <w:rStyle w:val="ActionChar"/>
         </w:rPr>
-        <w:t xml:space="preserve"> content </w:t>
-      </w:r>
-      <w:proofErr w:type="gramStart"/>
+        <w:t xml:space="preserve"> content inventory</w:t>
+      </w:r>
+      <w:r>
+        <w:t xml:space="preserve">  </w:t>
+      </w:r>
+      <w:r>
+        <w:t>Living document – now columns mapping current content to new headers</w:t>
+      </w:r>
+    </w:p>
+    <w:p>
       <w:r>
         <w:rPr>
           <w:rStyle w:val="ActionChar"/>
         </w:rPr>
-        <w:t>inventory</w:t>
-      </w:r>
-      <w:r>
-        <w:t xml:space="preserve">  </w:t>
-      </w:r>
-      <w:r>
-        <w:t>Living</w:t>
-      </w:r>
-      <w:proofErr w:type="gramEnd"/>
-      <w:r>
-        <w:t xml:space="preserve"> document – now columns mapping current content to new headers</w:t>
-      </w:r>
-    </w:p>
-    <w:p>
+        <w:t>Current</w:t>
+      </w:r>
       <w:r>
         <w:rPr>
           <w:rStyle w:val="ActionChar"/>
         </w:rPr>
-        <w:t>Show home page</w:t>
+        <w:t xml:space="preserve"> home page</w:t>
       </w:r>
       <w:r>
         <w:rPr>
@@ -701,32 +637,11 @@
       </w:r>
     </w:p>
     <w:p>
-      <w:pPr>
-        <w:pStyle w:val="Action"/>
-      </w:pPr>
-      <w:r>
-        <w:t xml:space="preserve">Show </w:t>
-      </w:r>
-      <w:proofErr w:type="spellStart"/>
-      <w:r>
-        <w:t>Mies</w:t>
-      </w:r>
-      <w:proofErr w:type="spellEnd"/>
-      <w:r>
-        <w:t xml:space="preserve"> link</w:t>
-      </w:r>
-    </w:p>
-    <w:p>
-      <w:r>
-        <w:t xml:space="preserve">One portion: finding out that there was an old </w:t>
-      </w:r>
-      <w:proofErr w:type="spellStart"/>
-      <w:r>
-        <w:t>Mies</w:t>
-      </w:r>
-      <w:proofErr w:type="spellEnd"/>
-      <w:r>
-        <w:t xml:space="preserve"> directory on the GRC site. </w:t>
+      <w:r>
+        <w:t>Helpful</w:t>
+      </w:r>
+      <w:r>
+        <w:t xml:space="preserve">: finding out that there was an old Mies directory on the GRC site. </w:t>
       </w:r>
     </w:p>
     <w:p>
@@ -744,15 +659,7 @@
     </w:p>
     <w:p>
       <w:r>
-        <w:t>“</w:t>
-      </w:r>
-      <w:proofErr w:type="gramStart"/>
-      <w:r>
-        <w:t>point</w:t>
-      </w:r>
-      <w:proofErr w:type="gramEnd"/>
-      <w:r>
-        <w:t xml:space="preserve"> of sale” feedback opportunities: like our Facebook page, email form. Keeps user from having to look up our contact information</w:t>
+        <w:t>“point of sale” feedback opportunities: like our Facebook page, email form. Keeps user from having to look up our contact information</w:t>
       </w:r>
     </w:p>
     <w:p>
@@ -793,9 +700,15 @@
       </w:pPr>
       <w:r>
         <w:rPr>
-          <w:b/>
+          <w:rStyle w:val="NotindocChar"/>
         </w:rPr>
-        <w:t>Not in paper</w:t>
+        <w:t xml:space="preserve">Not in </w:t>
+      </w:r>
+      <w:r>
+        <w:rPr>
+          <w:rStyle w:val="NotindocChar"/>
+        </w:rPr>
+        <w:t>paper</w:t>
       </w:r>
       <w:r>
         <w:t>: Current library page is organized by departments, “designed by committee,” makes sense to us, but not to students</w:t>
@@ -827,15 +740,7 @@
         </w:numPr>
       </w:pPr>
       <w:r>
-        <w:t xml:space="preserve">The header – approval from M&amp;C </w:t>
-      </w:r>
-      <w:proofErr w:type="spellStart"/>
-      <w:r>
-        <w:t>dept</w:t>
-      </w:r>
-      <w:proofErr w:type="spellEnd"/>
-      <w:r>
-        <w:t xml:space="preserve"> to own. Used stats to show that their users are not my users</w:t>
+        <w:t>The header – approval from M&amp;C dept to own. Used stats to show that their users are not my users</w:t>
       </w:r>
     </w:p>
     <w:p>
@@ -843,7 +748,10 @@
         <w:pStyle w:val="Action"/>
       </w:pPr>
       <w:r>
-        <w:t>Show “Research” from web.iit.edu</w:t>
+        <w:t>“Research”</w:t>
+      </w:r>
+      <w:r>
+        <w:t xml:space="preserve"> from web.iit.edu</w:t>
       </w:r>
     </w:p>
     <w:p>
@@ -919,85 +827,98 @@
       </w:pPr>
       <w:r>
         <w:rPr>
-          <w:b/>
+          <w:rStyle w:val="NotindocChar"/>
         </w:rPr>
-        <w:t>Not in the document,</w:t>
-      </w:r>
-      <w:r>
-        <w:t xml:space="preserve"> but here is current approach to implementing the header</w:t>
-      </w:r>
-    </w:p>
-    <w:p>
-      <w:pPr>
-        <w:pStyle w:val="ListParagraph"/>
-        <w:numPr>
-          <w:ilvl w:val="0"/>
-          <w:numId w:val="5"/>
-        </w:numPr>
-      </w:pPr>
-      <w:r>
-        <w:t>Started by creating post-it notes for each page on the current site from the inventory (orange)</w:t>
-      </w:r>
-    </w:p>
-    <w:p>
-      <w:pPr>
-        <w:pStyle w:val="Action"/>
-      </w:pPr>
-      <w:r>
-        <w:t>Show photo</w:t>
-      </w:r>
-    </w:p>
-    <w:p>
-      <w:pPr>
-        <w:pStyle w:val="ListParagraph"/>
-        <w:numPr>
-          <w:ilvl w:val="0"/>
-          <w:numId w:val="5"/>
-        </w:numPr>
-      </w:pPr>
-      <w:r>
-        <w:lastRenderedPageBreak/>
-        <w:t xml:space="preserve">Then started thinking about </w:t>
-      </w:r>
-      <w:proofErr w:type="spellStart"/>
-      <w:r>
-        <w:t>Libguides</w:t>
-      </w:r>
-      <w:proofErr w:type="spellEnd"/>
-      <w:r>
-        <w:t xml:space="preserve"> – have useful content that’s on a separate domain: creating library accounts, finding articles, etc. </w:t>
-      </w:r>
-    </w:p>
-    <w:p>
-      <w:pPr>
-        <w:pStyle w:val="ListParagraph"/>
-        <w:numPr>
-          <w:ilvl w:val="0"/>
-          <w:numId w:val="5"/>
-        </w:numPr>
-      </w:pPr>
-      <w:r>
-        <w:t xml:space="preserve">Don’t ignore content that has been </w:t>
-      </w:r>
-    </w:p>
-    <w:p/>
-    <w:p>
+        <w:t xml:space="preserve">Not in the </w:t>
+      </w:r>
+      <w:r>
+        <w:rPr>
+          <w:rStyle w:val="NotindocChar"/>
+        </w:rPr>
+        <w:t>paper</w:t>
+      </w:r>
       <w:r>
         <w:rPr>
           <w:b/>
         </w:rPr>
-        <w:t>Not in document,</w:t>
-      </w:r>
-      <w:r>
-        <w:t xml:space="preserve"> Explain </w:t>
-      </w:r>
-      <w:proofErr w:type="spellStart"/>
-      <w:r>
-        <w:t>LibGuides</w:t>
-      </w:r>
-      <w:proofErr w:type="spellEnd"/>
-      <w:r>
-        <w:t xml:space="preserve"> and how they have hijacked content strategy by default</w:t>
+        <w:t>,</w:t>
+      </w:r>
+      <w:r>
+        <w:t xml:space="preserve"> but here is current approach to implementing the header</w:t>
+      </w:r>
+    </w:p>
+    <w:p>
+      <w:pPr>
+        <w:pStyle w:val="ListParagraph"/>
+        <w:numPr>
+          <w:ilvl w:val="0"/>
+          <w:numId w:val="5"/>
+        </w:numPr>
+      </w:pPr>
+      <w:r>
+        <w:t>Started by creating post-it notes for each page on the current site from the inventory (orange)</w:t>
+      </w:r>
+    </w:p>
+    <w:p>
+      <w:pPr>
+        <w:pStyle w:val="Action"/>
+      </w:pPr>
+      <w:r>
+        <w:t xml:space="preserve">Post-it </w:t>
+      </w:r>
+      <w:r>
+        <w:t xml:space="preserve"> photo</w:t>
+      </w:r>
+      <w:r>
+        <w:t>s</w:t>
+      </w:r>
+    </w:p>
+    <w:p>
+      <w:pPr>
+        <w:pStyle w:val="ListParagraph"/>
+        <w:numPr>
+          <w:ilvl w:val="0"/>
+          <w:numId w:val="5"/>
+        </w:numPr>
+      </w:pPr>
+      <w:r>
+        <w:t xml:space="preserve">Then started thinking about Libguides – have useful content that’s on a separate domain: creating library accounts, finding articles, etc. </w:t>
+      </w:r>
+    </w:p>
+    <w:p>
+      <w:pPr>
+        <w:pStyle w:val="ListParagraph"/>
+        <w:numPr>
+          <w:ilvl w:val="0"/>
+          <w:numId w:val="5"/>
+        </w:numPr>
+      </w:pPr>
+      <w:r>
+        <w:t xml:space="preserve">Don’t ignore content that has been </w:t>
+      </w:r>
+    </w:p>
+    <w:p/>
+    <w:p>
+      <w:r>
+        <w:rPr>
+          <w:rStyle w:val="NotindocChar"/>
+        </w:rPr>
+        <w:t xml:space="preserve">Not in </w:t>
+      </w:r>
+      <w:r>
+        <w:rPr>
+          <w:rStyle w:val="NotindocChar"/>
+        </w:rPr>
+        <w:t>paper</w:t>
+      </w:r>
+      <w:r>
+        <w:rPr>
+          <w:b/>
+        </w:rPr>
+        <w:t>,</w:t>
+      </w:r>
+      <w:r>
+        <w:t xml:space="preserve"> Explain LibGuides and how they have hijacked content strategy by default</w:t>
       </w:r>
     </w:p>
     <w:p>
@@ -1094,8 +1015,8 @@
       </w:r>
     </w:p>
     <w:sectPr>
-      <w:footerReference w:type="even" r:id="rId9"/>
-      <w:footerReference w:type="default" r:id="rId10"/>
+      <w:footerReference w:type="even" r:id="rId8"/>
+      <w:footerReference w:type="default" r:id="rId9"/>
       <w:pgSz w:w="12240" w:h="15840"/>
       <w:pgMar w:top="1440" w:right="1440" w:bottom="1440" w:left="1440" w:header="720" w:footer="720" w:gutter="0"/>
       <w:cols w:space="720"/>
@@ -1106,7 +1027,7 @@
 </file>
 
 <file path=word/endnotes.xml><?xml version="1.0" encoding="utf-8"?>
-<w:endnotes xmlns:wpc="http://schemas.microsoft.com/office/word/2010/wordprocessingCanvas" xmlns:mo="http://schemas.microsoft.com/office/mac/office/2008/main" xmlns:mc="http://schemas.openxmlformats.org/markup-compatibility/2006" xmlns:mv="urn:schemas-microsoft-com:mac:vml" xmlns:o="urn:schemas-microsoft-com:office:office" xmlns:r="http://schemas.openxmlformats.org/officeDocument/2006/relationships" xmlns:m="http://schemas.openxmlformats.org/officeDocument/2006/math" xmlns:v="urn:schemas-microsoft-com:vml" xmlns:wp14="http://schemas.microsoft.com/office/word/2010/wordprocessingDrawing" xmlns:wp="http://schemas.openxmlformats.org/drawingml/2006/wordprocessingDrawing" xmlns:w10="urn:schemas-microsoft-com:office:word" xmlns:w="http://schemas.openxmlformats.org/wordprocessingml/2006/main" xmlns:w14="http://schemas.microsoft.com/office/word/2010/wordml" xmlns:wpg="http://schemas.microsoft.com/office/word/2010/wordprocessingGroup" xmlns:wpi="http://schemas.microsoft.com/office/word/2010/wordprocessingInk" xmlns:wne="http://schemas.microsoft.com/office/word/2006/wordml" xmlns:wps="http://schemas.microsoft.com/office/word/2010/wordprocessingShape" mc:Ignorable="w14 wp14">
+<w:endnotes xmlns:wpc="http://schemas.microsoft.com/office/word/2010/wordprocessingCanvas" xmlns:mc="http://schemas.openxmlformats.org/markup-compatibility/2006" xmlns:o="urn:schemas-microsoft-com:office:office" xmlns:r="http://schemas.openxmlformats.org/officeDocument/2006/relationships" xmlns:m="http://schemas.openxmlformats.org/officeDocument/2006/math" xmlns:v="urn:schemas-microsoft-com:vml" xmlns:wp14="http://schemas.microsoft.com/office/word/2010/wordprocessingDrawing" xmlns:wp="http://schemas.openxmlformats.org/drawingml/2006/wordprocessingDrawing" xmlns:w10="urn:schemas-microsoft-com:office:word" xmlns:w="http://schemas.openxmlformats.org/wordprocessingml/2006/main" xmlns:w14="http://schemas.microsoft.com/office/word/2010/wordml" xmlns:w15="http://schemas.microsoft.com/office/word/2012/wordml" xmlns:wpg="http://schemas.microsoft.com/office/word/2010/wordprocessingGroup" xmlns:wpi="http://schemas.microsoft.com/office/word/2010/wordprocessingInk" xmlns:wne="http://schemas.microsoft.com/office/word/2006/wordml" xmlns:wps="http://schemas.microsoft.com/office/word/2010/wordprocessingShape" mc:Ignorable="w14 w15 wp14">
   <w:endnote w:type="separator" w:id="-1">
     <w:p>
       <w:pPr>
@@ -1131,7 +1052,7 @@
 </file>
 
 <file path=word/footer1.xml><?xml version="1.0" encoding="utf-8"?>
-<w:ftr xmlns:wpc="http://schemas.microsoft.com/office/word/2010/wordprocessingCanvas" xmlns:mo="http://schemas.microsoft.com/office/mac/office/2008/main" xmlns:mc="http://schemas.openxmlformats.org/markup-compatibility/2006" xmlns:mv="urn:schemas-microsoft-com:mac:vml" xmlns:o="urn:schemas-microsoft-com:office:office" xmlns:r="http://schemas.openxmlformats.org/officeDocument/2006/relationships" xmlns:m="http://schemas.openxmlformats.org/officeDocument/2006/math" xmlns:v="urn:schemas-microsoft-com:vml" xmlns:wp14="http://schemas.microsoft.com/office/word/2010/wordprocessingDrawing" xmlns:wp="http://schemas.openxmlformats.org/drawingml/2006/wordprocessingDrawing" xmlns:w10="urn:schemas-microsoft-com:office:word" xmlns:w="http://schemas.openxmlformats.org/wordprocessingml/2006/main" xmlns:w14="http://schemas.microsoft.com/office/word/2010/wordml" xmlns:wpg="http://schemas.microsoft.com/office/word/2010/wordprocessingGroup" xmlns:wpi="http://schemas.microsoft.com/office/word/2010/wordprocessingInk" xmlns:wne="http://schemas.microsoft.com/office/word/2006/wordml" xmlns:wps="http://schemas.microsoft.com/office/word/2010/wordprocessingShape" mc:Ignorable="w14 wp14">
+<w:ftr xmlns:wpc="http://schemas.microsoft.com/office/word/2010/wordprocessingCanvas" xmlns:mc="http://schemas.openxmlformats.org/markup-compatibility/2006" xmlns:o="urn:schemas-microsoft-com:office:office" xmlns:r="http://schemas.openxmlformats.org/officeDocument/2006/relationships" xmlns:m="http://schemas.openxmlformats.org/officeDocument/2006/math" xmlns:v="urn:schemas-microsoft-com:vml" xmlns:wp14="http://schemas.microsoft.com/office/word/2010/wordprocessingDrawing" xmlns:wp="http://schemas.openxmlformats.org/drawingml/2006/wordprocessingDrawing" xmlns:w10="urn:schemas-microsoft-com:office:word" xmlns:w="http://schemas.openxmlformats.org/wordprocessingml/2006/main" xmlns:w14="http://schemas.microsoft.com/office/word/2010/wordml" xmlns:w15="http://schemas.microsoft.com/office/word/2012/wordml" xmlns:wpg="http://schemas.microsoft.com/office/word/2010/wordprocessingGroup" xmlns:wpi="http://schemas.microsoft.com/office/word/2010/wordprocessingInk" xmlns:wne="http://schemas.microsoft.com/office/word/2006/wordml" xmlns:wps="http://schemas.microsoft.com/office/word/2010/wordprocessingShape" mc:Ignorable="w14 w15 wp14">
   <w:p>
     <w:pPr>
       <w:pStyle w:val="Footer"/>
@@ -1169,7 +1090,7 @@
 </file>
 
 <file path=word/footer2.xml><?xml version="1.0" encoding="utf-8"?>
-<w:ftr xmlns:wpc="http://schemas.microsoft.com/office/word/2010/wordprocessingCanvas" xmlns:mo="http://schemas.microsoft.com/office/mac/office/2008/main" xmlns:mc="http://schemas.openxmlformats.org/markup-compatibility/2006" xmlns:mv="urn:schemas-microsoft-com:mac:vml" xmlns:o="urn:schemas-microsoft-com:office:office" xmlns:r="http://schemas.openxmlformats.org/officeDocument/2006/relationships" xmlns:m="http://schemas.openxmlformats.org/officeDocument/2006/math" xmlns:v="urn:schemas-microsoft-com:vml" xmlns:wp14="http://schemas.microsoft.com/office/word/2010/wordprocessingDrawing" xmlns:wp="http://schemas.openxmlformats.org/drawingml/2006/wordprocessingDrawing" xmlns:w10="urn:schemas-microsoft-com:office:word" xmlns:w="http://schemas.openxmlformats.org/wordprocessingml/2006/main" xmlns:w14="http://schemas.microsoft.com/office/word/2010/wordml" xmlns:wpg="http://schemas.microsoft.com/office/word/2010/wordprocessingGroup" xmlns:wpi="http://schemas.microsoft.com/office/word/2010/wordprocessingInk" xmlns:wne="http://schemas.microsoft.com/office/word/2006/wordml" xmlns:wps="http://schemas.microsoft.com/office/word/2010/wordprocessingShape" mc:Ignorable="w14 wp14">
+<w:ftr xmlns:wpc="http://schemas.microsoft.com/office/word/2010/wordprocessingCanvas" xmlns:mc="http://schemas.openxmlformats.org/markup-compatibility/2006" xmlns:o="urn:schemas-microsoft-com:office:office" xmlns:r="http://schemas.openxmlformats.org/officeDocument/2006/relationships" xmlns:m="http://schemas.openxmlformats.org/officeDocument/2006/math" xmlns:v="urn:schemas-microsoft-com:vml" xmlns:wp14="http://schemas.microsoft.com/office/word/2010/wordprocessingDrawing" xmlns:wp="http://schemas.openxmlformats.org/drawingml/2006/wordprocessingDrawing" xmlns:w10="urn:schemas-microsoft-com:office:word" xmlns:w="http://schemas.openxmlformats.org/wordprocessingml/2006/main" xmlns:w14="http://schemas.microsoft.com/office/word/2010/wordml" xmlns:w15="http://schemas.microsoft.com/office/word/2012/wordml" xmlns:wpg="http://schemas.microsoft.com/office/word/2010/wordprocessingGroup" xmlns:wpi="http://schemas.microsoft.com/office/word/2010/wordprocessingInk" xmlns:wne="http://schemas.microsoft.com/office/word/2006/wordml" xmlns:wps="http://schemas.microsoft.com/office/word/2010/wordprocessingShape" mc:Ignorable="w14 w15 wp14">
   <w:p>
     <w:pPr>
       <w:pStyle w:val="Footer"/>
@@ -1220,7 +1141,7 @@
 </file>
 
 <file path=word/footnotes.xml><?xml version="1.0" encoding="utf-8"?>
-<w:footnotes xmlns:wpc="http://schemas.microsoft.com/office/word/2010/wordprocessingCanvas" xmlns:mo="http://schemas.microsoft.com/office/mac/office/2008/main" xmlns:mc="http://schemas.openxmlformats.org/markup-compatibility/2006" xmlns:mv="urn:schemas-microsoft-com:mac:vml" xmlns:o="urn:schemas-microsoft-com:office:office" xmlns:r="http://schemas.openxmlformats.org/officeDocument/2006/relationships" xmlns:m="http://schemas.openxmlformats.org/officeDocument/2006/math" xmlns:v="urn:schemas-microsoft-com:vml" xmlns:wp14="http://schemas.microsoft.com/office/word/2010/wordprocessingDrawing" xmlns:wp="http://schemas.openxmlformats.org/drawingml/2006/wordprocessingDrawing" xmlns:w10="urn:schemas-microsoft-com:office:word" xmlns:w="http://schemas.openxmlformats.org/wordprocessingml/2006/main" xmlns:w14="http://schemas.microsoft.com/office/word/2010/wordml" xmlns:wpg="http://schemas.microsoft.com/office/word/2010/wordprocessingGroup" xmlns:wpi="http://schemas.microsoft.com/office/word/2010/wordprocessingInk" xmlns:wne="http://schemas.microsoft.com/office/word/2006/wordml" xmlns:wps="http://schemas.microsoft.com/office/word/2010/wordprocessingShape" mc:Ignorable="w14 wp14">
+<w:footnotes xmlns:wpc="http://schemas.microsoft.com/office/word/2010/wordprocessingCanvas" xmlns:mc="http://schemas.openxmlformats.org/markup-compatibility/2006" xmlns:o="urn:schemas-microsoft-com:office:office" xmlns:r="http://schemas.openxmlformats.org/officeDocument/2006/relationships" xmlns:m="http://schemas.openxmlformats.org/officeDocument/2006/math" xmlns:v="urn:schemas-microsoft-com:vml" xmlns:wp14="http://schemas.microsoft.com/office/word/2010/wordprocessingDrawing" xmlns:wp="http://schemas.openxmlformats.org/drawingml/2006/wordprocessingDrawing" xmlns:w10="urn:schemas-microsoft-com:office:word" xmlns:w="http://schemas.openxmlformats.org/wordprocessingml/2006/main" xmlns:w14="http://schemas.microsoft.com/office/word/2010/wordml" xmlns:w15="http://schemas.microsoft.com/office/word/2012/wordml" xmlns:wpg="http://schemas.microsoft.com/office/word/2010/wordprocessingGroup" xmlns:wpi="http://schemas.microsoft.com/office/word/2010/wordprocessingInk" xmlns:wne="http://schemas.microsoft.com/office/word/2006/wordml" xmlns:wps="http://schemas.microsoft.com/office/word/2010/wordprocessingShape" mc:Ignorable="w14 w15 wp14">
   <w:footnote w:type="separator" w:id="-1">
     <w:p>
       <w:pPr>
@@ -1245,7 +1166,7 @@
 </file>
 
 <file path=word/numbering.xml><?xml version="1.0" encoding="utf-8"?>
-<w:numbering xmlns:wpc="http://schemas.microsoft.com/office/word/2010/wordprocessingCanvas" xmlns:mo="http://schemas.microsoft.com/office/mac/office/2008/main" xmlns:mc="http://schemas.openxmlformats.org/markup-compatibility/2006" xmlns:mv="urn:schemas-microsoft-com:mac:vml" xmlns:o="urn:schemas-microsoft-com:office:office" xmlns:r="http://schemas.openxmlformats.org/officeDocument/2006/relationships" xmlns:m="http://schemas.openxmlformats.org/officeDocument/2006/math" xmlns:v="urn:schemas-microsoft-com:vml" xmlns:wp14="http://schemas.microsoft.com/office/word/2010/wordprocessingDrawing" xmlns:wp="http://schemas.openxmlformats.org/drawingml/2006/wordprocessingDrawing" xmlns:w10="urn:schemas-microsoft-com:office:word" xmlns:w="http://schemas.openxmlformats.org/wordprocessingml/2006/main" xmlns:w14="http://schemas.microsoft.com/office/word/2010/wordml" xmlns:wpg="http://schemas.microsoft.com/office/word/2010/wordprocessingGroup" xmlns:wpi="http://schemas.microsoft.com/office/word/2010/wordprocessingInk" xmlns:wne="http://schemas.microsoft.com/office/word/2006/wordml" xmlns:wps="http://schemas.microsoft.com/office/word/2010/wordprocessingShape" mc:Ignorable="w14 wp14">
+<w:numbering xmlns:wpc="http://schemas.microsoft.com/office/word/2010/wordprocessingCanvas" xmlns:mc="http://schemas.openxmlformats.org/markup-compatibility/2006" xmlns:o="urn:schemas-microsoft-com:office:office" xmlns:r="http://schemas.openxmlformats.org/officeDocument/2006/relationships" xmlns:m="http://schemas.openxmlformats.org/officeDocument/2006/math" xmlns:v="urn:schemas-microsoft-com:vml" xmlns:wp14="http://schemas.microsoft.com/office/word/2010/wordprocessingDrawing" xmlns:wp="http://schemas.openxmlformats.org/drawingml/2006/wordprocessingDrawing" xmlns:w10="urn:schemas-microsoft-com:office:word" xmlns:w="http://schemas.openxmlformats.org/wordprocessingml/2006/main" xmlns:w14="http://schemas.microsoft.com/office/word/2010/wordml" xmlns:w15="http://schemas.microsoft.com/office/word/2012/wordml" xmlns:wpg="http://schemas.microsoft.com/office/word/2010/wordprocessingGroup" xmlns:wpi="http://schemas.microsoft.com/office/word/2010/wordprocessingInk" xmlns:wne="http://schemas.microsoft.com/office/word/2006/wordml" xmlns:wps="http://schemas.microsoft.com/office/word/2010/wordprocessingShape" mc:Ignorable="w14 w15 wp14">
   <w:abstractNum w:abstractNumId="0">
     <w:nsid w:val="07586A54"/>
     <w:multiLevelType w:val="hybridMultilevel"/>
@@ -2410,7 +2331,7 @@
 </file>
 
 <file path=word/styles.xml><?xml version="1.0" encoding="utf-8"?>
-<w:styles xmlns:mc="http://schemas.openxmlformats.org/markup-compatibility/2006" xmlns:r="http://schemas.openxmlformats.org/officeDocument/2006/relationships" xmlns:w="http://schemas.openxmlformats.org/wordprocessingml/2006/main" xmlns:w14="http://schemas.microsoft.com/office/word/2010/wordml" mc:Ignorable="w14">
+<w:styles xmlns:mc="http://schemas.openxmlformats.org/markup-compatibility/2006" xmlns:r="http://schemas.openxmlformats.org/officeDocument/2006/relationships" xmlns:w="http://schemas.openxmlformats.org/wordprocessingml/2006/main" xmlns:w14="http://schemas.microsoft.com/office/word/2010/wordml" xmlns:w15="http://schemas.microsoft.com/office/word/2012/wordml" mc:Ignorable="w14 w15">
   <w:docDefaults>
     <w:rPrDefault>
       <w:rPr>
@@ -2426,153 +2347,369 @@
       </w:pPr>
     </w:pPrDefault>
   </w:docDefaults>
-  <w:latentStyles w:defLockedState="0" w:defUIPriority="99" w:defSemiHidden="1" w:defUnhideWhenUsed="1" w:defQFormat="0" w:count="276">
-    <w:lsdException w:name="Normal" w:semiHidden="0" w:uiPriority="0" w:unhideWhenUsed="0" w:qFormat="1"/>
-    <w:lsdException w:name="heading 1" w:semiHidden="0" w:uiPriority="9" w:unhideWhenUsed="0" w:qFormat="1"/>
-    <w:lsdException w:name="heading 2" w:uiPriority="9" w:qFormat="1"/>
-    <w:lsdException w:name="heading 3" w:uiPriority="9" w:qFormat="1"/>
-    <w:lsdException w:name="heading 4" w:uiPriority="9" w:qFormat="1"/>
-    <w:lsdException w:name="heading 5" w:uiPriority="9" w:qFormat="1"/>
-    <w:lsdException w:name="heading 6" w:uiPriority="9" w:qFormat="1"/>
-    <w:lsdException w:name="heading 7" w:uiPriority="9" w:qFormat="1"/>
-    <w:lsdException w:name="heading 8" w:uiPriority="9" w:qFormat="1"/>
-    <w:lsdException w:name="heading 9" w:uiPriority="9" w:qFormat="1"/>
-    <w:lsdException w:name="toc 1" w:uiPriority="39"/>
-    <w:lsdException w:name="toc 2" w:uiPriority="39"/>
-    <w:lsdException w:name="toc 3" w:uiPriority="39"/>
-    <w:lsdException w:name="toc 4" w:uiPriority="39"/>
-    <w:lsdException w:name="toc 5" w:uiPriority="39"/>
-    <w:lsdException w:name="toc 6" w:uiPriority="39"/>
-    <w:lsdException w:name="toc 7" w:uiPriority="39"/>
-    <w:lsdException w:name="toc 8" w:uiPriority="39"/>
-    <w:lsdException w:name="toc 9" w:uiPriority="39"/>
-    <w:lsdException w:name="caption" w:uiPriority="35" w:qFormat="1"/>
-    <w:lsdException w:name="Title" w:semiHidden="0" w:uiPriority="10" w:unhideWhenUsed="0" w:qFormat="1"/>
-    <w:lsdException w:name="Default Paragraph Font" w:uiPriority="1"/>
-    <w:lsdException w:name="Subtitle" w:semiHidden="0" w:uiPriority="11" w:unhideWhenUsed="0" w:qFormat="1"/>
-    <w:lsdException w:name="Strong" w:semiHidden="0" w:uiPriority="22" w:unhideWhenUsed="0" w:qFormat="1"/>
-    <w:lsdException w:name="Emphasis" w:semiHidden="0" w:uiPriority="20" w:unhideWhenUsed="0" w:qFormat="1"/>
-    <w:lsdException w:name="Table Grid" w:semiHidden="0" w:uiPriority="39" w:unhideWhenUsed="0"/>
-    <w:lsdException w:name="Note Level 1" w:semiHidden="0" w:unhideWhenUsed="0"/>
-    <w:lsdException w:name="Note Level 2" w:semiHidden="0" w:unhideWhenUsed="0"/>
-    <w:lsdException w:name="Note Level 3" w:semiHidden="0" w:unhideWhenUsed="0"/>
-    <w:lsdException w:name="Note Level 4" w:semiHidden="0" w:unhideWhenUsed="0"/>
-    <w:lsdException w:name="Note Level 5" w:semiHidden="0" w:unhideWhenUsed="0"/>
-    <w:lsdException w:name="Note Level 6" w:semiHidden="0" w:unhideWhenUsed="0"/>
-    <w:lsdException w:name="Note Level 7" w:semiHidden="0" w:unhideWhenUsed="0"/>
-    <w:lsdException w:name="Note Level 8" w:semiHidden="0" w:unhideWhenUsed="0"/>
-    <w:lsdException w:name="Note Level 9" w:semiHidden="0" w:unhideWhenUsed="0"/>
-    <w:lsdException w:name="Placeholder Text" w:unhideWhenUsed="0"/>
-    <w:lsdException w:name="No Spacing" w:semiHidden="0" w:uiPriority="1" w:unhideWhenUsed="0" w:qFormat="1"/>
-    <w:lsdException w:name="Light Shading" w:semiHidden="0" w:uiPriority="60" w:unhideWhenUsed="0"/>
-    <w:lsdException w:name="Light List" w:semiHidden="0" w:uiPriority="61" w:unhideWhenUsed="0"/>
-    <w:lsdException w:name="Light Grid" w:semiHidden="0" w:uiPriority="62" w:unhideWhenUsed="0"/>
-    <w:lsdException w:name="Medium Shading 1" w:semiHidden="0" w:uiPriority="63" w:unhideWhenUsed="0"/>
-    <w:lsdException w:name="Medium Shading 2" w:semiHidden="0" w:uiPriority="64" w:unhideWhenUsed="0"/>
-    <w:lsdException w:name="Medium List 1" w:semiHidden="0" w:uiPriority="65" w:unhideWhenUsed="0"/>
-    <w:lsdException w:name="Medium List 2" w:semiHidden="0" w:uiPriority="66" w:unhideWhenUsed="0"/>
-    <w:lsdException w:name="Medium Grid 1" w:semiHidden="0" w:uiPriority="67" w:unhideWhenUsed="0"/>
-    <w:lsdException w:name="Medium Grid 2" w:semiHidden="0" w:uiPriority="68" w:unhideWhenUsed="0"/>
-    <w:lsdException w:name="Medium Grid 3" w:semiHidden="0" w:uiPriority="69" w:unhideWhenUsed="0"/>
-    <w:lsdException w:name="Dark List" w:semiHidden="0" w:uiPriority="70" w:unhideWhenUsed="0"/>
-    <w:lsdException w:name="Colorful Shading" w:semiHidden="0" w:uiPriority="71" w:unhideWhenUsed="0"/>
-    <w:lsdException w:name="Colorful List" w:semiHidden="0" w:uiPriority="72" w:unhideWhenUsed="0"/>
-    <w:lsdException w:name="Colorful Grid" w:semiHidden="0" w:uiPriority="73" w:unhideWhenUsed="0"/>
-    <w:lsdException w:name="Light Shading Accent 1" w:semiHidden="0" w:uiPriority="60" w:unhideWhenUsed="0"/>
-    <w:lsdException w:name="Light List Accent 1" w:semiHidden="0" w:uiPriority="61" w:unhideWhenUsed="0"/>
-    <w:lsdException w:name="Light Grid Accent 1" w:semiHidden="0" w:uiPriority="62" w:unhideWhenUsed="0"/>
-    <w:lsdException w:name="Medium Shading 1 Accent 1" w:semiHidden="0" w:uiPriority="63" w:unhideWhenUsed="0"/>
-    <w:lsdException w:name="Medium Shading 2 Accent 1" w:semiHidden="0" w:uiPriority="64" w:unhideWhenUsed="0"/>
-    <w:lsdException w:name="Medium List 1 Accent 1" w:semiHidden="0" w:uiPriority="65" w:unhideWhenUsed="0"/>
-    <w:lsdException w:name="Revision" w:unhideWhenUsed="0"/>
-    <w:lsdException w:name="List Paragraph" w:semiHidden="0" w:uiPriority="34" w:unhideWhenUsed="0" w:qFormat="1"/>
-    <w:lsdException w:name="Quote" w:semiHidden="0" w:uiPriority="29" w:unhideWhenUsed="0" w:qFormat="1"/>
-    <w:lsdException w:name="Intense Quote" w:semiHidden="0" w:uiPriority="30" w:unhideWhenUsed="0" w:qFormat="1"/>
-    <w:lsdException w:name="Medium List 2 Accent 1" w:semiHidden="0" w:uiPriority="66" w:unhideWhenUsed="0"/>
-    <w:lsdException w:name="Medium Grid 1 Accent 1" w:semiHidden="0" w:uiPriority="67" w:unhideWhenUsed="0"/>
-    <w:lsdException w:name="Medium Grid 2 Accent 1" w:semiHidden="0" w:uiPriority="68" w:unhideWhenUsed="0"/>
-    <w:lsdException w:name="Medium Grid 3 Accent 1" w:semiHidden="0" w:uiPriority="69" w:unhideWhenUsed="0"/>
-    <w:lsdException w:name="Dark List Accent 1" w:semiHidden="0" w:uiPriority="70" w:unhideWhenUsed="0"/>
-    <w:lsdException w:name="Colorful Shading Accent 1" w:semiHidden="0" w:uiPriority="71" w:unhideWhenUsed="0"/>
-    <w:lsdException w:name="Colorful List Accent 1" w:semiHidden="0" w:uiPriority="72" w:unhideWhenUsed="0"/>
-    <w:lsdException w:name="Colorful Grid Accent 1" w:semiHidden="0" w:uiPriority="73" w:unhideWhenUsed="0"/>
-    <w:lsdException w:name="Light Shading Accent 2" w:semiHidden="0" w:uiPriority="60" w:unhideWhenUsed="0"/>
-    <w:lsdException w:name="Light List Accent 2" w:semiHidden="0" w:uiPriority="61" w:unhideWhenUsed="0"/>
-    <w:lsdException w:name="Light Grid Accent 2" w:semiHidden="0" w:uiPriority="62" w:unhideWhenUsed="0"/>
-    <w:lsdException w:name="Medium Shading 1 Accent 2" w:semiHidden="0" w:uiPriority="63" w:unhideWhenUsed="0"/>
-    <w:lsdException w:name="Medium Shading 2 Accent 2" w:semiHidden="0" w:uiPriority="64" w:unhideWhenUsed="0"/>
-    <w:lsdException w:name="Medium List 1 Accent 2" w:semiHidden="0" w:uiPriority="65" w:unhideWhenUsed="0"/>
-    <w:lsdException w:name="Medium List 2 Accent 2" w:semiHidden="0" w:uiPriority="66" w:unhideWhenUsed="0"/>
-    <w:lsdException w:name="Medium Grid 1 Accent 2" w:semiHidden="0" w:uiPriority="67" w:unhideWhenUsed="0"/>
-    <w:lsdException w:name="Medium Grid 2 Accent 2" w:semiHidden="0" w:uiPriority="68" w:unhideWhenUsed="0"/>
-    <w:lsdException w:name="Medium Grid 3 Accent 2" w:semiHidden="0" w:uiPriority="69" w:unhideWhenUsed="0"/>
-    <w:lsdException w:name="Dark List Accent 2" w:semiHidden="0" w:uiPriority="70" w:unhideWhenUsed="0"/>
-    <w:lsdException w:name="Colorful Shading Accent 2" w:semiHidden="0" w:uiPriority="71" w:unhideWhenUsed="0"/>
-    <w:lsdException w:name="Colorful List Accent 2" w:semiHidden="0" w:uiPriority="72" w:unhideWhenUsed="0"/>
-    <w:lsdException w:name="Colorful Grid Accent 2" w:semiHidden="0" w:uiPriority="73" w:unhideWhenUsed="0"/>
-    <w:lsdException w:name="Light Shading Accent 3" w:semiHidden="0" w:uiPriority="60" w:unhideWhenUsed="0"/>
-    <w:lsdException w:name="Light List Accent 3" w:semiHidden="0" w:uiPriority="61" w:unhideWhenUsed="0"/>
-    <w:lsdException w:name="Light Grid Accent 3" w:semiHidden="0" w:uiPriority="62" w:unhideWhenUsed="0"/>
-    <w:lsdException w:name="Medium Shading 1 Accent 3" w:semiHidden="0" w:uiPriority="63" w:unhideWhenUsed="0"/>
-    <w:lsdException w:name="Medium Shading 2 Accent 3" w:semiHidden="0" w:uiPriority="64" w:unhideWhenUsed="0"/>
-    <w:lsdException w:name="Medium List 1 Accent 3" w:semiHidden="0" w:uiPriority="65" w:unhideWhenUsed="0"/>
-    <w:lsdException w:name="Medium List 2 Accent 3" w:semiHidden="0" w:uiPriority="66" w:unhideWhenUsed="0"/>
-    <w:lsdException w:name="Medium Grid 1 Accent 3" w:semiHidden="0" w:uiPriority="67" w:unhideWhenUsed="0"/>
-    <w:lsdException w:name="Medium Grid 2 Accent 3" w:semiHidden="0" w:uiPriority="68" w:unhideWhenUsed="0"/>
-    <w:lsdException w:name="Medium Grid 3 Accent 3" w:semiHidden="0" w:uiPriority="69" w:unhideWhenUsed="0"/>
-    <w:lsdException w:name="Dark List Accent 3" w:semiHidden="0" w:uiPriority="70" w:unhideWhenUsed="0"/>
-    <w:lsdException w:name="Colorful Shading Accent 3" w:semiHidden="0" w:uiPriority="71" w:unhideWhenUsed="0"/>
-    <w:lsdException w:name="Colorful List Accent 3" w:semiHidden="0" w:uiPriority="72" w:unhideWhenUsed="0"/>
-    <w:lsdException w:name="Colorful Grid Accent 3" w:semiHidden="0" w:uiPriority="73" w:unhideWhenUsed="0"/>
-    <w:lsdException w:name="Light Shading Accent 4" w:semiHidden="0" w:uiPriority="60" w:unhideWhenUsed="0"/>
-    <w:lsdException w:name="Light List Accent 4" w:semiHidden="0" w:uiPriority="61" w:unhideWhenUsed="0"/>
-    <w:lsdException w:name="Light Grid Accent 4" w:semiHidden="0" w:uiPriority="62" w:unhideWhenUsed="0"/>
-    <w:lsdException w:name="Medium Shading 1 Accent 4" w:semiHidden="0" w:uiPriority="63" w:unhideWhenUsed="0"/>
-    <w:lsdException w:name="Medium Shading 2 Accent 4" w:semiHidden="0" w:uiPriority="64" w:unhideWhenUsed="0"/>
-    <w:lsdException w:name="Medium List 1 Accent 4" w:semiHidden="0" w:uiPriority="65" w:unhideWhenUsed="0"/>
-    <w:lsdException w:name="Medium List 2 Accent 4" w:semiHidden="0" w:uiPriority="66" w:unhideWhenUsed="0"/>
-    <w:lsdException w:name="Medium Grid 1 Accent 4" w:semiHidden="0" w:uiPriority="67" w:unhideWhenUsed="0"/>
-    <w:lsdException w:name="Medium Grid 2 Accent 4" w:semiHidden="0" w:uiPriority="68" w:unhideWhenUsed="0"/>
-    <w:lsdException w:name="Medium Grid 3 Accent 4" w:semiHidden="0" w:uiPriority="69" w:unhideWhenUsed="0"/>
-    <w:lsdException w:name="Dark List Accent 4" w:semiHidden="0" w:uiPriority="70" w:unhideWhenUsed="0"/>
-    <w:lsdException w:name="Colorful Shading Accent 4" w:semiHidden="0" w:uiPriority="71" w:unhideWhenUsed="0"/>
-    <w:lsdException w:name="Colorful List Accent 4" w:semiHidden="0" w:uiPriority="72" w:unhideWhenUsed="0"/>
-    <w:lsdException w:name="Colorful Grid Accent 4" w:semiHidden="0" w:uiPriority="73" w:unhideWhenUsed="0"/>
-    <w:lsdException w:name="Light Shading Accent 5" w:semiHidden="0" w:uiPriority="60" w:unhideWhenUsed="0"/>
-    <w:lsdException w:name="Light List Accent 5" w:semiHidden="0" w:uiPriority="61" w:unhideWhenUsed="0"/>
-    <w:lsdException w:name="Light Grid Accent 5" w:semiHidden="0" w:uiPriority="62" w:unhideWhenUsed="0"/>
-    <w:lsdException w:name="Medium Shading 1 Accent 5" w:semiHidden="0" w:uiPriority="63" w:unhideWhenUsed="0"/>
-    <w:lsdException w:name="Medium Shading 2 Accent 5" w:semiHidden="0" w:uiPriority="64" w:unhideWhenUsed="0"/>
-    <w:lsdException w:name="Medium List 1 Accent 5" w:semiHidden="0" w:uiPriority="65" w:unhideWhenUsed="0"/>
-    <w:lsdException w:name="Medium List 2 Accent 5" w:semiHidden="0" w:uiPriority="66" w:unhideWhenUsed="0"/>
-    <w:lsdException w:name="Medium Grid 1 Accent 5" w:semiHidden="0" w:uiPriority="67" w:unhideWhenUsed="0"/>
-    <w:lsdException w:name="Medium Grid 2 Accent 5" w:semiHidden="0" w:uiPriority="68" w:unhideWhenUsed="0"/>
-    <w:lsdException w:name="Medium Grid 3 Accent 5" w:semiHidden="0" w:uiPriority="69" w:unhideWhenUsed="0"/>
-    <w:lsdException w:name="Dark List Accent 5" w:semiHidden="0" w:uiPriority="70" w:unhideWhenUsed="0"/>
-    <w:lsdException w:name="Colorful Shading Accent 5" w:semiHidden="0" w:uiPriority="71" w:unhideWhenUsed="0"/>
-    <w:lsdException w:name="Colorful List Accent 5" w:semiHidden="0" w:uiPriority="72" w:unhideWhenUsed="0"/>
-    <w:lsdException w:name="Colorful Grid Accent 5" w:semiHidden="0" w:uiPriority="73" w:unhideWhenUsed="0"/>
-    <w:lsdException w:name="Light Shading Accent 6" w:semiHidden="0" w:uiPriority="60" w:unhideWhenUsed="0"/>
-    <w:lsdException w:name="Light List Accent 6" w:semiHidden="0" w:uiPriority="61" w:unhideWhenUsed="0"/>
-    <w:lsdException w:name="Light Grid Accent 6" w:semiHidden="0" w:uiPriority="62" w:unhideWhenUsed="0"/>
-    <w:lsdException w:name="Medium Shading 1 Accent 6" w:semiHidden="0" w:uiPriority="63" w:unhideWhenUsed="0"/>
-    <w:lsdException w:name="Medium Shading 2 Accent 6" w:semiHidden="0" w:uiPriority="64" w:unhideWhenUsed="0"/>
-    <w:lsdException w:name="Medium List 1 Accent 6" w:semiHidden="0" w:uiPriority="65" w:unhideWhenUsed="0"/>
-    <w:lsdException w:name="Medium List 2 Accent 6" w:semiHidden="0" w:uiPriority="66" w:unhideWhenUsed="0"/>
-    <w:lsdException w:name="Medium Grid 1 Accent 6" w:semiHidden="0" w:uiPriority="67" w:unhideWhenUsed="0"/>
-    <w:lsdException w:name="Medium Grid 2 Accent 6" w:semiHidden="0" w:uiPriority="68" w:unhideWhenUsed="0"/>
-    <w:lsdException w:name="Medium Grid 3 Accent 6" w:semiHidden="0" w:uiPriority="69" w:unhideWhenUsed="0"/>
-    <w:lsdException w:name="Dark List Accent 6" w:semiHidden="0" w:uiPriority="70" w:unhideWhenUsed="0"/>
-    <w:lsdException w:name="Colorful Shading Accent 6" w:semiHidden="0" w:uiPriority="71" w:unhideWhenUsed="0"/>
-    <w:lsdException w:name="Colorful List Accent 6" w:semiHidden="0" w:uiPriority="72" w:unhideWhenUsed="0"/>
-    <w:lsdException w:name="Colorful Grid Accent 6" w:semiHidden="0" w:uiPriority="73" w:unhideWhenUsed="0"/>
-    <w:lsdException w:name="Subtle Emphasis" w:semiHidden="0" w:uiPriority="19" w:unhideWhenUsed="0" w:qFormat="1"/>
-    <w:lsdException w:name="Intense Emphasis" w:semiHidden="0" w:uiPriority="21" w:unhideWhenUsed="0" w:qFormat="1"/>
-    <w:lsdException w:name="Subtle Reference" w:semiHidden="0" w:uiPriority="31" w:unhideWhenUsed="0" w:qFormat="1"/>
-    <w:lsdException w:name="Intense Reference" w:semiHidden="0" w:uiPriority="32" w:unhideWhenUsed="0" w:qFormat="1"/>
-    <w:lsdException w:name="Book Title" w:semiHidden="0" w:uiPriority="33" w:unhideWhenUsed="0" w:qFormat="1"/>
-    <w:lsdException w:name="Bibliography" w:uiPriority="37"/>
-    <w:lsdException w:name="TOC Heading" w:uiPriority="39" w:qFormat="1"/>
+  <w:latentStyles w:defLockedState="0" w:defUIPriority="99" w:defSemiHidden="0" w:defUnhideWhenUsed="0" w:defQFormat="0" w:count="371">
+    <w:lsdException w:name="Normal" w:uiPriority="0" w:qFormat="1"/>
+    <w:lsdException w:name="heading 1" w:uiPriority="9" w:qFormat="1"/>
+    <w:lsdException w:name="heading 2" w:semiHidden="1" w:uiPriority="9" w:unhideWhenUsed="1" w:qFormat="1"/>
+    <w:lsdException w:name="heading 3" w:semiHidden="1" w:uiPriority="9" w:unhideWhenUsed="1" w:qFormat="1"/>
+    <w:lsdException w:name="heading 4" w:semiHidden="1" w:uiPriority="9" w:unhideWhenUsed="1" w:qFormat="1"/>
+    <w:lsdException w:name="heading 5" w:semiHidden="1" w:uiPriority="9" w:unhideWhenUsed="1" w:qFormat="1"/>
+    <w:lsdException w:name="heading 6" w:semiHidden="1" w:uiPriority="9" w:unhideWhenUsed="1" w:qFormat="1"/>
+    <w:lsdException w:name="heading 7" w:semiHidden="1" w:uiPriority="9" w:unhideWhenUsed="1" w:qFormat="1"/>
+    <w:lsdException w:name="heading 8" w:semiHidden="1" w:uiPriority="9" w:unhideWhenUsed="1" w:qFormat="1"/>
+    <w:lsdException w:name="heading 9" w:semiHidden="1" w:uiPriority="9" w:unhideWhenUsed="1" w:qFormat="1"/>
+    <w:lsdException w:name="index 1" w:semiHidden="1" w:unhideWhenUsed="1"/>
+    <w:lsdException w:name="index 2" w:semiHidden="1" w:unhideWhenUsed="1"/>
+    <w:lsdException w:name="index 3" w:semiHidden="1" w:unhideWhenUsed="1"/>
+    <w:lsdException w:name="index 4" w:semiHidden="1" w:unhideWhenUsed="1"/>
+    <w:lsdException w:name="index 5" w:semiHidden="1" w:unhideWhenUsed="1"/>
+    <w:lsdException w:name="index 6" w:semiHidden="1" w:unhideWhenUsed="1"/>
+    <w:lsdException w:name="index 7" w:semiHidden="1" w:unhideWhenUsed="1"/>
+    <w:lsdException w:name="index 8" w:semiHidden="1" w:unhideWhenUsed="1"/>
+    <w:lsdException w:name="index 9" w:semiHidden="1" w:unhideWhenUsed="1"/>
+    <w:lsdException w:name="toc 1" w:semiHidden="1" w:uiPriority="39" w:unhideWhenUsed="1"/>
+    <w:lsdException w:name="toc 2" w:semiHidden="1" w:uiPriority="39" w:unhideWhenUsed="1"/>
+    <w:lsdException w:name="toc 3" w:semiHidden="1" w:uiPriority="39" w:unhideWhenUsed="1"/>
+    <w:lsdException w:name="toc 4" w:semiHidden="1" w:uiPriority="39" w:unhideWhenUsed="1"/>
+    <w:lsdException w:name="toc 5" w:semiHidden="1" w:uiPriority="39" w:unhideWhenUsed="1"/>
+    <w:lsdException w:name="toc 6" w:semiHidden="1" w:uiPriority="39" w:unhideWhenUsed="1"/>
+    <w:lsdException w:name="toc 7" w:semiHidden="1" w:uiPriority="39" w:unhideWhenUsed="1"/>
+    <w:lsdException w:name="toc 8" w:semiHidden="1" w:uiPriority="39" w:unhideWhenUsed="1"/>
+    <w:lsdException w:name="toc 9" w:semiHidden="1" w:uiPriority="39" w:unhideWhenUsed="1"/>
+    <w:lsdException w:name="Normal Indent" w:semiHidden="1" w:unhideWhenUsed="1"/>
+    <w:lsdException w:name="footnote text" w:semiHidden="1" w:unhideWhenUsed="1"/>
+    <w:lsdException w:name="annotation text" w:semiHidden="1" w:unhideWhenUsed="1"/>
+    <w:lsdException w:name="header" w:semiHidden="1" w:unhideWhenUsed="1"/>
+    <w:lsdException w:name="footer" w:semiHidden="1" w:unhideWhenUsed="1"/>
+    <w:lsdException w:name="index heading" w:semiHidden="1" w:unhideWhenUsed="1"/>
+    <w:lsdException w:name="caption" w:semiHidden="1" w:uiPriority="35" w:unhideWhenUsed="1" w:qFormat="1"/>
+    <w:lsdException w:name="table of figures" w:semiHidden="1" w:unhideWhenUsed="1"/>
+    <w:lsdException w:name="envelope address" w:semiHidden="1" w:unhideWhenUsed="1"/>
+    <w:lsdException w:name="envelope return" w:semiHidden="1" w:unhideWhenUsed="1"/>
+    <w:lsdException w:name="footnote reference" w:semiHidden="1" w:unhideWhenUsed="1"/>
+    <w:lsdException w:name="annotation reference" w:semiHidden="1" w:unhideWhenUsed="1"/>
+    <w:lsdException w:name="line number" w:semiHidden="1" w:unhideWhenUsed="1"/>
+    <w:lsdException w:name="page number" w:semiHidden="1" w:unhideWhenUsed="1"/>
+    <w:lsdException w:name="endnote reference" w:semiHidden="1" w:unhideWhenUsed="1"/>
+    <w:lsdException w:name="endnote text" w:semiHidden="1" w:unhideWhenUsed="1"/>
+    <w:lsdException w:name="table of authorities" w:semiHidden="1" w:unhideWhenUsed="1"/>
+    <w:lsdException w:name="macro" w:semiHidden="1" w:unhideWhenUsed="1"/>
+    <w:lsdException w:name="toa heading" w:semiHidden="1" w:unhideWhenUsed="1"/>
+    <w:lsdException w:name="List" w:semiHidden="1" w:unhideWhenUsed="1"/>
+    <w:lsdException w:name="List Bullet" w:semiHidden="1" w:unhideWhenUsed="1"/>
+    <w:lsdException w:name="List Number" w:semiHidden="1" w:unhideWhenUsed="1"/>
+    <w:lsdException w:name="List 2" w:semiHidden="1" w:unhideWhenUsed="1"/>
+    <w:lsdException w:name="List 3" w:semiHidden="1" w:unhideWhenUsed="1"/>
+    <w:lsdException w:name="List 4" w:semiHidden="1" w:unhideWhenUsed="1"/>
+    <w:lsdException w:name="List 5" w:semiHidden="1" w:unhideWhenUsed="1"/>
+    <w:lsdException w:name="List Bullet 2" w:semiHidden="1" w:unhideWhenUsed="1"/>
+    <w:lsdException w:name="List Bullet 3" w:semiHidden="1" w:unhideWhenUsed="1"/>
+    <w:lsdException w:name="List Bullet 4" w:semiHidden="1" w:unhideWhenUsed="1"/>
+    <w:lsdException w:name="List Bullet 5" w:semiHidden="1" w:unhideWhenUsed="1"/>
+    <w:lsdException w:name="List Number 2" w:semiHidden="1" w:unhideWhenUsed="1"/>
+    <w:lsdException w:name="List Number 3" w:semiHidden="1" w:unhideWhenUsed="1"/>
+    <w:lsdException w:name="List Number 4" w:semiHidden="1" w:unhideWhenUsed="1"/>
+    <w:lsdException w:name="List Number 5" w:semiHidden="1" w:unhideWhenUsed="1"/>
+    <w:lsdException w:name="Title" w:uiPriority="10" w:qFormat="1"/>
+    <w:lsdException w:name="Closing" w:semiHidden="1" w:unhideWhenUsed="1"/>
+    <w:lsdException w:name="Signature" w:semiHidden="1" w:unhideWhenUsed="1"/>
+    <w:lsdException w:name="Default Paragraph Font" w:semiHidden="1" w:uiPriority="1" w:unhideWhenUsed="1"/>
+    <w:lsdException w:name="Body Text" w:semiHidden="1" w:unhideWhenUsed="1"/>
+    <w:lsdException w:name="Body Text Indent" w:semiHidden="1" w:unhideWhenUsed="1"/>
+    <w:lsdException w:name="List Continue" w:semiHidden="1" w:unhideWhenUsed="1"/>
+    <w:lsdException w:name="List Continue 2" w:semiHidden="1" w:unhideWhenUsed="1"/>
+    <w:lsdException w:name="List Continue 3" w:semiHidden="1" w:unhideWhenUsed="1"/>
+    <w:lsdException w:name="List Continue 4" w:semiHidden="1" w:unhideWhenUsed="1"/>
+    <w:lsdException w:name="List Continue 5" w:semiHidden="1" w:unhideWhenUsed="1"/>
+    <w:lsdException w:name="Message Header" w:semiHidden="1" w:unhideWhenUsed="1"/>
+    <w:lsdException w:name="Subtitle" w:uiPriority="11" w:qFormat="1"/>
+    <w:lsdException w:name="Salutation" w:semiHidden="1" w:unhideWhenUsed="1"/>
+    <w:lsdException w:name="Date" w:semiHidden="1" w:unhideWhenUsed="1"/>
+    <w:lsdException w:name="Body Text First Indent" w:semiHidden="1" w:unhideWhenUsed="1"/>
+    <w:lsdException w:name="Body Text First Indent 2" w:semiHidden="1" w:unhideWhenUsed="1"/>
+    <w:lsdException w:name="Note Heading" w:semiHidden="1" w:unhideWhenUsed="1"/>
+    <w:lsdException w:name="Body Text 2" w:semiHidden="1" w:unhideWhenUsed="1"/>
+    <w:lsdException w:name="Body Text 3" w:semiHidden="1" w:unhideWhenUsed="1"/>
+    <w:lsdException w:name="Body Text Indent 2" w:semiHidden="1" w:unhideWhenUsed="1"/>
+    <w:lsdException w:name="Body Text Indent 3" w:semiHidden="1" w:unhideWhenUsed="1"/>
+    <w:lsdException w:name="Block Text" w:semiHidden="1" w:unhideWhenUsed="1"/>
+    <w:lsdException w:name="Hyperlink" w:semiHidden="1" w:unhideWhenUsed="1"/>
+    <w:lsdException w:name="FollowedHyperlink" w:semiHidden="1" w:unhideWhenUsed="1"/>
+    <w:lsdException w:name="Strong" w:uiPriority="22" w:qFormat="1"/>
+    <w:lsdException w:name="Emphasis" w:uiPriority="20" w:qFormat="1"/>
+    <w:lsdException w:name="Document Map" w:semiHidden="1" w:unhideWhenUsed="1"/>
+    <w:lsdException w:name="Plain Text" w:semiHidden="1" w:unhideWhenUsed="1"/>
+    <w:lsdException w:name="E-mail Signature" w:semiHidden="1" w:unhideWhenUsed="1"/>
+    <w:lsdException w:name="HTML Top of Form" w:semiHidden="1" w:unhideWhenUsed="1"/>
+    <w:lsdException w:name="HTML Bottom of Form" w:semiHidden="1" w:unhideWhenUsed="1"/>
+    <w:lsdException w:name="Normal (Web)" w:semiHidden="1" w:unhideWhenUsed="1"/>
+    <w:lsdException w:name="HTML Acronym" w:semiHidden="1" w:unhideWhenUsed="1"/>
+    <w:lsdException w:name="HTML Address" w:semiHidden="1" w:unhideWhenUsed="1"/>
+    <w:lsdException w:name="HTML Cite" w:semiHidden="1" w:unhideWhenUsed="1"/>
+    <w:lsdException w:name="HTML Code" w:semiHidden="1" w:unhideWhenUsed="1"/>
+    <w:lsdException w:name="HTML Definition" w:semiHidden="1" w:unhideWhenUsed="1"/>
+    <w:lsdException w:name="HTML Keyboard" w:semiHidden="1" w:unhideWhenUsed="1"/>
+    <w:lsdException w:name="HTML Preformatted" w:semiHidden="1" w:unhideWhenUsed="1"/>
+    <w:lsdException w:name="HTML Sample" w:semiHidden="1" w:unhideWhenUsed="1"/>
+    <w:lsdException w:name="HTML Typewriter" w:semiHidden="1" w:unhideWhenUsed="1"/>
+    <w:lsdException w:name="HTML Variable" w:semiHidden="1" w:unhideWhenUsed="1"/>
+    <w:lsdException w:name="Normal Table" w:semiHidden="1" w:unhideWhenUsed="1"/>
+    <w:lsdException w:name="annotation subject" w:semiHidden="1" w:unhideWhenUsed="1"/>
+    <w:lsdException w:name="No List" w:semiHidden="1" w:unhideWhenUsed="1"/>
+    <w:lsdException w:name="Outline List 1" w:semiHidden="1" w:unhideWhenUsed="1"/>
+    <w:lsdException w:name="Outline List 2" w:semiHidden="1" w:unhideWhenUsed="1"/>
+    <w:lsdException w:name="Outline List 3" w:semiHidden="1" w:unhideWhenUsed="1"/>
+    <w:lsdException w:name="Table Simple 1" w:semiHidden="1" w:unhideWhenUsed="1"/>
+    <w:lsdException w:name="Table Simple 2" w:semiHidden="1" w:unhideWhenUsed="1"/>
+    <w:lsdException w:name="Table Simple 3" w:semiHidden="1" w:unhideWhenUsed="1"/>
+    <w:lsdException w:name="Table Classic 1" w:semiHidden="1" w:unhideWhenUsed="1"/>
+    <w:lsdException w:name="Table Classic 2" w:semiHidden="1" w:unhideWhenUsed="1"/>
+    <w:lsdException w:name="Table Classic 3" w:semiHidden="1" w:unhideWhenUsed="1"/>
+    <w:lsdException w:name="Table Classic 4" w:semiHidden="1" w:unhideWhenUsed="1"/>
+    <w:lsdException w:name="Table Colorful 1" w:semiHidden="1" w:unhideWhenUsed="1"/>
+    <w:lsdException w:name="Table Colorful 2" w:semiHidden="1" w:unhideWhenUsed="1"/>
+    <w:lsdException w:name="Table Colorful 3" w:semiHidden="1" w:unhideWhenUsed="1"/>
+    <w:lsdException w:name="Table Columns 1" w:semiHidden="1" w:unhideWhenUsed="1"/>
+    <w:lsdException w:name="Table Columns 2" w:semiHidden="1" w:unhideWhenUsed="1"/>
+    <w:lsdException w:name="Table Columns 3" w:semiHidden="1" w:unhideWhenUsed="1"/>
+    <w:lsdException w:name="Table Columns 4" w:semiHidden="1" w:unhideWhenUsed="1"/>
+    <w:lsdException w:name="Table Columns 5" w:semiHidden="1" w:unhideWhenUsed="1"/>
+    <w:lsdException w:name="Table Grid 1" w:semiHidden="1" w:unhideWhenUsed="1"/>
+    <w:lsdException w:name="Table Grid 2" w:semiHidden="1" w:unhideWhenUsed="1"/>
+    <w:lsdException w:name="Table Grid 3" w:semiHidden="1" w:unhideWhenUsed="1"/>
+    <w:lsdException w:name="Table Grid 4" w:semiHidden="1" w:unhideWhenUsed="1"/>
+    <w:lsdException w:name="Table Grid 5" w:semiHidden="1" w:unhideWhenUsed="1"/>
+    <w:lsdException w:name="Table Grid 6" w:semiHidden="1" w:unhideWhenUsed="1"/>
+    <w:lsdException w:name="Table Grid 7" w:semiHidden="1" w:unhideWhenUsed="1"/>
+    <w:lsdException w:name="Table Grid 8" w:semiHidden="1" w:unhideWhenUsed="1"/>
+    <w:lsdException w:name="Table List 1" w:semiHidden="1" w:unhideWhenUsed="1"/>
+    <w:lsdException w:name="Table List 2" w:semiHidden="1" w:unhideWhenUsed="1"/>
+    <w:lsdException w:name="Table List 3" w:semiHidden="1" w:unhideWhenUsed="1"/>
+    <w:lsdException w:name="Table List 4" w:semiHidden="1" w:unhideWhenUsed="1"/>
+    <w:lsdException w:name="Table List 5" w:semiHidden="1" w:unhideWhenUsed="1"/>
+    <w:lsdException w:name="Table List 6" w:semiHidden="1" w:unhideWhenUsed="1"/>
+    <w:lsdException w:name="Table List 7" w:semiHidden="1" w:unhideWhenUsed="1"/>
+    <w:lsdException w:name="Table List 8" w:semiHidden="1" w:unhideWhenUsed="1"/>
+    <w:lsdException w:name="Table 3D effects 1" w:semiHidden="1" w:unhideWhenUsed="1"/>
+    <w:lsdException w:name="Table 3D effects 2" w:semiHidden="1" w:unhideWhenUsed="1"/>
+    <w:lsdException w:name="Table 3D effects 3" w:semiHidden="1" w:unhideWhenUsed="1"/>
+    <w:lsdException w:name="Table Contemporary" w:semiHidden="1" w:unhideWhenUsed="1"/>
+    <w:lsdException w:name="Table Elegant" w:semiHidden="1" w:unhideWhenUsed="1"/>
+    <w:lsdException w:name="Table Professional" w:semiHidden="1" w:unhideWhenUsed="1"/>
+    <w:lsdException w:name="Table Subtle 1" w:semiHidden="1" w:unhideWhenUsed="1"/>
+    <w:lsdException w:name="Table Subtle 2" w:semiHidden="1" w:unhideWhenUsed="1"/>
+    <w:lsdException w:name="Table Web 1" w:semiHidden="1" w:unhideWhenUsed="1"/>
+    <w:lsdException w:name="Table Web 2" w:semiHidden="1" w:unhideWhenUsed="1"/>
+    <w:lsdException w:name="Table Web 3" w:semiHidden="1" w:unhideWhenUsed="1"/>
+    <w:lsdException w:name="Balloon Text" w:semiHidden="1" w:unhideWhenUsed="1"/>
+    <w:lsdException w:name="Table Grid" w:uiPriority="39"/>
+    <w:lsdException w:name="Table Theme" w:semiHidden="1" w:unhideWhenUsed="1"/>
+    <w:lsdException w:name="Placeholder Text" w:semiHidden="1"/>
+    <w:lsdException w:name="No Spacing" w:uiPriority="1" w:qFormat="1"/>
+    <w:lsdException w:name="Light Shading" w:uiPriority="60"/>
+    <w:lsdException w:name="Light List" w:uiPriority="61"/>
+    <w:lsdException w:name="Light Grid" w:uiPriority="62"/>
+    <w:lsdException w:name="Medium Shading 1" w:uiPriority="63"/>
+    <w:lsdException w:name="Medium Shading 2" w:uiPriority="64"/>
+    <w:lsdException w:name="Medium List 1" w:uiPriority="65"/>
+    <w:lsdException w:name="Medium List 2" w:uiPriority="66"/>
+    <w:lsdException w:name="Medium Grid 1" w:uiPriority="67"/>
+    <w:lsdException w:name="Medium Grid 2" w:uiPriority="68"/>
+    <w:lsdException w:name="Medium Grid 3" w:uiPriority="69"/>
+    <w:lsdException w:name="Dark List" w:uiPriority="70"/>
+    <w:lsdException w:name="Colorful Shading" w:uiPriority="71"/>
+    <w:lsdException w:name="Colorful List" w:uiPriority="72"/>
+    <w:lsdException w:name="Colorful Grid" w:uiPriority="73"/>
+    <w:lsdException w:name="Light Shading Accent 1" w:uiPriority="60"/>
+    <w:lsdException w:name="Light List Accent 1" w:uiPriority="61"/>
+    <w:lsdException w:name="Light Grid Accent 1" w:uiPriority="62"/>
+    <w:lsdException w:name="Medium Shading 1 Accent 1" w:uiPriority="63"/>
+    <w:lsdException w:name="Medium Shading 2 Accent 1" w:uiPriority="64"/>
+    <w:lsdException w:name="Medium List 1 Accent 1" w:uiPriority="65"/>
+    <w:lsdException w:name="Revision" w:semiHidden="1"/>
+    <w:lsdException w:name="List Paragraph" w:uiPriority="34" w:qFormat="1"/>
+    <w:lsdException w:name="Quote" w:uiPriority="29" w:qFormat="1"/>
+    <w:lsdException w:name="Intense Quote" w:uiPriority="30" w:qFormat="1"/>
+    <w:lsdException w:name="Medium List 2 Accent 1" w:uiPriority="66"/>
+    <w:lsdException w:name="Medium Grid 1 Accent 1" w:uiPriority="67"/>
+    <w:lsdException w:name="Medium Grid 2 Accent 1" w:uiPriority="68"/>
+    <w:lsdException w:name="Medium Grid 3 Accent 1" w:uiPriority="69"/>
+    <w:lsdException w:name="Dark List Accent 1" w:uiPriority="70"/>
+    <w:lsdException w:name="Colorful Shading Accent 1" w:uiPriority="71"/>
+    <w:lsdException w:name="Colorful List Accent 1" w:uiPriority="72"/>
+    <w:lsdException w:name="Colorful Grid Accent 1" w:uiPriority="73"/>
+    <w:lsdException w:name="Light Shading Accent 2" w:uiPriority="60"/>
+    <w:lsdException w:name="Light List Accent 2" w:uiPriority="61"/>
+    <w:lsdException w:name="Light Grid Accent 2" w:uiPriority="62"/>
+    <w:lsdException w:name="Medium Shading 1 Accent 2" w:uiPriority="63"/>
+    <w:lsdException w:name="Medium Shading 2 Accent 2" w:uiPriority="64"/>
+    <w:lsdException w:name="Medium List 1 Accent 2" w:uiPriority="65"/>
+    <w:lsdException w:name="Medium List 2 Accent 2" w:uiPriority="66"/>
+    <w:lsdException w:name="Medium Grid 1 Accent 2" w:uiPriority="67"/>
+    <w:lsdException w:name="Medium Grid 2 Accent 2" w:uiPriority="68"/>
+    <w:lsdException w:name="Medium Grid 3 Accent 2" w:uiPriority="69"/>
+    <w:lsdException w:name="Dark List Accent 2" w:uiPriority="70"/>
+    <w:lsdException w:name="Colorful Shading Accent 2" w:uiPriority="71"/>
+    <w:lsdException w:name="Colorful List Accent 2" w:uiPriority="72"/>
+    <w:lsdException w:name="Colorful Grid Accent 2" w:uiPriority="73"/>
+    <w:lsdException w:name="Light Shading Accent 3" w:uiPriority="60"/>
+    <w:lsdException w:name="Light List Accent 3" w:uiPriority="61"/>
+    <w:lsdException w:name="Light Grid Accent 3" w:uiPriority="62"/>
+    <w:lsdException w:name="Medium Shading 1 Accent 3" w:uiPriority="63"/>
+    <w:lsdException w:name="Medium Shading 2 Accent 3" w:uiPriority="64"/>
+    <w:lsdException w:name="Medium List 1 Accent 3" w:uiPriority="65"/>
+    <w:lsdException w:name="Medium List 2 Accent 3" w:uiPriority="66"/>
+    <w:lsdException w:name="Medium Grid 1 Accent 3" w:uiPriority="67"/>
+    <w:lsdException w:name="Medium Grid 2 Accent 3" w:uiPriority="68"/>
+    <w:lsdException w:name="Medium Grid 3 Accent 3" w:uiPriority="69"/>
+    <w:lsdException w:name="Dark List Accent 3" w:uiPriority="70"/>
+    <w:lsdException w:name="Colorful Shading Accent 3" w:uiPriority="71"/>
+    <w:lsdException w:name="Colorful List Accent 3" w:uiPriority="72"/>
+    <w:lsdException w:name="Colorful Grid Accent 3" w:uiPriority="73"/>
+    <w:lsdException w:name="Light Shading Accent 4" w:uiPriority="60"/>
+    <w:lsdException w:name="Light List Accent 4" w:uiPriority="61"/>
+    <w:lsdException w:name="Light Grid Accent 4" w:uiPriority="62"/>
+    <w:lsdException w:name="Medium Shading 1 Accent 4" w:uiPriority="63"/>
+    <w:lsdException w:name="Medium Shading 2 Accent 4" w:uiPriority="64"/>
+    <w:lsdException w:name="Medium List 1 Accent 4" w:uiPriority="65"/>
+    <w:lsdException w:name="Medium List 2 Accent 4" w:uiPriority="66"/>
+    <w:lsdException w:name="Medium Grid 1 Accent 4" w:uiPriority="67"/>
+    <w:lsdException w:name="Medium Grid 2 Accent 4" w:uiPriority="68"/>
+    <w:lsdException w:name="Medium Grid 3 Accent 4" w:uiPriority="69"/>
+    <w:lsdException w:name="Dark List Accent 4" w:uiPriority="70"/>
+    <w:lsdException w:name="Colorful Shading Accent 4" w:uiPriority="71"/>
+    <w:lsdException w:name="Colorful List Accent 4" w:uiPriority="72"/>
+    <w:lsdException w:name="Colorful Grid Accent 4" w:uiPriority="73"/>
+    <w:lsdException w:name="Light Shading Accent 5" w:uiPriority="60"/>
+    <w:lsdException w:name="Light List Accent 5" w:uiPriority="61"/>
+    <w:lsdException w:name="Light Grid Accent 5" w:uiPriority="62"/>
+    <w:lsdException w:name="Medium Shading 1 Accent 5" w:uiPriority="63"/>
+    <w:lsdException w:name="Medium Shading 2 Accent 5" w:uiPriority="64"/>
+    <w:lsdException w:name="Medium List 1 Accent 5" w:uiPriority="65"/>
+    <w:lsdException w:name="Medium List 2 Accent 5" w:uiPriority="66"/>
+    <w:lsdException w:name="Medium Grid 1 Accent 5" w:uiPriority="67"/>
+    <w:lsdException w:name="Medium Grid 2 Accent 5" w:uiPriority="68"/>
+    <w:lsdException w:name="Medium Grid 3 Accent 5" w:uiPriority="69"/>
+    <w:lsdException w:name="Dark List Accent 5" w:uiPriority="70"/>
+    <w:lsdException w:name="Colorful Shading Accent 5" w:uiPriority="71"/>
+    <w:lsdException w:name="Colorful List Accent 5" w:uiPriority="72"/>
+    <w:lsdException w:name="Colorful Grid Accent 5" w:uiPriority="73"/>
+    <w:lsdException w:name="Light Shading Accent 6" w:uiPriority="60"/>
+    <w:lsdException w:name="Light List Accent 6" w:uiPriority="61"/>
+    <w:lsdException w:name="Light Grid Accent 6" w:uiPriority="62"/>
+    <w:lsdException w:name="Medium Shading 1 Accent 6" w:uiPriority="63"/>
+    <w:lsdException w:name="Medium Shading 2 Accent 6" w:uiPriority="64"/>
+    <w:lsdException w:name="Medium List 1 Accent 6" w:uiPriority="65"/>
+    <w:lsdException w:name="Medium List 2 Accent 6" w:uiPriority="66"/>
+    <w:lsdException w:name="Medium Grid 1 Accent 6" w:uiPriority="67"/>
+    <w:lsdException w:name="Medium Grid 2 Accent 6" w:uiPriority="68"/>
+    <w:lsdException w:name="Medium Grid 3 Accent 6" w:uiPriority="69"/>
+    <w:lsdException w:name="Dark List Accent 6" w:uiPriority="70"/>
+    <w:lsdException w:name="Colorful Shading Accent 6" w:uiPriority="71"/>
+    <w:lsdException w:name="Colorful List Accent 6" w:uiPriority="72"/>
+    <w:lsdException w:name="Colorful Grid Accent 6" w:uiPriority="73"/>
+    <w:lsdException w:name="Subtle Emphasis" w:uiPriority="19" w:qFormat="1"/>
+    <w:lsdException w:name="Intense Emphasis" w:uiPriority="21" w:qFormat="1"/>
+    <w:lsdException w:name="Subtle Reference" w:uiPriority="31" w:qFormat="1"/>
+    <w:lsdException w:name="Intense Reference" w:uiPriority="32" w:qFormat="1"/>
+    <w:lsdException w:name="Book Title" w:uiPriority="33" w:qFormat="1"/>
+    <w:lsdException w:name="Bibliography" w:semiHidden="1" w:uiPriority="37" w:unhideWhenUsed="1"/>
+    <w:lsdException w:name="TOC Heading" w:semiHidden="1" w:uiPriority="39" w:unhideWhenUsed="1" w:qFormat="1"/>
+    <w:lsdException w:name="Grid Table 4" w:uiPriority="49"/>
+    <w:lsdException w:name="Grid Table 5 Dark" w:uiPriority="50"/>
+    <w:lsdException w:name="Grid Table 6 Colorful" w:uiPriority="51"/>
+    <w:lsdException w:name="Grid Table 7 Colorful" w:uiPriority="52"/>
+    <w:lsdException w:name="Grid Table 1 Light Accent 1" w:uiPriority="46"/>
+    <w:lsdException w:name="Grid Table 2 Accent 1" w:uiPriority="47"/>
+    <w:lsdException w:name="Grid Table 3 Accent 1" w:uiPriority="48"/>
+    <w:lsdException w:name="Grid Table 4 Accent 1" w:uiPriority="49"/>
+    <w:lsdException w:name="Grid Table 5 Dark Accent 1" w:uiPriority="50"/>
+    <w:lsdException w:name="Grid Table 6 Colorful Accent 1" w:uiPriority="51"/>
+    <w:lsdException w:name="Grid Table 7 Colorful Accent 1" w:uiPriority="52"/>
+    <w:lsdException w:name="Grid Table 1 Light Accent 2" w:uiPriority="46"/>
+    <w:lsdException w:name="Grid Table 2 Accent 2" w:uiPriority="47"/>
+    <w:lsdException w:name="Grid Table 3 Accent 2" w:uiPriority="48"/>
+    <w:lsdException w:name="Grid Table 4 Accent 2" w:uiPriority="49"/>
+    <w:lsdException w:name="Grid Table 5 Dark Accent 2" w:uiPriority="50"/>
+    <w:lsdException w:name="Grid Table 6 Colorful Accent 2" w:uiPriority="51"/>
+    <w:lsdException w:name="Grid Table 7 Colorful Accent 2" w:uiPriority="52"/>
+    <w:lsdException w:name="Grid Table 1 Light Accent 3" w:uiPriority="46"/>
+    <w:lsdException w:name="Grid Table 2 Accent 3" w:uiPriority="47"/>
+    <w:lsdException w:name="Grid Table 3 Accent 3" w:uiPriority="48"/>
+    <w:lsdException w:name="Grid Table 4 Accent 3" w:uiPriority="49"/>
+    <w:lsdException w:name="Grid Table 5 Dark Accent 3" w:uiPriority="50"/>
+    <w:lsdException w:name="Grid Table 6 Colorful Accent 3" w:uiPriority="51"/>
+    <w:lsdException w:name="Grid Table 7 Colorful Accent 3" w:uiPriority="52"/>
+    <w:lsdException w:name="Grid Table 1 Light Accent 4" w:uiPriority="46"/>
+    <w:lsdException w:name="Grid Table 2 Accent 4" w:uiPriority="47"/>
+    <w:lsdException w:name="Grid Table 3 Accent 4" w:uiPriority="48"/>
+    <w:lsdException w:name="Grid Table 4 Accent 4" w:uiPriority="49"/>
+    <w:lsdException w:name="Grid Table 5 Dark Accent 4" w:uiPriority="50"/>
+    <w:lsdException w:name="Grid Table 6 Colorful Accent 4" w:uiPriority="51"/>
+    <w:lsdException w:name="Grid Table 7 Colorful Accent 4" w:uiPriority="52"/>
+    <w:lsdException w:name="Grid Table 1 Light Accent 5" w:uiPriority="46"/>
+    <w:lsdException w:name="Grid Table 2 Accent 5" w:uiPriority="47"/>
+    <w:lsdException w:name="Grid Table 3 Accent 5" w:uiPriority="48"/>
+    <w:lsdException w:name="Grid Table 4 Accent 5" w:uiPriority="49"/>
+    <w:lsdException w:name="Grid Table 5 Dark Accent 5" w:uiPriority="50"/>
+    <w:lsdException w:name="Grid Table 6 Colorful Accent 5" w:uiPriority="51"/>
+    <w:lsdException w:name="Grid Table 7 Colorful Accent 5" w:uiPriority="52"/>
+    <w:lsdException w:name="Grid Table 1 Light Accent 6" w:uiPriority="46"/>
+    <w:lsdException w:name="Grid Table 2 Accent 6" w:uiPriority="47"/>
+    <w:lsdException w:name="Grid Table 3 Accent 6" w:uiPriority="48"/>
+    <w:lsdException w:name="Grid Table 4 Accent 6" w:uiPriority="49"/>
+    <w:lsdException w:name="Grid Table 5 Dark Accent 6" w:uiPriority="50"/>
+    <w:lsdException w:name="Grid Table 6 Colorful Accent 6" w:uiPriority="51"/>
+    <w:lsdException w:name="Grid Table 7 Colorful Accent 6" w:uiPriority="52"/>
+    <w:lsdException w:name="List Table 1 Light" w:uiPriority="46"/>
+    <w:lsdException w:name="List Table 2" w:uiPriority="47"/>
+    <w:lsdException w:name="List Table 3" w:uiPriority="48"/>
+    <w:lsdException w:name="List Table 4" w:uiPriority="49"/>
+    <w:lsdException w:name="List Table 5 Dark" w:uiPriority="50"/>
+    <w:lsdException w:name="List Table 6 Colorful" w:uiPriority="51"/>
+    <w:lsdException w:name="List Table 7 Colorful" w:uiPriority="52"/>
+    <w:lsdException w:name="List Table 1 Light Accent 1" w:uiPriority="46"/>
+    <w:lsdException w:name="List Table 2 Accent 1" w:uiPriority="47"/>
+    <w:lsdException w:name="List Table 3 Accent 1" w:uiPriority="48"/>
+    <w:lsdException w:name="List Table 4 Accent 1" w:uiPriority="49"/>
+    <w:lsdException w:name="List Table 5 Dark Accent 1" w:uiPriority="50"/>
+    <w:lsdException w:name="List Table 6 Colorful Accent 1" w:uiPriority="51"/>
+    <w:lsdException w:name="List Table 7 Colorful Accent 1" w:uiPriority="52"/>
+    <w:lsdException w:name="List Table 1 Light Accent 2" w:uiPriority="46"/>
+    <w:lsdException w:name="List Table 2 Accent 2" w:uiPriority="47"/>
+    <w:lsdException w:name="List Table 3 Accent 2" w:uiPriority="48"/>
+    <w:lsdException w:name="List Table 4 Accent 2" w:uiPriority="49"/>
+    <w:lsdException w:name="List Table 5 Dark Accent 2" w:uiPriority="50"/>
+    <w:lsdException w:name="List Table 6 Colorful Accent 2" w:uiPriority="51"/>
+    <w:lsdException w:name="List Table 7 Colorful Accent 2" w:uiPriority="52"/>
+    <w:lsdException w:name="List Table 1 Light Accent 3" w:uiPriority="46"/>
+    <w:lsdException w:name="List Table 2 Accent 3" w:uiPriority="47"/>
+    <w:lsdException w:name="List Table 3 Accent 3" w:uiPriority="48"/>
+    <w:lsdException w:name="List Table 4 Accent 3" w:uiPriority="49"/>
+    <w:lsdException w:name="List Table 5 Dark Accent 3" w:uiPriority="50"/>
+    <w:lsdException w:name="List Table 6 Colorful Accent 3" w:uiPriority="51"/>
+    <w:lsdException w:name="List Table 7 Colorful Accent 3" w:uiPriority="52"/>
+    <w:lsdException w:name="List Table 1 Light Accent 4" w:uiPriority="46"/>
+    <w:lsdException w:name="List Table 2 Accent 4" w:uiPriority="47"/>
+    <w:lsdException w:name="List Table 3 Accent 4" w:uiPriority="48"/>
+    <w:lsdException w:name="List Table 4 Accent 4" w:uiPriority="49"/>
+    <w:lsdException w:name="List Table 5 Dark Accent 4" w:uiPriority="50"/>
+    <w:lsdException w:name="List Table 6 Colorful Accent 4" w:uiPriority="51"/>
+    <w:lsdException w:name="List Table 7 Colorful Accent 4" w:uiPriority="52"/>
+    <w:lsdException w:name="List Table 1 Light Accent 5" w:uiPriority="46"/>
+    <w:lsdException w:name="List Table 2 Accent 5" w:uiPriority="47"/>
+    <w:lsdException w:name="List Table 3 Accent 5" w:uiPriority="48"/>
+    <w:lsdException w:name="List Table 4 Accent 5" w:uiPriority="49"/>
+    <w:lsdException w:name="List Table 5 Dark Accent 5" w:uiPriority="50"/>
+    <w:lsdException w:name="List Table 6 Colorful Accent 5" w:uiPriority="51"/>
+    <w:lsdException w:name="List Table 7 Colorful Accent 5" w:uiPriority="52"/>
+    <w:lsdException w:name="List Table 1 Light Accent 6" w:uiPriority="46"/>
+    <w:lsdException w:name="List Table 2 Accent 6" w:uiPriority="47"/>
+    <w:lsdException w:name="List Table 3 Accent 6" w:uiPriority="48"/>
+    <w:lsdException w:name="List Table 4 Accent 6" w:uiPriority="49"/>
+    <w:lsdException w:name="List Table 5 Dark Accent 6" w:uiPriority="50"/>
+    <w:lsdException w:name="List Table 6 Colorful Accent 6" w:uiPriority="51"/>
+    <w:lsdException w:name="List Table 7 Colorful Accent 6" w:uiPriority="52"/>
   </w:latentStyles>
   <w:style w:type="paragraph" w:default="1" w:styleId="Normal">
     <w:name w:val="Normal"/>
@@ -2679,6 +2816,7 @@
   <w:style w:type="paragraph" w:styleId="ListParagraph">
     <w:name w:val="List Paragraph"/>
     <w:basedOn w:val="Normal"/>
+    <w:link w:val="ListParagraphChar"/>
     <w:uiPriority w:val="34"/>
     <w:qFormat/>
     <w:rsid w:val="00953D8F"/>
@@ -2790,389 +2928,35 @@
     <w:unhideWhenUsed/>
     <w:rsid w:val="00C87C1E"/>
   </w:style>
-</w:styles>
-</file>
-
-<file path=word/stylesWithEffects.xml><?xml version="1.0" encoding="utf-8"?>
-<w:styles xmlns:wpc="http://schemas.microsoft.com/office/word/2010/wordprocessingCanvas" xmlns:mo="http://schemas.microsoft.com/office/mac/office/2008/main" xmlns:mc="http://schemas.openxmlformats.org/markup-compatibility/2006" xmlns:mv="urn:schemas-microsoft-com:mac:vml" xmlns:o="urn:schemas-microsoft-com:office:office" xmlns:r="http://schemas.openxmlformats.org/officeDocument/2006/relationships" xmlns:m="http://schemas.openxmlformats.org/officeDocument/2006/math" xmlns:v="urn:schemas-microsoft-com:vml" xmlns:wp14="http://schemas.microsoft.com/office/word/2010/wordprocessingDrawing" xmlns:wp="http://schemas.openxmlformats.org/drawingml/2006/wordprocessingDrawing" xmlns:w10="urn:schemas-microsoft-com:office:word" xmlns:w="http://schemas.openxmlformats.org/wordprocessingml/2006/main" xmlns:w14="http://schemas.microsoft.com/office/word/2010/wordml" xmlns:wpg="http://schemas.microsoft.com/office/word/2010/wordprocessingGroup" xmlns:wpi="http://schemas.microsoft.com/office/word/2010/wordprocessingInk" xmlns:wne="http://schemas.microsoft.com/office/word/2006/wordml" xmlns:wps="http://schemas.microsoft.com/office/word/2010/wordprocessingShape" mc:Ignorable="w14 wp14">
-  <w:docDefaults>
-    <w:rPrDefault>
-      <w:rPr>
-        <w:rFonts w:asciiTheme="minorHAnsi" w:eastAsiaTheme="minorHAnsi" w:hAnsiTheme="minorHAnsi" w:cstheme="minorBidi"/>
-        <w:sz w:val="22"/>
-        <w:szCs w:val="22"/>
-        <w:lang w:val="en-US" w:eastAsia="en-US" w:bidi="ar-SA"/>
-      </w:rPr>
-    </w:rPrDefault>
-    <w:pPrDefault>
-      <w:pPr>
-        <w:spacing w:after="160" w:line="259" w:lineRule="auto"/>
-      </w:pPr>
-    </w:pPrDefault>
-  </w:docDefaults>
-  <w:latentStyles w:defLockedState="0" w:defUIPriority="99" w:defSemiHidden="1" w:defUnhideWhenUsed="1" w:defQFormat="0" w:count="276">
-    <w:lsdException w:name="Normal" w:semiHidden="0" w:uiPriority="0" w:unhideWhenUsed="0" w:qFormat="1"/>
-    <w:lsdException w:name="heading 1" w:semiHidden="0" w:uiPriority="9" w:unhideWhenUsed="0" w:qFormat="1"/>
-    <w:lsdException w:name="heading 2" w:uiPriority="9" w:qFormat="1"/>
-    <w:lsdException w:name="heading 3" w:uiPriority="9" w:qFormat="1"/>
-    <w:lsdException w:name="heading 4" w:uiPriority="9" w:qFormat="1"/>
-    <w:lsdException w:name="heading 5" w:uiPriority="9" w:qFormat="1"/>
-    <w:lsdException w:name="heading 6" w:uiPriority="9" w:qFormat="1"/>
-    <w:lsdException w:name="heading 7" w:uiPriority="9" w:qFormat="1"/>
-    <w:lsdException w:name="heading 8" w:uiPriority="9" w:qFormat="1"/>
-    <w:lsdException w:name="heading 9" w:uiPriority="9" w:qFormat="1"/>
-    <w:lsdException w:name="toc 1" w:uiPriority="39"/>
-    <w:lsdException w:name="toc 2" w:uiPriority="39"/>
-    <w:lsdException w:name="toc 3" w:uiPriority="39"/>
-    <w:lsdException w:name="toc 4" w:uiPriority="39"/>
-    <w:lsdException w:name="toc 5" w:uiPriority="39"/>
-    <w:lsdException w:name="toc 6" w:uiPriority="39"/>
-    <w:lsdException w:name="toc 7" w:uiPriority="39"/>
-    <w:lsdException w:name="toc 8" w:uiPriority="39"/>
-    <w:lsdException w:name="toc 9" w:uiPriority="39"/>
-    <w:lsdException w:name="caption" w:uiPriority="35" w:qFormat="1"/>
-    <w:lsdException w:name="Title" w:semiHidden="0" w:uiPriority="10" w:unhideWhenUsed="0" w:qFormat="1"/>
-    <w:lsdException w:name="Default Paragraph Font" w:uiPriority="1"/>
-    <w:lsdException w:name="Subtitle" w:semiHidden="0" w:uiPriority="11" w:unhideWhenUsed="0" w:qFormat="1"/>
-    <w:lsdException w:name="Strong" w:semiHidden="0" w:uiPriority="22" w:unhideWhenUsed="0" w:qFormat="1"/>
-    <w:lsdException w:name="Emphasis" w:semiHidden="0" w:uiPriority="20" w:unhideWhenUsed="0" w:qFormat="1"/>
-    <w:lsdException w:name="Table Grid" w:semiHidden="0" w:uiPriority="39" w:unhideWhenUsed="0"/>
-    <w:lsdException w:name="Note Level 1" w:semiHidden="0" w:unhideWhenUsed="0"/>
-    <w:lsdException w:name="Note Level 2" w:semiHidden="0" w:unhideWhenUsed="0"/>
-    <w:lsdException w:name="Note Level 3" w:semiHidden="0" w:unhideWhenUsed="0"/>
-    <w:lsdException w:name="Note Level 4" w:semiHidden="0" w:unhideWhenUsed="0"/>
-    <w:lsdException w:name="Note Level 5" w:semiHidden="0" w:unhideWhenUsed="0"/>
-    <w:lsdException w:name="Note Level 6" w:semiHidden="0" w:unhideWhenUsed="0"/>
-    <w:lsdException w:name="Note Level 7" w:semiHidden="0" w:unhideWhenUsed="0"/>
-    <w:lsdException w:name="Note Level 8" w:semiHidden="0" w:unhideWhenUsed="0"/>
-    <w:lsdException w:name="Note Level 9" w:semiHidden="0" w:unhideWhenUsed="0"/>
-    <w:lsdException w:name="Placeholder Text" w:unhideWhenUsed="0"/>
-    <w:lsdException w:name="No Spacing" w:semiHidden="0" w:uiPriority="1" w:unhideWhenUsed="0" w:qFormat="1"/>
-    <w:lsdException w:name="Light Shading" w:semiHidden="0" w:uiPriority="60" w:unhideWhenUsed="0"/>
-    <w:lsdException w:name="Light List" w:semiHidden="0" w:uiPriority="61" w:unhideWhenUsed="0"/>
-    <w:lsdException w:name="Light Grid" w:semiHidden="0" w:uiPriority="62" w:unhideWhenUsed="0"/>
-    <w:lsdException w:name="Medium Shading 1" w:semiHidden="0" w:uiPriority="63" w:unhideWhenUsed="0"/>
-    <w:lsdException w:name="Medium Shading 2" w:semiHidden="0" w:uiPriority="64" w:unhideWhenUsed="0"/>
-    <w:lsdException w:name="Medium List 1" w:semiHidden="0" w:uiPriority="65" w:unhideWhenUsed="0"/>
-    <w:lsdException w:name="Medium List 2" w:semiHidden="0" w:uiPriority="66" w:unhideWhenUsed="0"/>
-    <w:lsdException w:name="Medium Grid 1" w:semiHidden="0" w:uiPriority="67" w:unhideWhenUsed="0"/>
-    <w:lsdException w:name="Medium Grid 2" w:semiHidden="0" w:uiPriority="68" w:unhideWhenUsed="0"/>
-    <w:lsdException w:name="Medium Grid 3" w:semiHidden="0" w:uiPriority="69" w:unhideWhenUsed="0"/>
-    <w:lsdException w:name="Dark List" w:semiHidden="0" w:uiPriority="70" w:unhideWhenUsed="0"/>
-    <w:lsdException w:name="Colorful Shading" w:semiHidden="0" w:uiPriority="71" w:unhideWhenUsed="0"/>
-    <w:lsdException w:name="Colorful List" w:semiHidden="0" w:uiPriority="72" w:unhideWhenUsed="0"/>
-    <w:lsdException w:name="Colorful Grid" w:semiHidden="0" w:uiPriority="73" w:unhideWhenUsed="0"/>
-    <w:lsdException w:name="Light Shading Accent 1" w:semiHidden="0" w:uiPriority="60" w:unhideWhenUsed="0"/>
-    <w:lsdException w:name="Light List Accent 1" w:semiHidden="0" w:uiPriority="61" w:unhideWhenUsed="0"/>
-    <w:lsdException w:name="Light Grid Accent 1" w:semiHidden="0" w:uiPriority="62" w:unhideWhenUsed="0"/>
-    <w:lsdException w:name="Medium Shading 1 Accent 1" w:semiHidden="0" w:uiPriority="63" w:unhideWhenUsed="0"/>
-    <w:lsdException w:name="Medium Shading 2 Accent 1" w:semiHidden="0" w:uiPriority="64" w:unhideWhenUsed="0"/>
-    <w:lsdException w:name="Medium List 1 Accent 1" w:semiHidden="0" w:uiPriority="65" w:unhideWhenUsed="0"/>
-    <w:lsdException w:name="Revision" w:unhideWhenUsed="0"/>
-    <w:lsdException w:name="List Paragraph" w:semiHidden="0" w:uiPriority="34" w:unhideWhenUsed="0" w:qFormat="1"/>
-    <w:lsdException w:name="Quote" w:semiHidden="0" w:uiPriority="29" w:unhideWhenUsed="0" w:qFormat="1"/>
-    <w:lsdException w:name="Intense Quote" w:semiHidden="0" w:uiPriority="30" w:unhideWhenUsed="0" w:qFormat="1"/>
-    <w:lsdException w:name="Medium List 2 Accent 1" w:semiHidden="0" w:uiPriority="66" w:unhideWhenUsed="0"/>
-    <w:lsdException w:name="Medium Grid 1 Accent 1" w:semiHidden="0" w:uiPriority="67" w:unhideWhenUsed="0"/>
-    <w:lsdException w:name="Medium Grid 2 Accent 1" w:semiHidden="0" w:uiPriority="68" w:unhideWhenUsed="0"/>
-    <w:lsdException w:name="Medium Grid 3 Accent 1" w:semiHidden="0" w:uiPriority="69" w:unhideWhenUsed="0"/>
-    <w:lsdException w:name="Dark List Accent 1" w:semiHidden="0" w:uiPriority="70" w:unhideWhenUsed="0"/>
-    <w:lsdException w:name="Colorful Shading Accent 1" w:semiHidden="0" w:uiPriority="71" w:unhideWhenUsed="0"/>
-    <w:lsdException w:name="Colorful List Accent 1" w:semiHidden="0" w:uiPriority="72" w:unhideWhenUsed="0"/>
-    <w:lsdException w:name="Colorful Grid Accent 1" w:semiHidden="0" w:uiPriority="73" w:unhideWhenUsed="0"/>
-    <w:lsdException w:name="Light Shading Accent 2" w:semiHidden="0" w:uiPriority="60" w:unhideWhenUsed="0"/>
-    <w:lsdException w:name="Light List Accent 2" w:semiHidden="0" w:uiPriority="61" w:unhideWhenUsed="0"/>
-    <w:lsdException w:name="Light Grid Accent 2" w:semiHidden="0" w:uiPriority="62" w:unhideWhenUsed="0"/>
-    <w:lsdException w:name="Medium Shading 1 Accent 2" w:semiHidden="0" w:uiPriority="63" w:unhideWhenUsed="0"/>
-    <w:lsdException w:name="Medium Shading 2 Accent 2" w:semiHidden="0" w:uiPriority="64" w:unhideWhenUsed="0"/>
-    <w:lsdException w:name="Medium List 1 Accent 2" w:semiHidden="0" w:uiPriority="65" w:unhideWhenUsed="0"/>
-    <w:lsdException w:name="Medium List 2 Accent 2" w:semiHidden="0" w:uiPriority="66" w:unhideWhenUsed="0"/>
-    <w:lsdException w:name="Medium Grid 1 Accent 2" w:semiHidden="0" w:uiPriority="67" w:unhideWhenUsed="0"/>
-    <w:lsdException w:name="Medium Grid 2 Accent 2" w:semiHidden="0" w:uiPriority="68" w:unhideWhenUsed="0"/>
-    <w:lsdException w:name="Medium Grid 3 Accent 2" w:semiHidden="0" w:uiPriority="69" w:unhideWhenUsed="0"/>
-    <w:lsdException w:name="Dark List Accent 2" w:semiHidden="0" w:uiPriority="70" w:unhideWhenUsed="0"/>
-    <w:lsdException w:name="Colorful Shading Accent 2" w:semiHidden="0" w:uiPriority="71" w:unhideWhenUsed="0"/>
-    <w:lsdException w:name="Colorful List Accent 2" w:semiHidden="0" w:uiPriority="72" w:unhideWhenUsed="0"/>
-    <w:lsdException w:name="Colorful Grid Accent 2" w:semiHidden="0" w:uiPriority="73" w:unhideWhenUsed="0"/>
-    <w:lsdException w:name="Light Shading Accent 3" w:semiHidden="0" w:uiPriority="60" w:unhideWhenUsed="0"/>
-    <w:lsdException w:name="Light List Accent 3" w:semiHidden="0" w:uiPriority="61" w:unhideWhenUsed="0"/>
-    <w:lsdException w:name="Light Grid Accent 3" w:semiHidden="0" w:uiPriority="62" w:unhideWhenUsed="0"/>
-    <w:lsdException w:name="Medium Shading 1 Accent 3" w:semiHidden="0" w:uiPriority="63" w:unhideWhenUsed="0"/>
-    <w:lsdException w:name="Medium Shading 2 Accent 3" w:semiHidden="0" w:uiPriority="64" w:unhideWhenUsed="0"/>
-    <w:lsdException w:name="Medium List 1 Accent 3" w:semiHidden="0" w:uiPriority="65" w:unhideWhenUsed="0"/>
-    <w:lsdException w:name="Medium List 2 Accent 3" w:semiHidden="0" w:uiPriority="66" w:unhideWhenUsed="0"/>
-    <w:lsdException w:name="Medium Grid 1 Accent 3" w:semiHidden="0" w:uiPriority="67" w:unhideWhenUsed="0"/>
-    <w:lsdException w:name="Medium Grid 2 Accent 3" w:semiHidden="0" w:uiPriority="68" w:unhideWhenUsed="0"/>
-    <w:lsdException w:name="Medium Grid 3 Accent 3" w:semiHidden="0" w:uiPriority="69" w:unhideWhenUsed="0"/>
-    <w:lsdException w:name="Dark List Accent 3" w:semiHidden="0" w:uiPriority="70" w:unhideWhenUsed="0"/>
-    <w:lsdException w:name="Colorful Shading Accent 3" w:semiHidden="0" w:uiPriority="71" w:unhideWhenUsed="0"/>
-    <w:lsdException w:name="Colorful List Accent 3" w:semiHidden="0" w:uiPriority="72" w:unhideWhenUsed="0"/>
-    <w:lsdException w:name="Colorful Grid Accent 3" w:semiHidden="0" w:uiPriority="73" w:unhideWhenUsed="0"/>
-    <w:lsdException w:name="Light Shading Accent 4" w:semiHidden="0" w:uiPriority="60" w:unhideWhenUsed="0"/>
-    <w:lsdException w:name="Light List Accent 4" w:semiHidden="0" w:uiPriority="61" w:unhideWhenUsed="0"/>
-    <w:lsdException w:name="Light Grid Accent 4" w:semiHidden="0" w:uiPriority="62" w:unhideWhenUsed="0"/>
-    <w:lsdException w:name="Medium Shading 1 Accent 4" w:semiHidden="0" w:uiPriority="63" w:unhideWhenUsed="0"/>
-    <w:lsdException w:name="Medium Shading 2 Accent 4" w:semiHidden="0" w:uiPriority="64" w:unhideWhenUsed="0"/>
-    <w:lsdException w:name="Medium List 1 Accent 4" w:semiHidden="0" w:uiPriority="65" w:unhideWhenUsed="0"/>
-    <w:lsdException w:name="Medium List 2 Accent 4" w:semiHidden="0" w:uiPriority="66" w:unhideWhenUsed="0"/>
-    <w:lsdException w:name="Medium Grid 1 Accent 4" w:semiHidden="0" w:uiPriority="67" w:unhideWhenUsed="0"/>
-    <w:lsdException w:name="Medium Grid 2 Accent 4" w:semiHidden="0" w:uiPriority="68" w:unhideWhenUsed="0"/>
-    <w:lsdException w:name="Medium Grid 3 Accent 4" w:semiHidden="0" w:uiPriority="69" w:unhideWhenUsed="0"/>
-    <w:lsdException w:name="Dark List Accent 4" w:semiHidden="0" w:uiPriority="70" w:unhideWhenUsed="0"/>
-    <w:lsdException w:name="Colorful Shading Accent 4" w:semiHidden="0" w:uiPriority="71" w:unhideWhenUsed="0"/>
-    <w:lsdException w:name="Colorful List Accent 4" w:semiHidden="0" w:uiPriority="72" w:unhideWhenUsed="0"/>
-    <w:lsdException w:name="Colorful Grid Accent 4" w:semiHidden="0" w:uiPriority="73" w:unhideWhenUsed="0"/>
-    <w:lsdException w:name="Light Shading Accent 5" w:semiHidden="0" w:uiPriority="60" w:unhideWhenUsed="0"/>
-    <w:lsdException w:name="Light List Accent 5" w:semiHidden="0" w:uiPriority="61" w:unhideWhenUsed="0"/>
-    <w:lsdException w:name="Light Grid Accent 5" w:semiHidden="0" w:uiPriority="62" w:unhideWhenUsed="0"/>
-    <w:lsdException w:name="Medium Shading 1 Accent 5" w:semiHidden="0" w:uiPriority="63" w:unhideWhenUsed="0"/>
-    <w:lsdException w:name="Medium Shading 2 Accent 5" w:semiHidden="0" w:uiPriority="64" w:unhideWhenUsed="0"/>
-    <w:lsdException w:name="Medium List 1 Accent 5" w:semiHidden="0" w:uiPriority="65" w:unhideWhenUsed="0"/>
-    <w:lsdException w:name="Medium List 2 Accent 5" w:semiHidden="0" w:uiPriority="66" w:unhideWhenUsed="0"/>
-    <w:lsdException w:name="Medium Grid 1 Accent 5" w:semiHidden="0" w:uiPriority="67" w:unhideWhenUsed="0"/>
-    <w:lsdException w:name="Medium Grid 2 Accent 5" w:semiHidden="0" w:uiPriority="68" w:unhideWhenUsed="0"/>
-    <w:lsdException w:name="Medium Grid 3 Accent 5" w:semiHidden="0" w:uiPriority="69" w:unhideWhenUsed="0"/>
-    <w:lsdException w:name="Dark List Accent 5" w:semiHidden="0" w:uiPriority="70" w:unhideWhenUsed="0"/>
-    <w:lsdException w:name="Colorful Shading Accent 5" w:semiHidden="0" w:uiPriority="71" w:unhideWhenUsed="0"/>
-    <w:lsdException w:name="Colorful List Accent 5" w:semiHidden="0" w:uiPriority="72" w:unhideWhenUsed="0"/>
-    <w:lsdException w:name="Colorful Grid Accent 5" w:semiHidden="0" w:uiPriority="73" w:unhideWhenUsed="0"/>
-    <w:lsdException w:name="Light Shading Accent 6" w:semiHidden="0" w:uiPriority="60" w:unhideWhenUsed="0"/>
-    <w:lsdException w:name="Light List Accent 6" w:semiHidden="0" w:uiPriority="61" w:unhideWhenUsed="0"/>
-    <w:lsdException w:name="Light Grid Accent 6" w:semiHidden="0" w:uiPriority="62" w:unhideWhenUsed="0"/>
-    <w:lsdException w:name="Medium Shading 1 Accent 6" w:semiHidden="0" w:uiPriority="63" w:unhideWhenUsed="0"/>
-    <w:lsdException w:name="Medium Shading 2 Accent 6" w:semiHidden="0" w:uiPriority="64" w:unhideWhenUsed="0"/>
-    <w:lsdException w:name="Medium List 1 Accent 6" w:semiHidden="0" w:uiPriority="65" w:unhideWhenUsed="0"/>
-    <w:lsdException w:name="Medium List 2 Accent 6" w:semiHidden="0" w:uiPriority="66" w:unhideWhenUsed="0"/>
-    <w:lsdException w:name="Medium Grid 1 Accent 6" w:semiHidden="0" w:uiPriority="67" w:unhideWhenUsed="0"/>
-    <w:lsdException w:name="Medium Grid 2 Accent 6" w:semiHidden="0" w:uiPriority="68" w:unhideWhenUsed="0"/>
-    <w:lsdException w:name="Medium Grid 3 Accent 6" w:semiHidden="0" w:uiPriority="69" w:unhideWhenUsed="0"/>
-    <w:lsdException w:name="Dark List Accent 6" w:semiHidden="0" w:uiPriority="70" w:unhideWhenUsed="0"/>
-    <w:lsdException w:name="Colorful Shading Accent 6" w:semiHidden="0" w:uiPriority="71" w:unhideWhenUsed="0"/>
-    <w:lsdException w:name="Colorful List Accent 6" w:semiHidden="0" w:uiPriority="72" w:unhideWhenUsed="0"/>
-    <w:lsdException w:name="Colorful Grid Accent 6" w:semiHidden="0" w:uiPriority="73" w:unhideWhenUsed="0"/>
-    <w:lsdException w:name="Subtle Emphasis" w:semiHidden="0" w:uiPriority="19" w:unhideWhenUsed="0" w:qFormat="1"/>
-    <w:lsdException w:name="Intense Emphasis" w:semiHidden="0" w:uiPriority="21" w:unhideWhenUsed="0" w:qFormat="1"/>
-    <w:lsdException w:name="Subtle Reference" w:semiHidden="0" w:uiPriority="31" w:unhideWhenUsed="0" w:qFormat="1"/>
-    <w:lsdException w:name="Intense Reference" w:semiHidden="0" w:uiPriority="32" w:unhideWhenUsed="0" w:qFormat="1"/>
-    <w:lsdException w:name="Book Title" w:semiHidden="0" w:uiPriority="33" w:unhideWhenUsed="0" w:qFormat="1"/>
-    <w:lsdException w:name="Bibliography" w:uiPriority="37"/>
-    <w:lsdException w:name="TOC Heading" w:uiPriority="39" w:qFormat="1"/>
-  </w:latentStyles>
-  <w:style w:type="paragraph" w:default="1" w:styleId="Normal">
-    <w:name w:val="Normal"/>
+  <w:style w:type="paragraph" w:customStyle="1" w:styleId="Notindoc">
+    <w:name w:val="Not in doc"/>
+    <w:basedOn w:val="Normal"/>
+    <w:link w:val="NotindocChar"/>
     <w:qFormat/>
-  </w:style>
-  <w:style w:type="paragraph" w:styleId="Heading1">
-    <w:name w:val="heading 1"/>
-    <w:basedOn w:val="Normal"/>
-    <w:next w:val="Normal"/>
-    <w:link w:val="Heading1Char"/>
-    <w:uiPriority w:val="9"/>
-    <w:qFormat/>
-    <w:rsid w:val="003B6E94"/>
+    <w:rsid w:val="005E14BC"/>
     <w:pPr>
-      <w:keepNext/>
-      <w:keepLines/>
-      <w:spacing w:before="120" w:after="240"/>
-      <w:outlineLvl w:val="0"/>
+      <w:shd w:val="clear" w:color="auto" w:fill="FFE599" w:themeFill="accent4" w:themeFillTint="66"/>
     </w:pPr>
     <w:rPr>
-      <w:rFonts w:asciiTheme="majorHAnsi" w:eastAsiaTheme="majorEastAsia" w:hAnsiTheme="majorHAnsi" w:cstheme="majorBidi"/>
       <w:b/>
-      <w:color w:val="2E74B5" w:themeColor="accent1" w:themeShade="BF"/>
-      <w:sz w:val="36"/>
-      <w:szCs w:val="32"/>
     </w:rPr>
   </w:style>
-  <w:style w:type="paragraph" w:styleId="Heading2">
-    <w:name w:val="heading 2"/>
-    <w:basedOn w:val="Normal"/>
-    <w:next w:val="Normal"/>
-    <w:link w:val="Heading2Char"/>
-    <w:uiPriority w:val="9"/>
-    <w:unhideWhenUsed/>
-    <w:qFormat/>
-    <w:rsid w:val="00E64527"/>
-    <w:pPr>
-      <w:keepNext/>
-      <w:keepLines/>
-      <w:spacing w:before="40" w:after="120"/>
-      <w:outlineLvl w:val="1"/>
-    </w:pPr>
+  <w:style w:type="character" w:customStyle="1" w:styleId="ListParagraphChar">
+    <w:name w:val="List Paragraph Char"/>
+    <w:basedOn w:val="DefaultParagraphFont"/>
+    <w:link w:val="ListParagraph"/>
+    <w:uiPriority w:val="34"/>
+    <w:rsid w:val="005E14BC"/>
+  </w:style>
+  <w:style w:type="character" w:customStyle="1" w:styleId="NotindocChar">
+    <w:name w:val="Not in doc Char"/>
+    <w:basedOn w:val="ListParagraphChar"/>
+    <w:link w:val="Notindoc"/>
+    <w:rsid w:val="005E14BC"/>
     <w:rPr>
-      <w:rFonts w:asciiTheme="majorHAnsi" w:eastAsiaTheme="majorEastAsia" w:hAnsiTheme="majorHAnsi" w:cstheme="majorBidi"/>
-      <w:color w:val="2E74B5" w:themeColor="accent1" w:themeShade="BF"/>
-      <w:sz w:val="32"/>
-      <w:szCs w:val="26"/>
+      <w:b/>
+      <w:shd w:val="clear" w:color="auto" w:fill="FFE599" w:themeFill="accent4" w:themeFillTint="66"/>
     </w:rPr>
-  </w:style>
-  <w:style w:type="character" w:default="1" w:styleId="DefaultParagraphFont">
-    <w:name w:val="Default Paragraph Font"/>
-    <w:uiPriority w:val="1"/>
-    <w:semiHidden/>
-    <w:unhideWhenUsed/>
-  </w:style>
-  <w:style w:type="table" w:default="1" w:styleId="TableNormal">
-    <w:name w:val="Normal Table"/>
-    <w:uiPriority w:val="99"/>
-    <w:semiHidden/>
-    <w:unhideWhenUsed/>
-    <w:tblPr>
-      <w:tblInd w:w="0" w:type="dxa"/>
-      <w:tblCellMar>
-        <w:top w:w="0" w:type="dxa"/>
-        <w:left w:w="108" w:type="dxa"/>
-        <w:bottom w:w="0" w:type="dxa"/>
-        <w:right w:w="108" w:type="dxa"/>
-      </w:tblCellMar>
-    </w:tblPr>
-  </w:style>
-  <w:style w:type="numbering" w:default="1" w:styleId="NoList">
-    <w:name w:val="No List"/>
-    <w:uiPriority w:val="99"/>
-    <w:semiHidden/>
-    <w:unhideWhenUsed/>
-  </w:style>
-  <w:style w:type="character" w:customStyle="1" w:styleId="Heading2Char">
-    <w:name w:val="Heading 2 Char"/>
-    <w:basedOn w:val="DefaultParagraphFont"/>
-    <w:link w:val="Heading2"/>
-    <w:uiPriority w:val="9"/>
-    <w:rsid w:val="00E64527"/>
-    <w:rPr>
-      <w:rFonts w:asciiTheme="majorHAnsi" w:eastAsiaTheme="majorEastAsia" w:hAnsiTheme="majorHAnsi" w:cstheme="majorBidi"/>
-      <w:color w:val="2E74B5" w:themeColor="accent1" w:themeShade="BF"/>
-      <w:sz w:val="32"/>
-      <w:szCs w:val="26"/>
-    </w:rPr>
-  </w:style>
-  <w:style w:type="character" w:customStyle="1" w:styleId="Heading1Char">
-    <w:name w:val="Heading 1 Char"/>
-    <w:basedOn w:val="DefaultParagraphFont"/>
-    <w:link w:val="Heading1"/>
-    <w:uiPriority w:val="9"/>
-    <w:rsid w:val="003B6E94"/>
-    <w:rPr>
-      <w:rFonts w:asciiTheme="majorHAnsi" w:eastAsiaTheme="majorEastAsia" w:hAnsiTheme="majorHAnsi" w:cstheme="majorBidi"/>
-      <w:b/>
-      <w:color w:val="2E74B5" w:themeColor="accent1" w:themeShade="BF"/>
-      <w:sz w:val="36"/>
-      <w:szCs w:val="32"/>
-    </w:rPr>
-  </w:style>
-  <w:style w:type="paragraph" w:styleId="ListParagraph">
-    <w:name w:val="List Paragraph"/>
-    <w:basedOn w:val="Normal"/>
-    <w:uiPriority w:val="34"/>
-    <w:qFormat/>
-    <w:rsid w:val="00953D8F"/>
-    <w:pPr>
-      <w:ind w:left="720"/>
-      <w:contextualSpacing/>
-    </w:pPr>
-  </w:style>
-  <w:style w:type="paragraph" w:customStyle="1" w:styleId="Direction">
-    <w:name w:val="Direction"/>
-    <w:basedOn w:val="Normal"/>
-    <w:link w:val="DirectionChar"/>
-    <w:rsid w:val="00F17805"/>
-    <w:pPr>
-      <w:shd w:val="clear" w:color="auto" w:fill="0D0D0D" w:themeFill="text1" w:themeFillTint="F2"/>
-    </w:pPr>
-    <w:rPr>
-      <w:color w:val="FFFFFF" w:themeColor="background1"/>
-    </w:rPr>
-  </w:style>
-  <w:style w:type="paragraph" w:customStyle="1" w:styleId="Action">
-    <w:name w:val="Action"/>
-    <w:basedOn w:val="Normal"/>
-    <w:link w:val="ActionChar"/>
-    <w:qFormat/>
-    <w:rsid w:val="00FA5CCF"/>
-    <w:rPr>
-      <w:rFonts w:ascii="Adobe Gothic Std B" w:hAnsi="Adobe Gothic Std B"/>
-      <w:color w:val="C00000"/>
-      <w:sz w:val="24"/>
-    </w:rPr>
-  </w:style>
-  <w:style w:type="character" w:customStyle="1" w:styleId="DirectionChar">
-    <w:name w:val="Direction Char"/>
-    <w:basedOn w:val="DefaultParagraphFont"/>
-    <w:link w:val="Direction"/>
-    <w:rsid w:val="00F17805"/>
-    <w:rPr>
-      <w:color w:val="FFFFFF" w:themeColor="background1"/>
-      <w:shd w:val="clear" w:color="auto" w:fill="0D0D0D" w:themeFill="text1" w:themeFillTint="F2"/>
-    </w:rPr>
-  </w:style>
-  <w:style w:type="character" w:customStyle="1" w:styleId="ActionChar">
-    <w:name w:val="Action Char"/>
-    <w:basedOn w:val="DefaultParagraphFont"/>
-    <w:link w:val="Action"/>
-    <w:rsid w:val="00FA5CCF"/>
-    <w:rPr>
-      <w:rFonts w:ascii="Adobe Gothic Std B" w:hAnsi="Adobe Gothic Std B"/>
-      <w:color w:val="C00000"/>
-      <w:sz w:val="24"/>
-    </w:rPr>
-  </w:style>
-  <w:style w:type="character" w:styleId="Hyperlink">
-    <w:name w:val="Hyperlink"/>
-    <w:basedOn w:val="DefaultParagraphFont"/>
-    <w:uiPriority w:val="99"/>
-    <w:unhideWhenUsed/>
-    <w:rsid w:val="0098742C"/>
-    <w:rPr>
-      <w:color w:val="0563C1" w:themeColor="hyperlink"/>
-      <w:u w:val="single"/>
-    </w:rPr>
-  </w:style>
-  <w:style w:type="character" w:customStyle="1" w:styleId="apple-converted-space">
-    <w:name w:val="apple-converted-space"/>
-    <w:basedOn w:val="DefaultParagraphFont"/>
-    <w:rsid w:val="005A6D74"/>
-  </w:style>
-  <w:style w:type="character" w:styleId="FollowedHyperlink">
-    <w:name w:val="FollowedHyperlink"/>
-    <w:basedOn w:val="DefaultParagraphFont"/>
-    <w:uiPriority w:val="99"/>
-    <w:semiHidden/>
-    <w:unhideWhenUsed/>
-    <w:rsid w:val="009032AA"/>
-    <w:rPr>
-      <w:color w:val="954F72" w:themeColor="followedHyperlink"/>
-      <w:u w:val="single"/>
-    </w:rPr>
-  </w:style>
-  <w:style w:type="paragraph" w:styleId="Footer">
-    <w:name w:val="footer"/>
-    <w:basedOn w:val="Normal"/>
-    <w:link w:val="FooterChar"/>
-    <w:uiPriority w:val="99"/>
-    <w:unhideWhenUsed/>
-    <w:rsid w:val="00C87C1E"/>
-    <w:pPr>
-      <w:tabs>
-        <w:tab w:val="center" w:pos="4320"/>
-        <w:tab w:val="right" w:pos="8640"/>
-      </w:tabs>
-      <w:spacing w:after="0" w:line="240" w:lineRule="auto"/>
-    </w:pPr>
-  </w:style>
-  <w:style w:type="character" w:customStyle="1" w:styleId="FooterChar">
-    <w:name w:val="Footer Char"/>
-    <w:basedOn w:val="DefaultParagraphFont"/>
-    <w:link w:val="Footer"/>
-    <w:uiPriority w:val="99"/>
-    <w:rsid w:val="00C87C1E"/>
-  </w:style>
-  <w:style w:type="character" w:styleId="PageNumber">
-    <w:name w:val="page number"/>
-    <w:basedOn w:val="DefaultParagraphFont"/>
-    <w:uiPriority w:val="99"/>
-    <w:semiHidden/>
-    <w:unhideWhenUsed/>
-    <w:rsid w:val="00C87C1E"/>
   </w:style>
 </w:styles>
 </file>
@@ -3432,7 +3216,7 @@
   <a:extraClrSchemeLst/>
   <a:extLst>
     <a:ext uri="{05A4C25C-085E-4340-85A3-A5531E510DB2}">
-      <thm15:themeFamily xmlns:thm15="http://schemas.microsoft.com/office/thememl/2012/main" xmlns="" name="Office Theme" id="{62F939B6-93AF-4DB8-9C6B-D6C7DFDC589F}" vid="{4A3C46E8-61CC-4603-A589-7422A47A8E4A}"/>
+      <thm15:themeFamily xmlns:thm15="http://schemas.microsoft.com/office/thememl/2012/main" name="Office Theme" id="{62F939B6-93AF-4DB8-9C6B-D6C7DFDC589F}" vid="{4A3C46E8-61CC-4603-A589-7422A47A8E4A}"/>
     </a:ext>
   </a:extLst>
 </a:theme>

</xml_diff>

<commit_message>
added info after second run-through
</commit_message>
<xml_diff>
--- a/presentation/notes.docx
+++ b/presentation/notes.docx
@@ -72,6 +72,18 @@
         </w:numPr>
       </w:pPr>
       <w:r>
+        <w:t>Made in Drupal: open source CMS</w:t>
+      </w:r>
+    </w:p>
+    <w:p>
+      <w:pPr>
+        <w:pStyle w:val="ListParagraph"/>
+        <w:numPr>
+          <w:ilvl w:val="0"/>
+          <w:numId w:val="2"/>
+        </w:numPr>
+      </w:pPr>
+      <w:r>
         <w:t>Continuing project, will n</w:t>
       </w:r>
       <w:r>
@@ -332,6 +344,36 @@
       <w:r>
         <w:t>observed</w:t>
       </w:r>
+    </w:p>
+    <w:p>
+      <w:pPr>
+        <w:pStyle w:val="ListParagraph"/>
+        <w:numPr>
+          <w:ilvl w:val="1"/>
+          <w:numId w:val="6"/>
+        </w:numPr>
+      </w:pPr>
+      <w:r>
+        <w:t>Sample tasks: find db by name, by subject, by content type, and by course number</w:t>
+      </w:r>
+    </w:p>
+    <w:p>
+      <w:pPr>
+        <w:pStyle w:val="ListParagraph"/>
+        <w:numPr>
+          <w:ilvl w:val="1"/>
+          <w:numId w:val="6"/>
+        </w:numPr>
+      </w:pPr>
+      <w:r>
+        <w:lastRenderedPageBreak/>
+        <w:t>You have an assignment to write a 4-page paper on animal physiology for your biology class</w:t>
+      </w:r>
+      <w:r>
+        <w:t>…</w:t>
+      </w:r>
+      <w:bookmarkStart w:id="0" w:name="_GoBack"/>
+      <w:bookmarkEnd w:id="0"/>
     </w:p>
     <w:p>
       <w:pPr>
@@ -591,6 +633,7 @@
         </w:numPr>
       </w:pPr>
       <w:r>
+        <w:lastRenderedPageBreak/>
         <w:t>Add</w:t>
       </w:r>
       <w:r>
@@ -627,7 +670,6 @@
         <w:rPr>
           <w:rStyle w:val="ActionChar"/>
         </w:rPr>
-        <w:lastRenderedPageBreak/>
         <w:t>Current</w:t>
       </w:r>
       <w:r>
@@ -658,11 +700,11 @@
       </w:r>
     </w:p>
     <w:p>
-      <w:r>
-        <w:t>Helpful</w:t>
-      </w:r>
-      <w:r>
-        <w:t xml:space="preserve">: finding out that there was an old Mies directory on the GRC site. </w:t>
+      <w:pPr>
+        <w:pStyle w:val="Action"/>
+      </w:pPr>
+      <w:r>
+        <w:t>Show chart</w:t>
       </w:r>
     </w:p>
     <w:p>
@@ -916,8 +958,6 @@
       <w:pPr>
         <w:pStyle w:val="Heading2"/>
       </w:pPr>
-      <w:bookmarkStart w:id="0" w:name="_GoBack"/>
-      <w:bookmarkEnd w:id="0"/>
       <w:r>
         <w:lastRenderedPageBreak/>
         <w:t>Micro interactions</w:t>
@@ -1153,7 +1193,7 @@
         <w:rStyle w:val="PageNumber"/>
         <w:noProof/>
       </w:rPr>
-      <w:t>3</w:t>
+      <w:t>4</w:t>
     </w:r>
     <w:r>
       <w:rPr>

</xml_diff>

<commit_message>
added note about drupal
</commit_message>
<xml_diff>
--- a/presentation/notes.docx
+++ b/presentation/notes.docx
@@ -372,8 +372,6 @@
       <w:r>
         <w:t>…</w:t>
       </w:r>
-      <w:bookmarkStart w:id="0" w:name="_GoBack"/>
-      <w:bookmarkEnd w:id="0"/>
     </w:p>
     <w:p>
       <w:pPr>
@@ -429,6 +427,13 @@
       <w:r>
         <w:t>home page</w:t>
       </w:r>
+    </w:p>
+    <w:p>
+      <w:r>
+        <w:t>The majority of the work for this project: took months to learn enough about Drupal to create the data structures and present the information in the way I wanted to</w:t>
+      </w:r>
+      <w:bookmarkStart w:id="0" w:name="_GoBack"/>
+      <w:bookmarkEnd w:id="0"/>
     </w:p>
     <w:p>
       <w:r>
@@ -586,6 +591,7 @@
         <w:pStyle w:val="Heading1"/>
       </w:pPr>
       <w:r>
+        <w:lastRenderedPageBreak/>
         <w:t>Content Strategy</w:t>
       </w:r>
     </w:p>
@@ -633,7 +639,6 @@
         </w:numPr>
       </w:pPr>
       <w:r>
-        <w:lastRenderedPageBreak/>
         <w:t>Add</w:t>
       </w:r>
       <w:r>
@@ -926,6 +931,7 @@
         </w:numPr>
       </w:pPr>
       <w:r>
+        <w:lastRenderedPageBreak/>
         <w:t xml:space="preserve">Then started thinking about Libguides – have useful content that’s on a separate domain: creating library accounts, finding articles, etc. </w:t>
       </w:r>
     </w:p>
@@ -1193,7 +1199,7 @@
         <w:rStyle w:val="PageNumber"/>
         <w:noProof/>
       </w:rPr>
-      <w:t>4</w:t>
+      <w:t>1</w:t>
     </w:r>
     <w:r>
       <w:rPr>

</xml_diff>